<commit_message>
Se realiza actualizacion de contenido de articulo
</commit_message>
<xml_diff>
--- a/Grupo 3/Identidad digital - Desafios y tendencias.docx
+++ b/Grupo 3/Identidad digital - Desafios y tendencias.docx
@@ -142,18 +142,8 @@
           <w:sz w:val="24"/>
           <w:szCs w:val="24"/>
         </w:rPr>
-        <w:t xml:space="preserve">Andrés </w:t>
-      </w:r>
-      <w:proofErr w:type="spellStart"/>
-      <w:r>
-        <w:rPr>
-          <w:rFonts w:ascii="Arial" w:hAnsi="Arial" w:cs="Arial"/>
-          <w:sz w:val="24"/>
-          <w:szCs w:val="24"/>
-        </w:rPr>
-        <w:t>Berdugo</w:t>
-      </w:r>
-      <w:proofErr w:type="spellEnd"/>
+        <w:t>Andrés Berdugo</w:t>
+      </w:r>
     </w:p>
     <w:p>
       <w:pPr>
@@ -819,9 +809,8 @@
           <w:szCs w:val="24"/>
           <w:lang w:val="es-MX"/>
         </w:rPr>
-        <w:t xml:space="preserve">En este artículo se muestran los desafíos y tendencias que tiene la identidad digital para salvaguardar los datos de personales naturales o jurídicas que hoy por hoy realizan algún tipo de trámite en línea, ya sea en el sector financiera, de salud o cadena se suministró. La integración de la inteligencia artificial (IA) y </w:t>
-      </w:r>
-      <w:proofErr w:type="spellStart"/>
+        <w:t>En este artículo se muestran los desafíos y tendencias que tiene la identidad digital para salvaguardar los datos de personas naturales o jurídicas que hoy por hoy realizan algún tipo de trámite en línea, ya sea en el sector financier</w:t>
+      </w:r>
       <w:r>
         <w:rPr>
           <w:rFonts w:ascii="Arial" w:hAnsi="Arial" w:cs="Arial"/>
@@ -829,9 +818,8 @@
           <w:szCs w:val="24"/>
           <w:lang w:val="es-MX"/>
         </w:rPr>
-        <w:t>Blockchain</w:t>
-      </w:r>
-      <w:proofErr w:type="spellEnd"/>
+        <w:t>o</w:t>
+      </w:r>
       <w:r>
         <w:rPr>
           <w:rFonts w:ascii="Arial" w:hAnsi="Arial" w:cs="Arial"/>
@@ -839,9 +827,8 @@
           <w:szCs w:val="24"/>
           <w:lang w:val="es-MX"/>
         </w:rPr>
-        <w:t xml:space="preserve"> marcarán una diferencia a la hora de brindar transparencia y seguridad, por un lado, la IA y su análisis de información en tiempos cada vez más cortos permitirán la reducción significativa de fraude y por el otro </w:t>
-      </w:r>
-      <w:proofErr w:type="spellStart"/>
+        <w:t xml:space="preserve">, de salud o cadena </w:t>
+      </w:r>
       <w:r>
         <w:rPr>
           <w:rFonts w:ascii="Arial" w:hAnsi="Arial" w:cs="Arial"/>
@@ -849,9 +836,8 @@
           <w:szCs w:val="24"/>
           <w:lang w:val="es-MX"/>
         </w:rPr>
-        <w:t>Blockchain</w:t>
-      </w:r>
-      <w:proofErr w:type="spellEnd"/>
+        <w:t>d</w:t>
+      </w:r>
       <w:r>
         <w:rPr>
           <w:rFonts w:ascii="Arial" w:hAnsi="Arial" w:cs="Arial"/>
@@ -859,7 +845,25 @@
           <w:szCs w:val="24"/>
           <w:lang w:val="es-MX"/>
         </w:rPr>
-        <w:t xml:space="preserve"> permitiendo el control de la información sin la necesidad de una autoridad central.</w:t>
+        <w:t>e suministr</w:t>
+      </w:r>
+      <w:r>
+        <w:rPr>
+          <w:rFonts w:ascii="Arial" w:hAnsi="Arial" w:cs="Arial"/>
+          <w:sz w:val="24"/>
+          <w:szCs w:val="24"/>
+          <w:lang w:val="es-MX"/>
+        </w:rPr>
+        <w:t>o</w:t>
+      </w:r>
+      <w:r>
+        <w:rPr>
+          <w:rFonts w:ascii="Arial" w:hAnsi="Arial" w:cs="Arial"/>
+          <w:sz w:val="24"/>
+          <w:szCs w:val="24"/>
+          <w:lang w:val="es-MX"/>
+        </w:rPr>
+        <w:t>. La integración de la inteligencia artificial (IA) y Blockchain marcarán una diferencia a la hora de brindar transparencia y seguridad, por un lado, la IA y su análisis de información en tiempos cada vez más cortos permitirán la reducción significativa de fraude y por el otro Blockchain permitiendo el control de la información sin la necesidad de una autoridad central.</w:t>
       </w:r>
     </w:p>
     <w:p>
@@ -903,43 +907,39 @@
           <w:sz w:val="24"/>
           <w:szCs w:val="24"/>
         </w:rPr>
-        <w:t xml:space="preserve">identidad digital; identidad humana; </w:t>
-      </w:r>
-      <w:proofErr w:type="spellStart"/>
-      <w:r>
-        <w:rPr>
-          <w:rFonts w:ascii="Arial" w:hAnsi="Arial" w:cs="Arial"/>
-          <w:sz w:val="24"/>
-          <w:szCs w:val="24"/>
-        </w:rPr>
-        <w:t>inteligenica</w:t>
-      </w:r>
-      <w:proofErr w:type="spellEnd"/>
-      <w:r>
-        <w:rPr>
-          <w:rFonts w:ascii="Arial" w:hAnsi="Arial" w:cs="Arial"/>
-          <w:sz w:val="24"/>
-          <w:szCs w:val="24"/>
-        </w:rPr>
-        <w:t xml:space="preserve"> artificial;  </w:t>
-      </w:r>
-      <w:proofErr w:type="spellStart"/>
-      <w:r>
-        <w:rPr>
-          <w:rFonts w:ascii="Arial" w:hAnsi="Arial" w:cs="Arial"/>
-          <w:sz w:val="24"/>
-          <w:szCs w:val="24"/>
-        </w:rPr>
-        <w:t>blockchain</w:t>
-      </w:r>
-      <w:proofErr w:type="spellEnd"/>
-      <w:r>
-        <w:rPr>
-          <w:rFonts w:ascii="Arial" w:hAnsi="Arial" w:cs="Arial"/>
-          <w:sz w:val="24"/>
-          <w:szCs w:val="24"/>
-        </w:rPr>
-        <w:t>.</w:t>
+        <w:t>identidad digital; identidad humana; inteligenc</w:t>
+      </w:r>
+      <w:r>
+        <w:rPr>
+          <w:rFonts w:ascii="Arial" w:hAnsi="Arial" w:cs="Arial"/>
+          <w:sz w:val="24"/>
+          <w:szCs w:val="24"/>
+        </w:rPr>
+        <w:t>i</w:t>
+      </w:r>
+      <w:r>
+        <w:rPr>
+          <w:rFonts w:ascii="Arial" w:hAnsi="Arial" w:cs="Arial"/>
+          <w:sz w:val="24"/>
+          <w:szCs w:val="24"/>
+        </w:rPr>
+        <w:t xml:space="preserve">a artificial; </w:t>
+      </w:r>
+      <w:r>
+        <w:rPr>
+          <w:rFonts w:ascii="Arial" w:hAnsi="Arial" w:cs="Arial"/>
+          <w:sz w:val="24"/>
+          <w:szCs w:val="24"/>
+        </w:rPr>
+        <w:t>B</w:t>
+      </w:r>
+      <w:r>
+        <w:rPr>
+          <w:rFonts w:ascii="Arial" w:hAnsi="Arial" w:cs="Arial"/>
+          <w:sz w:val="24"/>
+          <w:szCs w:val="24"/>
+        </w:rPr>
+        <w:t>lockchain.</w:t>
       </w:r>
     </w:p>
     <w:p>
@@ -998,7 +998,25 @@
           <w:szCs w:val="24"/>
           <w:lang w:val="en-US"/>
         </w:rPr>
-        <w:t>This article shows the challenges and trends that digital identity has to safeguard the data of natural persons or legal entities that today carry out some type of procedure online, whether in the financial, health or supply chain sectors. The integration of artificial intelligence (AI) and Blockchain will make a difference when it comes to providing transparency and security. On the one hand, AI and its analysis of information in increasingly shorter times will allow for a significant reduction in fraud and, on the other, Blockchain allowing control of information without the need for a central authority</w:t>
+        <w:t>This article shows the challenges and trends that digital identity has to safeguard the data of natural persons or legal entities that today carry out some type of procedure online, whether in the financial, health</w:t>
+      </w:r>
+      <w:r>
+        <w:rPr>
+          <w:rFonts w:ascii="Arial" w:hAnsi="Arial" w:cs="Arial"/>
+          <w:sz w:val="24"/>
+          <w:szCs w:val="24"/>
+          <w:lang w:val="en-US"/>
+        </w:rPr>
+        <w:t>,</w:t>
+      </w:r>
+      <w:r>
+        <w:rPr>
+          <w:rFonts w:ascii="Arial" w:hAnsi="Arial" w:cs="Arial"/>
+          <w:sz w:val="24"/>
+          <w:szCs w:val="24"/>
+          <w:lang w:val="en-US"/>
+        </w:rPr>
+        <w:t xml:space="preserve"> or supply chain sectors. The integration of artificial intelligence (AI) and Blockchain will make a difference when it comes to providing transparency and security. On the one hand, AI and its analysis of information in increasingly shorter times will allow for a significant reduction in fraud and, on the other, Blockchain allowing control of information without the need for a central authority</w:t>
       </w:r>
     </w:p>
     <w:p>
@@ -1192,7 +1210,31 @@
           <w:szCs w:val="24"/>
           <w:lang w:val="es-MX"/>
         </w:rPr>
-        <w:t xml:space="preserve">en un mundo donde la identidad digital de ser entendida desde un aspecto macro en razón a que </w:t>
+        <w:t>en un mundo donde la identidad digital de</w:t>
+      </w:r>
+      <w:r>
+        <w:rPr>
+          <w:rStyle w:val="hps"/>
+          <w:rFonts w:ascii="Arial" w:hAnsi="Arial" w:cs="Arial"/>
+          <w:b/>
+          <w:bCs/>
+          <w:color w:val="C45911" w:themeColor="accent2" w:themeShade="BF"/>
+          <w:szCs w:val="24"/>
+          <w:lang w:val="es-MX"/>
+        </w:rPr>
+        <w:t>be</w:t>
+      </w:r>
+      <w:r>
+        <w:rPr>
+          <w:rStyle w:val="hps"/>
+          <w:rFonts w:ascii="Arial" w:hAnsi="Arial" w:cs="Arial"/>
+          <w:b/>
+          <w:bCs/>
+          <w:color w:val="C45911" w:themeColor="accent2" w:themeShade="BF"/>
+          <w:szCs w:val="24"/>
+          <w:lang w:val="es-MX"/>
+        </w:rPr>
+        <w:t xml:space="preserve"> ser entendida desde un aspecto macro en razón a que </w:t>
       </w:r>
       <w:r>
         <w:rPr>
@@ -1437,7 +1479,29 @@
           <w:szCs w:val="24"/>
           <w:lang w:val="es-419"/>
         </w:rPr>
-        <w:t xml:space="preserve">en un mundo donde la tecnología y con ella  inteligencia artificial están en auge y cada día </w:t>
+        <w:t xml:space="preserve">en un mundo donde la tecnología y con ella </w:t>
+      </w:r>
+      <w:r>
+        <w:rPr>
+          <w:rFonts w:ascii="Arial" w:hAnsi="Arial" w:cs="Arial"/>
+          <w:b/>
+          <w:bCs/>
+          <w:color w:val="C45911" w:themeColor="accent2" w:themeShade="BF"/>
+          <w:szCs w:val="24"/>
+          <w:lang w:val="es-419"/>
+        </w:rPr>
+        <w:t xml:space="preserve">la </w:t>
+      </w:r>
+      <w:r>
+        <w:rPr>
+          <w:rFonts w:ascii="Arial" w:hAnsi="Arial" w:cs="Arial"/>
+          <w:b/>
+          <w:bCs/>
+          <w:color w:val="C45911" w:themeColor="accent2" w:themeShade="BF"/>
+          <w:szCs w:val="24"/>
+          <w:lang w:val="es-419"/>
+        </w:rPr>
+        <w:t xml:space="preserve"> inteligencia artificial están en auge y cada día </w:t>
       </w:r>
       <w:r>
         <w:rPr>
@@ -1888,29 +1952,16 @@
         </w:rPr>
         <w:t xml:space="preserve">es cuando vemos que dicha afirmación era realmente acertada, en la actualidad a nivel internacional,  las organizaciones mundiales se han preocupado por sensibilizar el papel que cumple la identidad digital en la vida cotidiana, en donde gran parte del interactuar entre seres humanos requiere del uso de esta identidad, </w:t>
       </w:r>
-      <w:proofErr w:type="spellStart"/>
-      <w:r>
-        <w:rPr>
-          <w:rFonts w:ascii="Arial" w:hAnsi="Arial" w:cs="Arial"/>
-          <w:b/>
-          <w:bCs/>
-          <w:color w:val="C45911" w:themeColor="accent2" w:themeShade="BF"/>
-          <w:szCs w:val="24"/>
-          <w:lang w:val="es-419"/>
-        </w:rPr>
-        <w:t>entiendace</w:t>
-      </w:r>
-      <w:proofErr w:type="spellEnd"/>
-      <w:r>
-        <w:rPr>
-          <w:rFonts w:ascii="Arial" w:hAnsi="Arial" w:cs="Arial"/>
-          <w:b/>
-          <w:bCs/>
-          <w:color w:val="C45911" w:themeColor="accent2" w:themeShade="BF"/>
-          <w:szCs w:val="24"/>
-          <w:lang w:val="es-419"/>
-        </w:rPr>
-        <w:t xml:space="preserve"> c</w:t>
+      <w:r>
+        <w:rPr>
+          <w:rFonts w:ascii="Arial" w:hAnsi="Arial" w:cs="Arial"/>
+          <w:b/>
+          <w:bCs/>
+          <w:color w:val="C45911" w:themeColor="accent2" w:themeShade="BF"/>
+          <w:szCs w:val="24"/>
+          <w:lang w:val="es-419"/>
+        </w:rPr>
+        <w:t>entiendace c</w:t>
       </w:r>
       <w:r>
         <w:rPr>
@@ -2944,29 +2995,16 @@
         </w:rPr>
         <w:t xml:space="preserve">, como consecuencia de un mundo interconectado se acelero el proceso de creación y el reforzamiento de una identidad digital que permitiera y facilitara el desarrollo de actividades que se </w:t>
       </w:r>
-      <w:proofErr w:type="spellStart"/>
-      <w:r>
-        <w:rPr>
-          <w:rFonts w:ascii="Arial" w:hAnsi="Arial" w:cs="Arial"/>
-          <w:b/>
-          <w:bCs/>
-          <w:color w:val="C45911" w:themeColor="accent2" w:themeShade="BF"/>
-          <w:sz w:val="24"/>
-          <w:szCs w:val="24"/>
-        </w:rPr>
-        <w:t>ejecutanban</w:t>
-      </w:r>
-      <w:proofErr w:type="spellEnd"/>
-      <w:r>
-        <w:rPr>
-          <w:rFonts w:ascii="Arial" w:hAnsi="Arial" w:cs="Arial"/>
-          <w:b/>
-          <w:bCs/>
-          <w:color w:val="C45911" w:themeColor="accent2" w:themeShade="BF"/>
-          <w:sz w:val="24"/>
-          <w:szCs w:val="24"/>
-        </w:rPr>
-        <w:t xml:space="preserve"> </w:t>
+      <w:r>
+        <w:rPr>
+          <w:rFonts w:ascii="Arial" w:hAnsi="Arial" w:cs="Arial"/>
+          <w:b/>
+          <w:bCs/>
+          <w:color w:val="C45911" w:themeColor="accent2" w:themeShade="BF"/>
+          <w:sz w:val="24"/>
+          <w:szCs w:val="24"/>
+        </w:rPr>
+        <w:t xml:space="preserve">ejecutanban </w:t>
       </w:r>
       <w:r>
         <w:rPr>
@@ -3753,67 +3791,7 @@
           <w:szCs w:val="24"/>
           <w:lang w:val="es-419"/>
         </w:rPr>
-        <w:t xml:space="preserve">La gestión de la identidad digital siempre ha sido difícil de proteger, con los avances tecnológicos que han ocurrido en la última década se ha empezado a dejar de lado el uso de usuario y contraseña a pasar al uso de autenticación </w:t>
-      </w:r>
-      <w:proofErr w:type="spellStart"/>
-      <w:r>
-        <w:rPr>
-          <w:rStyle w:val="hps"/>
-          <w:rFonts w:ascii="Arial" w:hAnsi="Arial" w:cs="Arial"/>
-          <w:szCs w:val="24"/>
-          <w:lang w:val="es-419"/>
-        </w:rPr>
-        <w:t>multifactor</w:t>
-      </w:r>
-      <w:proofErr w:type="spellEnd"/>
-      <w:r>
-        <w:rPr>
-          <w:rStyle w:val="hps"/>
-          <w:rFonts w:ascii="Arial" w:hAnsi="Arial" w:cs="Arial"/>
-          <w:szCs w:val="24"/>
-          <w:lang w:val="es-419"/>
-        </w:rPr>
-        <w:t xml:space="preserve">, single </w:t>
-      </w:r>
-      <w:proofErr w:type="spellStart"/>
-      <w:r>
-        <w:rPr>
-          <w:rStyle w:val="hps"/>
-          <w:rFonts w:ascii="Arial" w:hAnsi="Arial" w:cs="Arial"/>
-          <w:szCs w:val="24"/>
-          <w:lang w:val="es-419"/>
-        </w:rPr>
-        <w:t>sign</w:t>
-      </w:r>
-      <w:proofErr w:type="spellEnd"/>
-      <w:r>
-        <w:rPr>
-          <w:rStyle w:val="hps"/>
-          <w:rFonts w:ascii="Arial" w:hAnsi="Arial" w:cs="Arial"/>
-          <w:szCs w:val="24"/>
-          <w:lang w:val="es-419"/>
-        </w:rPr>
-        <w:t xml:space="preserve"> </w:t>
-      </w:r>
-      <w:proofErr w:type="spellStart"/>
-      <w:r>
-        <w:rPr>
-          <w:rStyle w:val="hps"/>
-          <w:rFonts w:ascii="Arial" w:hAnsi="Arial" w:cs="Arial"/>
-          <w:szCs w:val="24"/>
-          <w:lang w:val="es-419"/>
-        </w:rPr>
-        <w:t>on</w:t>
-      </w:r>
-      <w:proofErr w:type="spellEnd"/>
-      <w:r>
-        <w:rPr>
-          <w:rStyle w:val="hps"/>
-          <w:rFonts w:ascii="Arial" w:hAnsi="Arial" w:cs="Arial"/>
-          <w:szCs w:val="24"/>
-          <w:lang w:val="es-419"/>
-        </w:rPr>
-        <w:t xml:space="preserve">, hasta la utilización de certificados digitales con el propósito de brindar protección frente a robo de datos o fraude por suplantación. </w:t>
+        <w:t xml:space="preserve">La gestión de la identidad digital siempre ha sido difícil de proteger, con los avances tecnológicos que han ocurrido en la última década se ha empezado a dejar de lado el uso de usuario y contraseña a pasar al uso de autenticación multifactor, single sign on, hasta la utilización de certificados digitales con el propósito de brindar protección frente a robo de datos o fraude por suplantación. </w:t>
       </w:r>
     </w:p>
     <w:p>
@@ -3986,67 +3964,7 @@
           <w:szCs w:val="24"/>
           <w:lang w:val="es-419"/>
         </w:rPr>
-        <w:t xml:space="preserve">su evolución ha sido tan significativa que ahora puede integrarse con inteligencia artificial (IA) y </w:t>
-      </w:r>
-      <w:proofErr w:type="spellStart"/>
-      <w:r>
-        <w:rPr>
-          <w:rStyle w:val="hps"/>
-          <w:rFonts w:ascii="Arial" w:hAnsi="Arial" w:cs="Arial"/>
-          <w:szCs w:val="24"/>
-          <w:lang w:val="es-419"/>
-        </w:rPr>
-        <w:t>blockchain</w:t>
-      </w:r>
-      <w:proofErr w:type="spellEnd"/>
-      <w:r>
-        <w:rPr>
-          <w:rStyle w:val="hps"/>
-          <w:rFonts w:ascii="Arial" w:hAnsi="Arial" w:cs="Arial"/>
-          <w:szCs w:val="24"/>
-          <w:lang w:val="es-419"/>
-        </w:rPr>
-        <w:t xml:space="preserve"> ofreciendo mejoras en seguridad y eficiencia. La IA mejora la eficiencia y precisión en la verificación y gestión de las identidades, mientras que </w:t>
-      </w:r>
-      <w:proofErr w:type="spellStart"/>
-      <w:r>
-        <w:rPr>
-          <w:rStyle w:val="hps"/>
-          <w:rFonts w:ascii="Arial" w:hAnsi="Arial" w:cs="Arial"/>
-          <w:szCs w:val="24"/>
-          <w:lang w:val="es-419"/>
-        </w:rPr>
-        <w:t>Blockchain</w:t>
-      </w:r>
-      <w:proofErr w:type="spellEnd"/>
-      <w:r>
-        <w:rPr>
-          <w:rStyle w:val="hps"/>
-          <w:rFonts w:ascii="Arial" w:hAnsi="Arial" w:cs="Arial"/>
-          <w:szCs w:val="24"/>
-          <w:lang w:val="es-419"/>
-        </w:rPr>
-        <w:t xml:space="preserve"> proporciona un registro seguro e inmutable de transacciones. (Revista Empresarial &amp; Laboral, 2024) (</w:t>
-      </w:r>
-      <w:proofErr w:type="spellStart"/>
-      <w:r>
-        <w:rPr>
-          <w:rStyle w:val="hps"/>
-          <w:rFonts w:ascii="Arial" w:hAnsi="Arial" w:cs="Arial"/>
-          <w:szCs w:val="24"/>
-          <w:lang w:val="es-419"/>
-        </w:rPr>
-        <w:t>Anglen</w:t>
-      </w:r>
-      <w:proofErr w:type="spellEnd"/>
-      <w:r>
-        <w:rPr>
-          <w:rStyle w:val="hps"/>
-          <w:rFonts w:ascii="Arial" w:hAnsi="Arial" w:cs="Arial"/>
-          <w:szCs w:val="24"/>
-          <w:lang w:val="es-419"/>
-        </w:rPr>
-        <w:t xml:space="preserve">, 2024). </w:t>
+        <w:t xml:space="preserve">su evolución ha sido tan significativa que ahora puede integrarse con inteligencia artificial (IA) y blockchain ofreciendo mejoras en seguridad y eficiencia. La IA mejora la eficiencia y precisión en la verificación y gestión de las identidades, mientras que Blockchain proporciona un registro seguro e inmutable de transacciones. (Revista Empresarial &amp; Laboral, 2024) (Anglen, 2024). </w:t>
       </w:r>
     </w:p>
     <w:p>
@@ -4142,27 +4060,7 @@
           <w:lang w:val="es-419"/>
         </w:rPr>
         <w:tab/>
-        <w:t>Privacidad y protección de datos: Tener los datos centralizados en sistemas tradicionales aumenta el riesgo de fraude o violación de datos. La falta de control de los usuarios sobre su información conlleva serias preocupaciones de privacidad (</w:t>
-      </w:r>
-      <w:proofErr w:type="spellStart"/>
-      <w:r>
-        <w:rPr>
-          <w:rStyle w:val="hps"/>
-          <w:rFonts w:ascii="Arial" w:hAnsi="Arial" w:cs="Arial"/>
-          <w:szCs w:val="24"/>
-          <w:lang w:val="es-419"/>
-        </w:rPr>
-        <w:t>Anglen</w:t>
-      </w:r>
-      <w:proofErr w:type="spellEnd"/>
-      <w:r>
-        <w:rPr>
-          <w:rStyle w:val="hps"/>
-          <w:rFonts w:ascii="Arial" w:hAnsi="Arial" w:cs="Arial"/>
-          <w:szCs w:val="24"/>
-          <w:lang w:val="es-419"/>
-        </w:rPr>
-        <w:t>, 2024) ¿cómo sabe quién tiene su información y cómo la protege?</w:t>
+        <w:t>Privacidad y protección de datos: Tener los datos centralizados en sistemas tradicionales aumenta el riesgo de fraude o violación de datos. La falta de control de los usuarios sobre su información conlleva serias preocupaciones de privacidad (Anglen, 2024) ¿cómo sabe quién tiene su información y cómo la protege?</w:t>
       </w:r>
     </w:p>
     <w:p>
@@ -4194,27 +4092,7 @@
           <w:lang w:val="es-419"/>
         </w:rPr>
         <w:tab/>
-        <w:t>Interoperabilidad: La falta de estándares entre diferentes sistemas y autoridades dificulta la integración y reconciliación de datos o en otras palabras evitar la posible pérdida de datos. (</w:t>
-      </w:r>
-      <w:proofErr w:type="spellStart"/>
-      <w:r>
-        <w:rPr>
-          <w:rStyle w:val="hps"/>
-          <w:rFonts w:ascii="Arial" w:hAnsi="Arial" w:cs="Arial"/>
-          <w:szCs w:val="24"/>
-          <w:lang w:val="es-419"/>
-        </w:rPr>
-        <w:t>Anglen</w:t>
-      </w:r>
-      <w:proofErr w:type="spellEnd"/>
-      <w:r>
-        <w:rPr>
-          <w:rStyle w:val="hps"/>
-          <w:rFonts w:ascii="Arial" w:hAnsi="Arial" w:cs="Arial"/>
-          <w:szCs w:val="24"/>
-          <w:lang w:val="es-419"/>
-        </w:rPr>
-        <w:t>, 2024)</w:t>
+        <w:t>Interoperabilidad: La falta de estándares entre diferentes sistemas y autoridades dificulta la integración y reconciliación de datos o en otras palabras evitar la posible pérdida de datos. (Anglen, 2024)</w:t>
       </w:r>
     </w:p>
     <w:p>
@@ -4246,89 +4124,7 @@
           <w:lang w:val="es-419"/>
         </w:rPr>
         <w:tab/>
-        <w:t xml:space="preserve">Seguridad: Los sistemas centralizados son vulnerables a ataques cibernéticos, como por ejemplo ataques por phishing o malware. La descentralización mediante el uso de </w:t>
-      </w:r>
-      <w:proofErr w:type="spellStart"/>
-      <w:r>
-        <w:rPr>
-          <w:rStyle w:val="hps"/>
-          <w:rFonts w:ascii="Arial" w:hAnsi="Arial" w:cs="Arial"/>
-          <w:szCs w:val="24"/>
-          <w:lang w:val="es-419"/>
-        </w:rPr>
-        <w:t>Blockchain</w:t>
-      </w:r>
-      <w:proofErr w:type="spellEnd"/>
-      <w:r>
-        <w:rPr>
-          <w:rStyle w:val="hps"/>
-          <w:rFonts w:ascii="Arial" w:hAnsi="Arial" w:cs="Arial"/>
-          <w:szCs w:val="24"/>
-          <w:lang w:val="es-419"/>
-        </w:rPr>
-        <w:t xml:space="preserve"> reduce el riesgo de fallos únicos debido a que la información está distribuida en diferentes nodos, mejorando la seguridad. (</w:t>
-      </w:r>
-      <w:proofErr w:type="spellStart"/>
-      <w:r>
-        <w:rPr>
-          <w:rStyle w:val="hps"/>
-          <w:rFonts w:ascii="Arial" w:hAnsi="Arial" w:cs="Arial"/>
-          <w:szCs w:val="24"/>
-          <w:lang w:val="es-419"/>
-        </w:rPr>
-        <w:t>Anglen</w:t>
-      </w:r>
-      <w:proofErr w:type="spellEnd"/>
-      <w:r>
-        <w:rPr>
-          <w:rStyle w:val="hps"/>
-          <w:rFonts w:ascii="Arial" w:hAnsi="Arial" w:cs="Arial"/>
-          <w:szCs w:val="24"/>
-          <w:lang w:val="es-419"/>
-        </w:rPr>
-        <w:t>, 2024)</w:t>
-      </w:r>
-    </w:p>
-    <w:p>
-      <w:pPr>
-        <w:pStyle w:val="TextBody"/>
-        <w:spacing w:line="360" w:lineRule="auto"/>
-        <w:jc w:val="both"/>
-        <w:rPr>
-          <w:rStyle w:val="hps"/>
-          <w:rFonts w:ascii="Arial" w:hAnsi="Arial" w:cs="Arial"/>
-          <w:b/>
-          <w:bCs/>
-          <w:color w:val="1F3864" w:themeColor="accent1" w:themeShade="80"/>
-          <w:szCs w:val="24"/>
-          <w:lang w:val="es-419"/>
-        </w:rPr>
-      </w:pPr>
-    </w:p>
-    <w:p>
-      <w:pPr>
-        <w:pStyle w:val="TextBody"/>
-        <w:spacing w:line="360" w:lineRule="auto"/>
-        <w:jc w:val="both"/>
-        <w:rPr>
-          <w:rStyle w:val="hps"/>
-          <w:rFonts w:ascii="Arial" w:hAnsi="Arial" w:cs="Arial"/>
-          <w:b/>
-          <w:bCs/>
-          <w:szCs w:val="24"/>
-          <w:lang w:val="es-419"/>
-        </w:rPr>
-      </w:pPr>
-      <w:r>
-        <w:rPr>
-          <w:rStyle w:val="hps"/>
-          <w:rFonts w:ascii="Arial" w:hAnsi="Arial" w:cs="Arial"/>
-          <w:b/>
-          <w:bCs/>
-          <w:szCs w:val="24"/>
-          <w:lang w:val="es-419"/>
-        </w:rPr>
-        <w:t>Tendencias emergentes</w:t>
+        <w:t>Seguridad: Los sistemas centralizados son vulnerables a ataques cibernéticos, como por ejemplo ataques por phishing o malware. La descentralización mediante el uso de Blockchain reduce el riesgo de fallos únicos debido a que la información está distribuida en diferentes nodos, mejorando la seguridad. (Anglen, 2024)</w:t>
       </w:r>
     </w:p>
     <w:p>
@@ -4340,49 +4136,415 @@
         <w:rPr>
           <w:rStyle w:val="hps"/>
           <w:rFonts w:ascii="Arial" w:hAnsi="Arial" w:cs="Arial"/>
-          <w:szCs w:val="24"/>
-          <w:highlight w:val="yellow"/>
+          <w:b/>
+          <w:bCs/>
+          <w:color w:val="1F3864" w:themeColor="accent1" w:themeShade="80"/>
+          <w:szCs w:val="24"/>
           <w:lang w:val="es-419"/>
         </w:rPr>
       </w:pPr>
     </w:p>
     <w:p>
       <w:pPr>
-        <w:spacing w:after="0" w:line="360" w:lineRule="auto"/>
-        <w:rPr>
-          <w:rFonts w:ascii="Arial" w:hAnsi="Arial" w:cs="Arial"/>
-          <w:b/>
-          <w:sz w:val="24"/>
-          <w:szCs w:val="24"/>
-          <w:highlight w:val="yellow"/>
-        </w:rPr>
-      </w:pPr>
-      <w:r>
-        <w:rPr>
-          <w:rFonts w:ascii="Arial" w:hAnsi="Arial" w:cs="Arial"/>
-          <w:b/>
-          <w:sz w:val="24"/>
-          <w:szCs w:val="24"/>
-          <w:highlight w:val="yellow"/>
-        </w:rPr>
-        <w:t>[T1] Conclusiones (10% del trabajo aproximadamente)</w:t>
+        <w:pStyle w:val="TextBody"/>
+        <w:spacing w:line="360" w:lineRule="auto"/>
+        <w:ind w:firstLine="0"/>
+        <w:jc w:val="both"/>
+        <w:rPr>
+          <w:rStyle w:val="hps"/>
+          <w:rFonts w:ascii="Arial" w:hAnsi="Arial" w:cs="Arial"/>
+          <w:b/>
+          <w:bCs/>
+          <w:szCs w:val="24"/>
+          <w:lang w:val="es-419"/>
+        </w:rPr>
+      </w:pPr>
+      <w:r>
+        <w:rPr>
+          <w:rStyle w:val="hps"/>
+          <w:rFonts w:ascii="Arial" w:hAnsi="Arial" w:cs="Arial"/>
+          <w:b/>
+          <w:bCs/>
+          <w:szCs w:val="24"/>
+          <w:lang w:val="es-419"/>
+        </w:rPr>
+        <w:t>Tendencias emergentes</w:t>
       </w:r>
     </w:p>
     <w:p>
       <w:pPr>
+        <w:pStyle w:val="TextBody"/>
+        <w:spacing w:line="360" w:lineRule="auto"/>
+        <w:ind w:firstLine="0"/>
+        <w:jc w:val="both"/>
+        <w:rPr>
+          <w:rStyle w:val="hps"/>
+          <w:rFonts w:ascii="Arial" w:hAnsi="Arial" w:cs="Arial"/>
+          <w:b/>
+          <w:bCs/>
+          <w:color w:val="FF0000"/>
+          <w:szCs w:val="24"/>
+          <w:lang w:val="es-419"/>
+        </w:rPr>
+      </w:pPr>
+      <w:r>
+        <w:rPr>
+          <w:rStyle w:val="hps"/>
+          <w:rFonts w:ascii="Arial" w:hAnsi="Arial" w:cs="Arial"/>
+          <w:b/>
+          <w:bCs/>
+          <w:color w:val="FF0000"/>
+          <w:szCs w:val="24"/>
+          <w:lang w:val="es-419"/>
+        </w:rPr>
+        <w:t>Revisar y volver a redactar según lectura de cada tema</w:t>
+      </w:r>
+    </w:p>
+    <w:p>
+      <w:pPr>
+        <w:pStyle w:val="TextBody"/>
+        <w:spacing w:line="360" w:lineRule="auto"/>
+        <w:jc w:val="both"/>
+        <w:rPr>
+          <w:rStyle w:val="hps"/>
+          <w:rFonts w:ascii="Arial" w:hAnsi="Arial" w:cs="Arial"/>
+          <w:szCs w:val="24"/>
+          <w:lang w:val="es-419"/>
+        </w:rPr>
+      </w:pPr>
+      <w:r>
+        <w:rPr>
+          <w:rStyle w:val="hps"/>
+          <w:rFonts w:ascii="Arial" w:hAnsi="Arial" w:cs="Arial"/>
+          <w:szCs w:val="24"/>
+          <w:lang w:val="es-419"/>
+        </w:rPr>
+        <w:t>1. Identidad Soberana</w:t>
+      </w:r>
+      <w:r>
+        <w:rPr>
+          <w:rStyle w:val="hps"/>
+          <w:rFonts w:ascii="Arial" w:hAnsi="Arial" w:cs="Arial"/>
+          <w:szCs w:val="24"/>
+          <w:lang w:val="es-419"/>
+        </w:rPr>
+        <w:t xml:space="preserve">: </w:t>
+      </w:r>
+      <w:r>
+        <w:rPr>
+          <w:rStyle w:val="hps"/>
+          <w:rFonts w:ascii="Arial" w:hAnsi="Arial" w:cs="Arial"/>
+          <w:szCs w:val="24"/>
+          <w:lang w:val="es-419"/>
+        </w:rPr>
+        <w:t>La identidad soberana se refiere al control que los individuos tienen sobre sus propios datos. Esta tendencia está ganando impulso, permitiendo a las personas gestionar y compartir su información personal según consideren necesario. Tecnologías como blockchain están siendo exploradas para facilitar esta autonomía, proporcionando un medio seguro y descentralizado para gestionar la identidad digital.</w:t>
+      </w:r>
+      <w:r>
+        <w:rPr>
+          <w:rStyle w:val="hps"/>
+          <w:rFonts w:ascii="Arial" w:hAnsi="Arial" w:cs="Arial"/>
+          <w:szCs w:val="24"/>
+          <w:lang w:val="es-419"/>
+        </w:rPr>
+        <w:t xml:space="preserve"> </w:t>
+      </w:r>
+      <w:r>
+        <w:rPr>
+          <w:rStyle w:val="hps"/>
+          <w:rFonts w:ascii="Arial" w:hAnsi="Arial" w:cs="Arial"/>
+          <w:szCs w:val="24"/>
+          <w:lang w:val="es-419"/>
+        </w:rPr>
+        <w:t>https://seon.io/es/recursos/glosario/identidad-digital-auto-soberana/</w:t>
+      </w:r>
+    </w:p>
+    <w:p>
+      <w:pPr>
+        <w:pStyle w:val="TextBody"/>
+        <w:spacing w:line="360" w:lineRule="auto"/>
+        <w:jc w:val="both"/>
+        <w:rPr>
+          <w:rStyle w:val="hps"/>
+          <w:rFonts w:ascii="Arial" w:hAnsi="Arial" w:cs="Arial"/>
+          <w:szCs w:val="24"/>
+          <w:lang w:val="es-419"/>
+        </w:rPr>
+      </w:pPr>
+    </w:p>
+    <w:p>
+      <w:pPr>
+        <w:pStyle w:val="TextBody"/>
+        <w:spacing w:line="360" w:lineRule="auto"/>
+        <w:jc w:val="both"/>
+        <w:rPr>
+          <w:rStyle w:val="hps"/>
+          <w:rFonts w:ascii="Arial" w:hAnsi="Arial" w:cs="Arial"/>
+          <w:szCs w:val="24"/>
+          <w:lang w:val="es-419"/>
+        </w:rPr>
+      </w:pPr>
+      <w:r>
+        <w:rPr>
+          <w:rStyle w:val="hps"/>
+          <w:rFonts w:ascii="Arial" w:hAnsi="Arial" w:cs="Arial"/>
+          <w:szCs w:val="24"/>
+          <w:lang w:val="es-419"/>
+        </w:rPr>
+        <w:t>2. Autenticación Biométrica</w:t>
+      </w:r>
+      <w:r>
+        <w:rPr>
+          <w:rStyle w:val="hps"/>
+          <w:rFonts w:ascii="Arial" w:hAnsi="Arial" w:cs="Arial"/>
+          <w:szCs w:val="24"/>
+          <w:lang w:val="es-419"/>
+        </w:rPr>
+        <w:t xml:space="preserve">: </w:t>
+      </w:r>
+      <w:r>
+        <w:rPr>
+          <w:rStyle w:val="hps"/>
+          <w:rFonts w:ascii="Arial" w:hAnsi="Arial" w:cs="Arial"/>
+          <w:szCs w:val="24"/>
+          <w:lang w:val="es-419"/>
+        </w:rPr>
+        <w:t>La autenticación biométrica está revolucionando la seguridad de la identidad digital. Métodos como el reconocimiento facial y la huella dactilar ofrecen una forma más segura y conveniente de acceder a servicios en línea. A medida que estas tecnologías se vuelven más sofisticadas, se espera que sean adoptadas ampliamente, mejorando la seguridad y reduciendo el riesgo de fraudes.</w:t>
+      </w:r>
+    </w:p>
+    <w:p>
+      <w:pPr>
+        <w:pStyle w:val="TextBody"/>
+        <w:spacing w:line="360" w:lineRule="auto"/>
+        <w:jc w:val="both"/>
+        <w:rPr>
+          <w:rStyle w:val="hps"/>
+          <w:rFonts w:ascii="Arial" w:hAnsi="Arial" w:cs="Arial"/>
+          <w:szCs w:val="24"/>
+          <w:lang w:val="es-419"/>
+        </w:rPr>
+      </w:pPr>
+    </w:p>
+    <w:p>
+      <w:pPr>
+        <w:pStyle w:val="TextBody"/>
+        <w:spacing w:line="360" w:lineRule="auto"/>
+        <w:jc w:val="both"/>
+        <w:rPr>
+          <w:rStyle w:val="hps"/>
+          <w:rFonts w:ascii="Arial" w:hAnsi="Arial" w:cs="Arial"/>
+          <w:szCs w:val="24"/>
+          <w:lang w:val="es-419"/>
+        </w:rPr>
+      </w:pPr>
+      <w:r>
+        <w:rPr>
+          <w:rStyle w:val="hps"/>
+          <w:rFonts w:ascii="Arial" w:hAnsi="Arial" w:cs="Arial"/>
+          <w:szCs w:val="24"/>
+          <w:lang w:val="es-419"/>
+        </w:rPr>
+        <w:t>3. Plataformas de Gestión de Identidad</w:t>
+      </w:r>
+      <w:r>
+        <w:rPr>
+          <w:rStyle w:val="hps"/>
+          <w:rFonts w:ascii="Arial" w:hAnsi="Arial" w:cs="Arial"/>
+          <w:szCs w:val="24"/>
+          <w:lang w:val="es-419"/>
+        </w:rPr>
+        <w:t xml:space="preserve">: </w:t>
+      </w:r>
+      <w:r>
+        <w:rPr>
+          <w:rStyle w:val="hps"/>
+          <w:rFonts w:ascii="Arial" w:hAnsi="Arial" w:cs="Arial"/>
+          <w:szCs w:val="24"/>
+          <w:lang w:val="es-419"/>
+        </w:rPr>
+        <w:t>El desarrollo de plataformas que centralizan la gestión de identidades digitales es otra tendencia creciente. Estas plataformas permiten a los usuarios consolidar diversos perfiles en un único espacio, facilitando el control y la privacidad. Además, fomentan la interoperabilidad entre diferentes servicios y aplicaciones, simplificando el acceso mientras mantienen la seguridad.</w:t>
+      </w:r>
+    </w:p>
+    <w:p>
+      <w:pPr>
+        <w:pStyle w:val="TextBody"/>
+        <w:spacing w:line="360" w:lineRule="auto"/>
+        <w:jc w:val="both"/>
+        <w:rPr>
+          <w:rStyle w:val="hps"/>
+          <w:rFonts w:ascii="Arial" w:hAnsi="Arial" w:cs="Arial"/>
+          <w:szCs w:val="24"/>
+          <w:lang w:val="es-419"/>
+        </w:rPr>
+      </w:pPr>
+    </w:p>
+    <w:p>
+      <w:pPr>
+        <w:pStyle w:val="TextBody"/>
+        <w:spacing w:line="360" w:lineRule="auto"/>
+        <w:jc w:val="both"/>
+        <w:rPr>
+          <w:rStyle w:val="hps"/>
+          <w:rFonts w:ascii="Arial" w:hAnsi="Arial" w:cs="Arial"/>
+          <w:szCs w:val="24"/>
+          <w:lang w:val="es-419"/>
+        </w:rPr>
+      </w:pPr>
+      <w:r>
+        <w:rPr>
+          <w:rStyle w:val="hps"/>
+          <w:rFonts w:ascii="Arial" w:hAnsi="Arial" w:cs="Arial"/>
+          <w:szCs w:val="24"/>
+          <w:lang w:val="es-419"/>
+        </w:rPr>
+        <w:t>4. Conciencia y Educación</w:t>
+      </w:r>
+      <w:r>
+        <w:rPr>
+          <w:rStyle w:val="hps"/>
+          <w:rFonts w:ascii="Arial" w:hAnsi="Arial" w:cs="Arial"/>
+          <w:szCs w:val="24"/>
+          <w:lang w:val="es-419"/>
+        </w:rPr>
+        <w:t xml:space="preserve">: </w:t>
+      </w:r>
+      <w:r>
+        <w:rPr>
+          <w:rStyle w:val="hps"/>
+          <w:rFonts w:ascii="Arial" w:hAnsi="Arial" w:cs="Arial"/>
+          <w:szCs w:val="24"/>
+          <w:lang w:val="es-419"/>
+        </w:rPr>
+        <w:t>La creciente preocupación por la privacidad de datos ha llevado a una mayor conciencia y educación sobre la identidad digital. Los usuarios están cada vez más informados sobre los riesgos asociados con su presencia en línea y buscan herramientas y recursos para proteger su información. Esta tendencia ha impulsado a las instituciones educativas y organizaciones a desarrollar programas que fomenten la educación digital y la alfabetización en tecnología.</w:t>
+      </w:r>
+    </w:p>
+    <w:p>
+      <w:pPr>
+        <w:pStyle w:val="TextBody"/>
+        <w:spacing w:line="360" w:lineRule="auto"/>
+        <w:ind w:firstLine="0"/>
+        <w:jc w:val="both"/>
+        <w:rPr>
+          <w:rStyle w:val="hps"/>
+          <w:rFonts w:ascii="Arial" w:hAnsi="Arial" w:cs="Arial"/>
+          <w:szCs w:val="24"/>
+          <w:highlight w:val="yellow"/>
+          <w:lang w:val="es-419"/>
+        </w:rPr>
+      </w:pPr>
+    </w:p>
+    <w:p>
+      <w:pPr>
         <w:spacing w:after="0" w:line="360" w:lineRule="auto"/>
         <w:rPr>
           <w:rFonts w:ascii="Arial" w:hAnsi="Arial" w:cs="Arial"/>
-          <w:sz w:val="24"/>
-          <w:szCs w:val="24"/>
-        </w:rPr>
-      </w:pPr>
-      <w:r>
-        <w:rPr>
-          <w:rFonts w:ascii="Arial" w:hAnsi="Arial" w:cs="Arial"/>
-          <w:sz w:val="24"/>
-          <w:szCs w:val="24"/>
-        </w:rPr>
+          <w:b/>
+          <w:sz w:val="24"/>
+          <w:szCs w:val="24"/>
+          <w:highlight w:val="yellow"/>
+        </w:rPr>
+      </w:pPr>
+      <w:r>
+        <w:rPr>
+          <w:rFonts w:ascii="Arial" w:hAnsi="Arial" w:cs="Arial"/>
+          <w:b/>
+          <w:sz w:val="24"/>
+          <w:szCs w:val="24"/>
+          <w:highlight w:val="yellow"/>
+        </w:rPr>
+        <w:t>[T1] Conclusiones (10% del trabajo aproximadamente)</w:t>
+      </w:r>
+    </w:p>
+    <w:p>
+      <w:pPr>
+        <w:spacing w:after="0" w:line="360" w:lineRule="auto"/>
+        <w:rPr>
+          <w:rFonts w:ascii="Arial" w:hAnsi="Arial" w:cs="Arial"/>
+          <w:b/>
+          <w:sz w:val="24"/>
+          <w:szCs w:val="24"/>
+          <w:highlight w:val="yellow"/>
+        </w:rPr>
+      </w:pPr>
+    </w:p>
+    <w:p>
+      <w:pPr>
+        <w:spacing w:after="0" w:line="360" w:lineRule="auto"/>
+        <w:ind w:firstLine="708"/>
+        <w:jc w:val="both"/>
+        <w:rPr>
+          <w:rStyle w:val="hps"/>
+          <w:rFonts w:ascii="Arial" w:eastAsia="Times New Roman" w:hAnsi="Arial" w:cs="Arial"/>
+          <w:sz w:val="24"/>
+          <w:szCs w:val="24"/>
+          <w:lang w:val="es-419"/>
+        </w:rPr>
+      </w:pPr>
+      <w:r>
+        <w:rPr>
+          <w:rStyle w:val="hps"/>
+          <w:rFonts w:ascii="Arial" w:eastAsia="Times New Roman" w:hAnsi="Arial" w:cs="Arial"/>
+          <w:sz w:val="24"/>
+          <w:szCs w:val="24"/>
+          <w:lang w:val="es-419"/>
+        </w:rPr>
+        <w:t>La identidad digital representa un aspecto crítico de nuestra vida contemporánea, interrelacionando seguridad, privacidad y reputación. Mientras que los desafíos son significativos, las tendencias emergentes ofrecen oportunidades para mejorar la gestión y protección de nuestras identidades en línea. Es fundamental que tanto individuos como organizaciones se mantengan informados sobre las dinámicas cambiantes de la identidad digital, adaptándose y evolucionando en un entorno tecnológico en constante transformación. Solo así podrán navegar eficazmente por el complejo paisaje de la era digital.</w:t>
+      </w:r>
+    </w:p>
+    <w:p>
+      <w:pPr>
+        <w:spacing w:after="0" w:line="360" w:lineRule="auto"/>
+        <w:jc w:val="both"/>
+        <w:rPr>
+          <w:rStyle w:val="hps"/>
+          <w:rFonts w:ascii="Arial" w:eastAsia="Times New Roman" w:hAnsi="Arial" w:cs="Arial"/>
+          <w:sz w:val="24"/>
+          <w:szCs w:val="24"/>
+          <w:lang w:val="es-419"/>
+        </w:rPr>
+      </w:pPr>
+    </w:p>
+    <w:p>
+      <w:pPr>
+        <w:spacing w:after="0" w:line="360" w:lineRule="auto"/>
+        <w:jc w:val="both"/>
+        <w:rPr>
+          <w:rStyle w:val="hps"/>
+          <w:rFonts w:ascii="Arial" w:eastAsia="Times New Roman" w:hAnsi="Arial" w:cs="Arial"/>
+          <w:sz w:val="24"/>
+          <w:szCs w:val="24"/>
+          <w:lang w:val="es-419"/>
+        </w:rPr>
+      </w:pPr>
+    </w:p>
+    <w:p>
+      <w:pPr>
+        <w:spacing w:after="0" w:line="360" w:lineRule="auto"/>
+        <w:jc w:val="both"/>
+        <w:rPr>
+          <w:rStyle w:val="hps"/>
+          <w:rFonts w:ascii="Arial" w:eastAsia="Times New Roman" w:hAnsi="Arial" w:cs="Arial"/>
+          <w:sz w:val="24"/>
+          <w:szCs w:val="24"/>
+          <w:lang w:val="es-419"/>
+        </w:rPr>
+      </w:pPr>
+    </w:p>
+    <w:p>
+      <w:pPr>
+        <w:spacing w:after="0" w:line="360" w:lineRule="auto"/>
+        <w:rPr>
+          <w:rFonts w:ascii="Arial" w:hAnsi="Arial" w:cs="Arial"/>
+          <w:sz w:val="24"/>
+          <w:szCs w:val="24"/>
+        </w:rPr>
+      </w:pPr>
+      <w:r>
+        <w:rPr>
+          <w:rFonts w:ascii="Arial" w:hAnsi="Arial" w:cs="Arial"/>
+          <w:sz w:val="24"/>
+          <w:szCs w:val="24"/>
+        </w:rPr>
+        <w:lastRenderedPageBreak/>
         <w:t>xxxxxxxxxxxxxxxxxxxxxxxxxxxxxxxxxxxxxxxxxxxxxxxxxxxxxxxxxxxxxxxxxxxxxxxxxxxxxxxxxxxxxxxxxxxxxxxxxxxxxxxxxxxxxxxxxxxxxxxxxxxxxxxxxxxxxxxxxxxxxxxxxxxxxxxxxxxxxxxxxxxxxxxxxxxxxxxxxxxxxxxxxxxxxxxxxxxxxxxxxxxxxxxxxxxxxxxxxxxxxxxxxxxxxxx.</w:t>
       </w:r>
     </w:p>
@@ -4802,7 +4964,15 @@
                   <w:noProof/>
                   <w:lang w:val="es-ES"/>
                 </w:rPr>
-                <w:t xml:space="preserve"> Obtenido de Innovacion, Tecnologia y liderazgo en los entoronos educativos: https://www.researchgate.net/publication/334041853_La_gestion_de_la_identidad_digital_y_sus_dimensiones</w:t>
+                <w:t xml:space="preserve"> Obtenido de Innovacion, Tecnologia y liderazgo en los entoronos educativos: </w:t>
+              </w:r>
+              <w:r>
+                <w:rPr>
+                  <w:noProof/>
+                  <w:lang w:val="es-ES"/>
+                </w:rPr>
+                <w:lastRenderedPageBreak/>
+                <w:t>https://www.researchgate.net/publication/334041853_La_gestion_de_la_identidad_digital_y_sus_dimensiones</w:t>
               </w:r>
             </w:p>
             <w:p>
@@ -5017,7 +5187,6 @@
                   <w:noProof/>
                   <w:lang w:val="es-ES"/>
                 </w:rPr>
-                <w:lastRenderedPageBreak/>
                 <w:t xml:space="preserve">Sullivan, C., &amp; Tyson, S. (14 de 10 de 2023). </w:t>
               </w:r>
               <w:r>
@@ -8226,7 +8395,6 @@
   <w:style w:type="character" w:default="1" w:styleId="DefaultParagraphFont">
     <w:name w:val="Default Paragraph Font"/>
     <w:uiPriority w:val="1"/>
-    <w:semiHidden/>
     <w:unhideWhenUsed/>
   </w:style>
   <w:style w:type="table" w:default="1" w:styleId="TableNormal">

</xml_diff>

<commit_message>
Actualización Articulo y se activan revisiones en el doc.
</commit_message>
<xml_diff>
--- a/Grupo 3/Identidad digital - Desafios y tendencias.docx
+++ b/Grupo 3/Identidad digital - Desafios y tendencias.docx
@@ -142,8 +142,18 @@
           <w:sz w:val="24"/>
           <w:szCs w:val="24"/>
         </w:rPr>
-        <w:t>Andrés Berdugo</w:t>
-      </w:r>
+        <w:t xml:space="preserve">Andrés </w:t>
+      </w:r>
+      <w:proofErr w:type="spellStart"/>
+      <w:r>
+        <w:rPr>
+          <w:rFonts w:ascii="Arial" w:hAnsi="Arial" w:cs="Arial"/>
+          <w:sz w:val="24"/>
+          <w:szCs w:val="24"/>
+        </w:rPr>
+        <w:t>Berdugo</w:t>
+      </w:r>
+      <w:proofErr w:type="spellEnd"/>
     </w:p>
     <w:p>
       <w:pPr>
@@ -863,7 +873,65 @@
           <w:szCs w:val="24"/>
           <w:lang w:val="es-MX"/>
         </w:rPr>
-        <w:t>. La integración de la inteligencia artificial (IA) y Blockchain marcarán una diferencia a la hora de brindar transparencia y seguridad, por un lado, la IA y su análisis de información en tiempos cada vez más cortos permitirán la reducción significativa de fraude y por el otro Blockchain permitiendo el control de la información sin la necesidad de una autoridad central.</w:t>
+        <w:t xml:space="preserve">. La integración de la inteligencia artificial (IA) y </w:t>
+      </w:r>
+      <w:proofErr w:type="spellStart"/>
+      <w:r>
+        <w:rPr>
+          <w:rFonts w:ascii="Arial" w:hAnsi="Arial" w:cs="Arial"/>
+          <w:sz w:val="24"/>
+          <w:szCs w:val="24"/>
+          <w:lang w:val="es-MX"/>
+        </w:rPr>
+        <w:t>Blockchain</w:t>
+      </w:r>
+      <w:proofErr w:type="spellEnd"/>
+      <w:r>
+        <w:rPr>
+          <w:rFonts w:ascii="Arial" w:hAnsi="Arial" w:cs="Arial"/>
+          <w:sz w:val="24"/>
+          <w:szCs w:val="24"/>
+          <w:lang w:val="es-MX"/>
+        </w:rPr>
+        <w:t xml:space="preserve"> marcarán una diferencia a la hora de brindar transparencia y seguridad, por un lado, la IA y su análisis de información en tiempos cada vez más cortos permitirán la reducción significativa de fraude y por el otro </w:t>
+      </w:r>
+      <w:proofErr w:type="spellStart"/>
+      <w:r>
+        <w:rPr>
+          <w:rFonts w:ascii="Arial" w:hAnsi="Arial" w:cs="Arial"/>
+          <w:sz w:val="24"/>
+          <w:szCs w:val="24"/>
+          <w:lang w:val="es-MX"/>
+        </w:rPr>
+        <w:t>Blockchain</w:t>
+      </w:r>
+      <w:proofErr w:type="spellEnd"/>
+      <w:r>
+        <w:rPr>
+          <w:rFonts w:ascii="Arial" w:hAnsi="Arial" w:cs="Arial"/>
+          <w:sz w:val="24"/>
+          <w:szCs w:val="24"/>
+          <w:lang w:val="es-MX"/>
+        </w:rPr>
+        <w:t>,</w:t>
+      </w:r>
+      <w:r>
+        <w:rPr>
+          <w:rFonts w:ascii="Arial" w:hAnsi="Arial" w:cs="Arial"/>
+          <w:sz w:val="24"/>
+          <w:szCs w:val="24"/>
+          <w:lang w:val="es-MX"/>
+        </w:rPr>
+        <w:t xml:space="preserve"> permitiendo el control de la información </w:t>
+      </w:r>
+      <w:r>
+        <w:rPr>
+          <w:rFonts w:ascii="Arial" w:hAnsi="Arial" w:cs="Arial"/>
+          <w:sz w:val="24"/>
+          <w:szCs w:val="24"/>
+          <w:lang w:val="es-MX"/>
+        </w:rPr>
+        <w:t>de manera descentralizada, es decir, sin información expuesta a usuarios o aplicaciones, sino poder acceder a la información mediante algoritmos criptográficos.</w:t>
       </w:r>
     </w:p>
     <w:p>
@@ -925,6 +993,7 @@
         </w:rPr>
         <w:t xml:space="preserve">a artificial; </w:t>
       </w:r>
+      <w:proofErr w:type="spellStart"/>
       <w:r>
         <w:rPr>
           <w:rFonts w:ascii="Arial" w:hAnsi="Arial" w:cs="Arial"/>
@@ -939,7 +1008,16 @@
           <w:sz w:val="24"/>
           <w:szCs w:val="24"/>
         </w:rPr>
-        <w:t>lockchain.</w:t>
+        <w:t>lockchain</w:t>
+      </w:r>
+      <w:proofErr w:type="spellEnd"/>
+      <w:r>
+        <w:rPr>
+          <w:rFonts w:ascii="Arial" w:hAnsi="Arial" w:cs="Arial"/>
+          <w:sz w:val="24"/>
+          <w:szCs w:val="24"/>
+        </w:rPr>
+        <w:t>.</w:t>
       </w:r>
     </w:p>
     <w:p>
@@ -998,8 +1076,9 @@
           <w:szCs w:val="24"/>
           <w:lang w:val="en-US"/>
         </w:rPr>
-        <w:t>This article shows the challenges and trends that digital identity has to safeguard the data of natural persons or legal entities that today carry out some type of procedure online, whether in the financial, health</w:t>
-      </w:r>
+        <w:t xml:space="preserve">This article shows the challenges and trends that digital identity </w:t>
+      </w:r>
+      <w:proofErr w:type="gramStart"/>
       <w:r>
         <w:rPr>
           <w:rFonts w:ascii="Arial" w:hAnsi="Arial" w:cs="Arial"/>
@@ -1007,6 +1086,25 @@
           <w:szCs w:val="24"/>
           <w:lang w:val="en-US"/>
         </w:rPr>
+        <w:t>has to</w:t>
+      </w:r>
+      <w:proofErr w:type="gramEnd"/>
+      <w:r>
+        <w:rPr>
+          <w:rFonts w:ascii="Arial" w:hAnsi="Arial" w:cs="Arial"/>
+          <w:sz w:val="24"/>
+          <w:szCs w:val="24"/>
+          <w:lang w:val="en-US"/>
+        </w:rPr>
+        <w:t xml:space="preserve"> safeguard the data of natural persons or legal entities that today carry out some type of procedure online, whether in the financial, health</w:t>
+      </w:r>
+      <w:r>
+        <w:rPr>
+          <w:rFonts w:ascii="Arial" w:hAnsi="Arial" w:cs="Arial"/>
+          <w:sz w:val="24"/>
+          <w:szCs w:val="24"/>
+          <w:lang w:val="en-US"/>
+        </w:rPr>
         <w:t>,</w:t>
       </w:r>
       <w:r>
@@ -1016,7 +1114,52 @@
           <w:szCs w:val="24"/>
           <w:lang w:val="en-US"/>
         </w:rPr>
-        <w:t xml:space="preserve"> or supply chain sectors. The integration of artificial intelligence (AI) and Blockchain will make a difference when it comes to providing transparency and security. On the one hand, AI and its analysis of information in increasingly shorter times will allow for a significant reduction in fraud and, on the other, Blockchain allowing control of information without the need for a central authority</w:t>
+        <w:t xml:space="preserve"> or supply chain sectors. The integration of artificial intelligence (AI) and Blockchain will make a difference when it comes to providing transparency and security. On the one hand, AI and its analysis of information in increasingly shorter times will allow for a significant reduction in fraud</w:t>
+      </w:r>
+      <w:r>
+        <w:rPr>
+          <w:rFonts w:ascii="Arial" w:hAnsi="Arial" w:cs="Arial"/>
+          <w:sz w:val="24"/>
+          <w:szCs w:val="24"/>
+          <w:lang w:val="en-US"/>
+        </w:rPr>
+        <w:t>,</w:t>
+      </w:r>
+      <w:r>
+        <w:rPr>
+          <w:rFonts w:ascii="Arial" w:hAnsi="Arial" w:cs="Arial"/>
+          <w:sz w:val="24"/>
+          <w:szCs w:val="24"/>
+          <w:lang w:val="en-US"/>
+        </w:rPr>
+        <w:t xml:space="preserve"> and, on the other, Blockchain allow</w:t>
+      </w:r>
+      <w:r>
+        <w:rPr>
+          <w:rFonts w:ascii="Arial" w:hAnsi="Arial" w:cs="Arial"/>
+          <w:sz w:val="24"/>
+          <w:szCs w:val="24"/>
+          <w:lang w:val="en-US"/>
+        </w:rPr>
+        <w:t>s</w:t>
+      </w:r>
+      <w:r>
+        <w:rPr>
+          <w:rFonts w:ascii="Arial" w:hAnsi="Arial" w:cs="Arial"/>
+          <w:sz w:val="24"/>
+          <w:szCs w:val="24"/>
+          <w:lang w:val="en-US"/>
+        </w:rPr>
+        <w:t xml:space="preserve"> control of information </w:t>
+      </w:r>
+      <w:r>
+        <w:rPr>
+          <w:rFonts w:ascii="Arial" w:hAnsi="Arial" w:cs="Arial"/>
+          <w:sz w:val="24"/>
+          <w:szCs w:val="24"/>
+          <w:lang w:val="en-US"/>
+        </w:rPr>
+        <w:t>in a decentralized manner, but being able to access information through cryptographic algorithms.</w:t>
       </w:r>
     </w:p>
     <w:p>
@@ -1077,34 +1220,6 @@
           <w:rFonts w:ascii="Arial" w:hAnsi="Arial" w:cs="Arial"/>
           <w:b/>
           <w:bCs/>
-          <w:sz w:val="24"/>
-          <w:szCs w:val="24"/>
-          <w:lang w:val="en-US"/>
-        </w:rPr>
-      </w:pPr>
-    </w:p>
-    <w:p>
-      <w:pPr>
-        <w:autoSpaceDE w:val="0"/>
-        <w:autoSpaceDN w:val="0"/>
-        <w:adjustRightInd w:val="0"/>
-        <w:spacing w:after="0" w:line="240" w:lineRule="auto"/>
-        <w:rPr>
-          <w:rFonts w:ascii="Arial" w:hAnsi="Arial" w:cs="Arial"/>
-          <w:sz w:val="24"/>
-          <w:szCs w:val="24"/>
-          <w:lang w:val="en-US"/>
-        </w:rPr>
-      </w:pPr>
-    </w:p>
-    <w:p>
-      <w:pPr>
-        <w:autoSpaceDE w:val="0"/>
-        <w:autoSpaceDN w:val="0"/>
-        <w:adjustRightInd w:val="0"/>
-        <w:spacing w:after="0" w:line="240" w:lineRule="auto"/>
-        <w:rPr>
-          <w:rFonts w:ascii="Arial" w:hAnsi="Arial" w:cs="Arial"/>
           <w:sz w:val="24"/>
           <w:szCs w:val="24"/>
           <w:lang w:val="en-US"/>
@@ -1172,11 +1287,10 @@
         <w:spacing w:line="360" w:lineRule="auto"/>
         <w:jc w:val="both"/>
         <w:rPr>
+          <w:ins w:id="0" w:author="Raúl Andrés Garay Torres" w:date="2024-10-13T15:54:00Z" w16du:dateUtc="2024-10-13T20:54:00Z"/>
           <w:rStyle w:val="hps"/>
           <w:rFonts w:ascii="Arial" w:hAnsi="Arial" w:cs="Arial"/>
-          <w:b/>
-          <w:bCs/>
-          <w:color w:val="C45911" w:themeColor="accent2" w:themeShade="BF"/>
+          <w:color w:val="1F3864" w:themeColor="accent1" w:themeShade="80"/>
           <w:szCs w:val="24"/>
           <w:lang w:val="es-MX"/>
         </w:rPr>
@@ -1188,104 +1302,435 @@
           <w:szCs w:val="24"/>
           <w:lang w:val="es-MX"/>
         </w:rPr>
-        <w:t>La identidad digital se ha convertido en uno de los aspectos más importantes en la vida de una persona u organización. Hoy en día, cuando la interacciones en línea son cada vez más comunes, administrar o llevar gestión de la identidad digital de forma segura y efectiva plantea diferentes desafíos y oportunidades</w:t>
+        <w:t xml:space="preserve">La </w:t>
       </w:r>
       <w:r>
         <w:rPr>
           <w:rStyle w:val="hps"/>
           <w:rFonts w:ascii="Arial" w:hAnsi="Arial" w:cs="Arial"/>
+          <w:szCs w:val="24"/>
+          <w:lang w:val="es-MX"/>
+        </w:rPr>
+        <w:t>identidad digital</w:t>
+      </w:r>
+      <w:r>
+        <w:rPr>
+          <w:rStyle w:val="hps"/>
+          <w:rFonts w:ascii="Arial" w:hAnsi="Arial" w:cs="Arial"/>
+          <w:szCs w:val="24"/>
+          <w:lang w:val="es-MX"/>
+        </w:rPr>
+        <w:t xml:space="preserve"> se ha convertido en uno de los aspectos más importantes en la vida de una persona u organización. Hoy en día, cuando la interacciones en línea son cada vez más comunes, administrar o llevar gestión de la identidad digital de forma segura y efectiva plantea diferentes desafíos y oportunidades</w:t>
+      </w:r>
+      <w:r>
+        <w:rPr>
+          <w:rStyle w:val="hps"/>
+          <w:rFonts w:ascii="Arial" w:hAnsi="Arial" w:cs="Arial"/>
           <w:color w:val="1F3864" w:themeColor="accent1" w:themeShade="80"/>
           <w:szCs w:val="24"/>
           <w:lang w:val="es-MX"/>
         </w:rPr>
-        <w:t xml:space="preserve">., </w:t>
-      </w:r>
-      <w:r>
-        <w:rPr>
-          <w:rStyle w:val="hps"/>
-          <w:rFonts w:ascii="Arial" w:hAnsi="Arial" w:cs="Arial"/>
-          <w:b/>
-          <w:bCs/>
-          <w:color w:val="C45911" w:themeColor="accent2" w:themeShade="BF"/>
-          <w:szCs w:val="24"/>
-          <w:lang w:val="es-MX"/>
-        </w:rPr>
-        <w:t>en un mundo donde la identidad digital de</w:t>
-      </w:r>
-      <w:r>
-        <w:rPr>
-          <w:rStyle w:val="hps"/>
-          <w:rFonts w:ascii="Arial" w:hAnsi="Arial" w:cs="Arial"/>
-          <w:b/>
-          <w:bCs/>
-          <w:color w:val="C45911" w:themeColor="accent2" w:themeShade="BF"/>
-          <w:szCs w:val="24"/>
-          <w:lang w:val="es-MX"/>
-        </w:rPr>
-        <w:t>be</w:t>
-      </w:r>
-      <w:r>
-        <w:rPr>
-          <w:rStyle w:val="hps"/>
-          <w:rFonts w:ascii="Arial" w:hAnsi="Arial" w:cs="Arial"/>
-          <w:b/>
-          <w:bCs/>
-          <w:color w:val="C45911" w:themeColor="accent2" w:themeShade="BF"/>
-          <w:szCs w:val="24"/>
-          <w:lang w:val="es-MX"/>
-        </w:rPr>
-        <w:t xml:space="preserve"> ser entendida desde un aspecto macro en razón a que </w:t>
-      </w:r>
-      <w:r>
-        <w:rPr>
-          <w:rStyle w:val="hps"/>
-          <w:rFonts w:ascii="Arial" w:hAnsi="Arial" w:cs="Arial"/>
-          <w:b/>
-          <w:bCs/>
-          <w:color w:val="C45911" w:themeColor="accent2" w:themeShade="BF"/>
-          <w:szCs w:val="24"/>
-          <w:lang w:val="es-MX"/>
-        </w:rPr>
-        <w:t xml:space="preserve">la misma </w:t>
-      </w:r>
-      <w:r>
-        <w:rPr>
-          <w:rStyle w:val="hps"/>
-          <w:rFonts w:ascii="Arial" w:hAnsi="Arial" w:cs="Arial"/>
-          <w:b/>
-          <w:bCs/>
-          <w:color w:val="C45911" w:themeColor="accent2" w:themeShade="BF"/>
-          <w:szCs w:val="24"/>
-          <w:lang w:val="es-MX"/>
-        </w:rPr>
-        <w:t xml:space="preserve">esta; </w:t>
+        <w:t xml:space="preserve">. </w:t>
       </w:r>
     </w:p>
     <w:p>
       <w:pPr>
         <w:pStyle w:val="TextBody"/>
-        <w:spacing w:line="240" w:lineRule="auto"/>
-        <w:ind w:left="567" w:right="567" w:firstLine="0"/>
+        <w:spacing w:line="360" w:lineRule="auto"/>
         <w:jc w:val="both"/>
         <w:rPr>
-          <w:rFonts w:ascii="Arial" w:hAnsi="Arial" w:cs="Arial"/>
-          <w:b/>
-          <w:bCs/>
-          <w:color w:val="C45911" w:themeColor="accent2" w:themeShade="BF"/>
-          <w:szCs w:val="24"/>
-          <w:lang w:val="es-419"/>
-        </w:rPr>
-      </w:pPr>
-      <w:r>
-        <w:rPr>
-          <w:rFonts w:ascii="Arial" w:hAnsi="Arial" w:cs="Arial"/>
-          <w:b/>
-          <w:bCs/>
-          <w:color w:val="C45911" w:themeColor="accent2" w:themeShade="BF"/>
-          <w:szCs w:val="24"/>
-          <w:lang w:val="es-419"/>
-        </w:rPr>
-        <w:t>Constituida por diferentes tipos de datos según el usuario tenga o no la intención de revelarlos, lo que da lugar a una identidad declarada, compuesta por aquella información que revela expresamente la persona, otra identidad actuante, según las acciones que esta lleva a cabo, y otra calculada o inferida, según el análisis de las acciones que realiza la persona. Toda esta información puede ser utilizada para configurar una idea de quién es y qué le gusta a una persona determinada</w:t>
+          <w:ins w:id="1" w:author="Raúl Andrés Garay Torres" w:date="2024-10-13T15:54:00Z" w16du:dateUtc="2024-10-13T20:54:00Z"/>
+          <w:rStyle w:val="hps"/>
+          <w:rFonts w:ascii="Arial" w:hAnsi="Arial" w:cs="Arial"/>
+          <w:color w:val="1F3864" w:themeColor="accent1" w:themeShade="80"/>
+          <w:szCs w:val="24"/>
+          <w:lang w:val="es-MX"/>
+        </w:rPr>
+      </w:pPr>
+    </w:p>
+    <w:p>
+      <w:pPr>
+        <w:pStyle w:val="TextBody"/>
+        <w:spacing w:line="360" w:lineRule="auto"/>
+        <w:jc w:val="both"/>
+        <w:rPr>
+          <w:del w:id="2" w:author="Raúl Andrés Garay Torres" w:date="2024-10-13T15:56:00Z" w16du:dateUtc="2024-10-13T20:56:00Z"/>
+          <w:rStyle w:val="hps"/>
+          <w:rFonts w:ascii="Arial" w:hAnsi="Arial" w:cs="Arial"/>
+          <w:b/>
+          <w:bCs/>
+          <w:color w:val="C45911" w:themeColor="accent2" w:themeShade="BF"/>
+          <w:szCs w:val="24"/>
+          <w:lang w:val="es-MX"/>
+        </w:rPr>
+      </w:pPr>
+      <w:ins w:id="3" w:author="Raúl Andrés Garay Torres" w:date="2024-10-13T15:54:00Z" w16du:dateUtc="2024-10-13T20:54:00Z">
+        <w:r>
+          <w:rPr>
+            <w:rStyle w:val="hps"/>
+            <w:rFonts w:ascii="Arial" w:hAnsi="Arial" w:cs="Arial"/>
+            <w:color w:val="1F3864" w:themeColor="accent1" w:themeShade="80"/>
+            <w:szCs w:val="24"/>
+            <w:lang w:val="es-MX"/>
+          </w:rPr>
+          <w:t xml:space="preserve">La identidad </w:t>
+        </w:r>
+      </w:ins>
+      <w:ins w:id="4" w:author="Raúl Andrés Garay Torres" w:date="2024-10-13T15:55:00Z" w16du:dateUtc="2024-10-13T20:55:00Z">
+        <w:r>
+          <w:rPr>
+            <w:rStyle w:val="hps"/>
+            <w:rFonts w:ascii="Arial" w:hAnsi="Arial" w:cs="Arial"/>
+            <w:color w:val="1F3864" w:themeColor="accent1" w:themeShade="80"/>
+            <w:szCs w:val="24"/>
+            <w:lang w:val="es-MX"/>
+          </w:rPr>
+          <w:t xml:space="preserve">digital se limitaba a documentos físicos, emitidos por algún tipo de entidad y ahora </w:t>
+        </w:r>
+      </w:ins>
+      <w:ins w:id="5" w:author="Raúl Andrés Garay Torres" w:date="2024-10-13T15:56:00Z" w16du:dateUtc="2024-10-13T20:56:00Z">
+        <w:r>
+          <w:rPr>
+            <w:rStyle w:val="hps"/>
+            <w:rFonts w:ascii="Arial" w:hAnsi="Arial" w:cs="Arial"/>
+            <w:color w:val="1F3864" w:themeColor="accent1" w:themeShade="80"/>
+            <w:szCs w:val="24"/>
+            <w:lang w:val="es-MX"/>
+          </w:rPr>
+          <w:t xml:space="preserve">con los </w:t>
+        </w:r>
+        <w:proofErr w:type="spellStart"/>
+        <w:r>
+          <w:rPr>
+            <w:rStyle w:val="hps"/>
+            <w:rFonts w:ascii="Arial" w:hAnsi="Arial" w:cs="Arial"/>
+            <w:color w:val="1F3864" w:themeColor="accent1" w:themeShade="80"/>
+            <w:szCs w:val="24"/>
+            <w:lang w:val="es-MX"/>
+          </w:rPr>
+          <w:t>inmurables</w:t>
+        </w:r>
+        <w:proofErr w:type="spellEnd"/>
+        <w:r>
+          <w:rPr>
+            <w:rStyle w:val="hps"/>
+            <w:rFonts w:ascii="Arial" w:hAnsi="Arial" w:cs="Arial"/>
+            <w:color w:val="1F3864" w:themeColor="accent1" w:themeShade="80"/>
+            <w:szCs w:val="24"/>
+            <w:lang w:val="es-MX"/>
+          </w:rPr>
+          <w:t xml:space="preserve"> servicios de internet, </w:t>
+        </w:r>
+      </w:ins>
+      <w:del w:id="6" w:author="Raúl Andrés Garay Torres" w:date="2024-10-13T15:54:00Z" w16du:dateUtc="2024-10-13T20:54:00Z">
+        <w:r>
+          <w:rPr>
+            <w:rStyle w:val="hps"/>
+            <w:rFonts w:ascii="Arial" w:hAnsi="Arial" w:cs="Arial"/>
+            <w:b/>
+            <w:bCs/>
+            <w:color w:val="C45911" w:themeColor="accent2" w:themeShade="BF"/>
+            <w:szCs w:val="24"/>
+            <w:lang w:val="es-MX"/>
+          </w:rPr>
+          <w:delText>e</w:delText>
+        </w:r>
+      </w:del>
+      <w:del w:id="7" w:author="Raúl Andrés Garay Torres" w:date="2024-10-13T15:56:00Z" w16du:dateUtc="2024-10-13T20:56:00Z">
+        <w:r>
+          <w:rPr>
+            <w:rStyle w:val="hps"/>
+            <w:rFonts w:ascii="Arial" w:hAnsi="Arial" w:cs="Arial"/>
+            <w:b/>
+            <w:bCs/>
+            <w:color w:val="C45911" w:themeColor="accent2" w:themeShade="BF"/>
+            <w:szCs w:val="24"/>
+            <w:lang w:val="es-MX"/>
+          </w:rPr>
+          <w:delText xml:space="preserve">n un mundo donde </w:delText>
+        </w:r>
+      </w:del>
+      <w:r>
+        <w:rPr>
+          <w:rStyle w:val="hps"/>
+          <w:rFonts w:ascii="Arial" w:hAnsi="Arial" w:cs="Arial"/>
+          <w:b/>
+          <w:bCs/>
+          <w:color w:val="C45911" w:themeColor="accent2" w:themeShade="BF"/>
+          <w:szCs w:val="24"/>
+          <w:lang w:val="es-MX"/>
+        </w:rPr>
+        <w:t>la identidad digital de</w:t>
+      </w:r>
+      <w:r>
+        <w:rPr>
+          <w:rStyle w:val="hps"/>
+          <w:rFonts w:ascii="Arial" w:hAnsi="Arial" w:cs="Arial"/>
+          <w:b/>
+          <w:bCs/>
+          <w:color w:val="C45911" w:themeColor="accent2" w:themeShade="BF"/>
+          <w:szCs w:val="24"/>
+          <w:lang w:val="es-MX"/>
+        </w:rPr>
+        <w:t>be</w:t>
+      </w:r>
+      <w:r>
+        <w:rPr>
+          <w:rStyle w:val="hps"/>
+          <w:rFonts w:ascii="Arial" w:hAnsi="Arial" w:cs="Arial"/>
+          <w:b/>
+          <w:bCs/>
+          <w:color w:val="C45911" w:themeColor="accent2" w:themeShade="BF"/>
+          <w:szCs w:val="24"/>
+          <w:lang w:val="es-MX"/>
+        </w:rPr>
+        <w:t xml:space="preserve"> ser entendida desde un aspecto macro en razón a que </w:t>
+      </w:r>
+      <w:r>
+        <w:rPr>
+          <w:rStyle w:val="hps"/>
+          <w:rFonts w:ascii="Arial" w:hAnsi="Arial" w:cs="Arial"/>
+          <w:b/>
+          <w:bCs/>
+          <w:color w:val="C45911" w:themeColor="accent2" w:themeShade="BF"/>
+          <w:szCs w:val="24"/>
+          <w:lang w:val="es-MX"/>
+        </w:rPr>
+        <w:t xml:space="preserve">la misma </w:t>
+      </w:r>
+      <w:r>
+        <w:rPr>
+          <w:rStyle w:val="hps"/>
+          <w:rFonts w:ascii="Arial" w:hAnsi="Arial" w:cs="Arial"/>
+          <w:b/>
+          <w:bCs/>
+          <w:color w:val="C45911" w:themeColor="accent2" w:themeShade="BF"/>
+          <w:szCs w:val="24"/>
+          <w:lang w:val="es-MX"/>
+        </w:rPr>
+        <w:t>esta</w:t>
+      </w:r>
+      <w:del w:id="8" w:author="Raúl Andrés Garay Torres" w:date="2024-10-13T15:56:00Z" w16du:dateUtc="2024-10-13T20:56:00Z">
+        <w:r>
+          <w:rPr>
+            <w:rStyle w:val="hps"/>
+            <w:rFonts w:ascii="Arial" w:hAnsi="Arial" w:cs="Arial"/>
+            <w:b/>
+            <w:bCs/>
+            <w:color w:val="C45911" w:themeColor="accent2" w:themeShade="BF"/>
+            <w:szCs w:val="24"/>
+            <w:lang w:val="es-MX"/>
+          </w:rPr>
+          <w:delText xml:space="preserve">; </w:delText>
+        </w:r>
+      </w:del>
+    </w:p>
+    <w:p>
+      <w:pPr>
+        <w:pStyle w:val="TextBody"/>
+        <w:spacing w:line="360" w:lineRule="auto"/>
+        <w:jc w:val="both"/>
+        <w:rPr>
+          <w:rFonts w:ascii="Arial" w:hAnsi="Arial" w:cs="Arial"/>
+          <w:b/>
+          <w:bCs/>
+          <w:color w:val="C45911" w:themeColor="accent2" w:themeShade="BF"/>
+          <w:szCs w:val="24"/>
+          <w:lang w:val="es-419"/>
+        </w:rPr>
+        <w:pPrChange w:id="9" w:author="Raúl Andrés Garay Torres" w:date="2024-10-13T15:56:00Z" w16du:dateUtc="2024-10-13T20:56:00Z">
+          <w:pPr>
+            <w:pStyle w:val="TextBody"/>
+            <w:spacing w:line="240" w:lineRule="auto"/>
+            <w:ind w:left="567" w:right="567" w:firstLine="0"/>
+            <w:jc w:val="both"/>
+          </w:pPr>
+        </w:pPrChange>
+      </w:pPr>
+      <w:del w:id="10" w:author="Raúl Andrés Garay Torres" w:date="2024-10-13T15:57:00Z" w16du:dateUtc="2024-10-13T20:57:00Z">
+        <w:r>
+          <w:rPr>
+            <w:rFonts w:ascii="Arial" w:hAnsi="Arial" w:cs="Arial"/>
+            <w:b/>
+            <w:bCs/>
+            <w:color w:val="C45911" w:themeColor="accent2" w:themeShade="BF"/>
+            <w:szCs w:val="24"/>
+            <w:lang w:val="es-419"/>
+          </w:rPr>
+          <w:delText>C</w:delText>
+        </w:r>
+      </w:del>
+      <w:ins w:id="11" w:author="Raúl Andrés Garay Torres" w:date="2024-10-13T15:57:00Z" w16du:dateUtc="2024-10-13T20:57:00Z">
+        <w:r>
+          <w:rPr>
+            <w:rFonts w:ascii="Arial" w:hAnsi="Arial" w:cs="Arial"/>
+            <w:b/>
+            <w:bCs/>
+            <w:color w:val="C45911" w:themeColor="accent2" w:themeShade="BF"/>
+            <w:szCs w:val="24"/>
+            <w:lang w:val="es-419"/>
+          </w:rPr>
+          <w:t>c</w:t>
+        </w:r>
+      </w:ins>
+      <w:r>
+        <w:rPr>
+          <w:rFonts w:ascii="Arial" w:hAnsi="Arial" w:cs="Arial"/>
+          <w:b/>
+          <w:bCs/>
+          <w:color w:val="C45911" w:themeColor="accent2" w:themeShade="BF"/>
+          <w:szCs w:val="24"/>
+          <w:lang w:val="es-419"/>
+        </w:rPr>
+        <w:t>onstituida por diferentes tipos de datos según el usuario tenga o no la intención de revelarlos, lo que da lugar a una identidad declarada, compuesta por aquella información que revela expresamente la persona</w:t>
+      </w:r>
+      <w:ins w:id="12" w:author="Raúl Andrés Garay Torres" w:date="2024-10-13T15:57:00Z" w16du:dateUtc="2024-10-13T20:57:00Z">
+        <w:r>
+          <w:rPr>
+            <w:rFonts w:ascii="Arial" w:hAnsi="Arial" w:cs="Arial"/>
+            <w:b/>
+            <w:bCs/>
+            <w:color w:val="C45911" w:themeColor="accent2" w:themeShade="BF"/>
+            <w:szCs w:val="24"/>
+            <w:lang w:val="es-419"/>
+          </w:rPr>
+          <w:t>;</w:t>
+        </w:r>
+      </w:ins>
+      <w:del w:id="13" w:author="Raúl Andrés Garay Torres" w:date="2024-10-13T15:57:00Z" w16du:dateUtc="2024-10-13T20:57:00Z">
+        <w:r>
+          <w:rPr>
+            <w:rFonts w:ascii="Arial" w:hAnsi="Arial" w:cs="Arial"/>
+            <w:b/>
+            <w:bCs/>
+            <w:color w:val="C45911" w:themeColor="accent2" w:themeShade="BF"/>
+            <w:szCs w:val="24"/>
+            <w:lang w:val="es-419"/>
+          </w:rPr>
+          <w:delText>,</w:delText>
+        </w:r>
+      </w:del>
+      <w:r>
+        <w:rPr>
+          <w:rFonts w:ascii="Arial" w:hAnsi="Arial" w:cs="Arial"/>
+          <w:b/>
+          <w:bCs/>
+          <w:color w:val="C45911" w:themeColor="accent2" w:themeShade="BF"/>
+          <w:szCs w:val="24"/>
+          <w:lang w:val="es-419"/>
+        </w:rPr>
+        <w:t xml:space="preserve"> </w:t>
+      </w:r>
+      <w:ins w:id="14" w:author="Raúl Andrés Garay Torres" w:date="2024-10-13T15:57:00Z" w16du:dateUtc="2024-10-13T20:57:00Z">
+        <w:r>
+          <w:rPr>
+            <w:rFonts w:ascii="Arial" w:hAnsi="Arial" w:cs="Arial"/>
+            <w:b/>
+            <w:bCs/>
+            <w:color w:val="C45911" w:themeColor="accent2" w:themeShade="BF"/>
+            <w:szCs w:val="24"/>
+            <w:lang w:val="es-419"/>
+          </w:rPr>
+          <w:t>una</w:t>
+        </w:r>
+      </w:ins>
+      <w:del w:id="15" w:author="Raúl Andrés Garay Torres" w:date="2024-10-13T15:57:00Z" w16du:dateUtc="2024-10-13T20:57:00Z">
+        <w:r>
+          <w:rPr>
+            <w:rFonts w:ascii="Arial" w:hAnsi="Arial" w:cs="Arial"/>
+            <w:b/>
+            <w:bCs/>
+            <w:color w:val="C45911" w:themeColor="accent2" w:themeShade="BF"/>
+            <w:szCs w:val="24"/>
+            <w:lang w:val="es-419"/>
+          </w:rPr>
+          <w:delText>otra</w:delText>
+        </w:r>
+      </w:del>
+      <w:r>
+        <w:rPr>
+          <w:rFonts w:ascii="Arial" w:hAnsi="Arial" w:cs="Arial"/>
+          <w:b/>
+          <w:bCs/>
+          <w:color w:val="C45911" w:themeColor="accent2" w:themeShade="BF"/>
+          <w:szCs w:val="24"/>
+          <w:lang w:val="es-419"/>
+        </w:rPr>
+        <w:t xml:space="preserve"> identidad actuante, según las acciones que esta lleva a cabo</w:t>
+      </w:r>
+      <w:ins w:id="16" w:author="Raúl Andrés Garay Torres" w:date="2024-10-13T15:58:00Z" w16du:dateUtc="2024-10-13T20:58:00Z">
+        <w:r>
+          <w:rPr>
+            <w:rFonts w:ascii="Arial" w:hAnsi="Arial" w:cs="Arial"/>
+            <w:b/>
+            <w:bCs/>
+            <w:color w:val="C45911" w:themeColor="accent2" w:themeShade="BF"/>
+            <w:szCs w:val="24"/>
+            <w:lang w:val="es-419"/>
+          </w:rPr>
+          <w:t>;</w:t>
+        </w:r>
+      </w:ins>
+      <w:del w:id="17" w:author="Raúl Andrés Garay Torres" w:date="2024-10-13T15:58:00Z" w16du:dateUtc="2024-10-13T20:58:00Z">
+        <w:r>
+          <w:rPr>
+            <w:rFonts w:ascii="Arial" w:hAnsi="Arial" w:cs="Arial"/>
+            <w:b/>
+            <w:bCs/>
+            <w:color w:val="C45911" w:themeColor="accent2" w:themeShade="BF"/>
+            <w:szCs w:val="24"/>
+            <w:lang w:val="es-419"/>
+          </w:rPr>
+          <w:delText>,</w:delText>
+        </w:r>
+      </w:del>
+      <w:r>
+        <w:rPr>
+          <w:rFonts w:ascii="Arial" w:hAnsi="Arial" w:cs="Arial"/>
+          <w:b/>
+          <w:bCs/>
+          <w:color w:val="C45911" w:themeColor="accent2" w:themeShade="BF"/>
+          <w:szCs w:val="24"/>
+          <w:lang w:val="es-419"/>
+        </w:rPr>
+        <w:t xml:space="preserve"> y </w:t>
+      </w:r>
+      <w:del w:id="18" w:author="Raúl Andrés Garay Torres" w:date="2024-10-13T15:58:00Z" w16du:dateUtc="2024-10-13T20:58:00Z">
+        <w:r>
+          <w:rPr>
+            <w:rFonts w:ascii="Arial" w:hAnsi="Arial" w:cs="Arial"/>
+            <w:b/>
+            <w:bCs/>
+            <w:color w:val="C45911" w:themeColor="accent2" w:themeShade="BF"/>
+            <w:szCs w:val="24"/>
+            <w:lang w:val="es-419"/>
+          </w:rPr>
+          <w:delText>otra</w:delText>
+        </w:r>
+      </w:del>
+      <w:ins w:id="19" w:author="Raúl Andrés Garay Torres" w:date="2024-10-13T15:58:00Z" w16du:dateUtc="2024-10-13T20:58:00Z">
+        <w:r>
+          <w:rPr>
+            <w:rFonts w:ascii="Arial" w:hAnsi="Arial" w:cs="Arial"/>
+            <w:b/>
+            <w:bCs/>
+            <w:color w:val="C45911" w:themeColor="accent2" w:themeShade="BF"/>
+            <w:szCs w:val="24"/>
+            <w:lang w:val="es-419"/>
+          </w:rPr>
+          <w:t>otra una</w:t>
+        </w:r>
+      </w:ins>
+      <w:r>
+        <w:rPr>
+          <w:rFonts w:ascii="Arial" w:hAnsi="Arial" w:cs="Arial"/>
+          <w:b/>
+          <w:bCs/>
+          <w:color w:val="C45911" w:themeColor="accent2" w:themeShade="BF"/>
+          <w:szCs w:val="24"/>
+          <w:lang w:val="es-419"/>
+        </w:rPr>
+        <w:t xml:space="preserve"> calculada o inferida, según el análisis de las acciones que realiza la persona. Toda esta información puede ser utilizada para configurar una idea de quién es y qué le gusta a una persona determinada</w:t>
       </w:r>
       <w:sdt>
         <w:sdtPr>
@@ -1403,12 +1848,13 @@
         <w:spacing w:line="360" w:lineRule="auto"/>
         <w:jc w:val="both"/>
         <w:rPr>
-          <w:rFonts w:ascii="Arial" w:hAnsi="Arial" w:cs="Arial"/>
-          <w:b/>
-          <w:bCs/>
-          <w:color w:val="C45911" w:themeColor="accent2" w:themeShade="BF"/>
-          <w:szCs w:val="24"/>
-          <w:lang w:val="es-MX"/>
+          <w:ins w:id="20" w:author="Raúl Andrés Garay Torres" w:date="2024-10-13T15:59:00Z" w16du:dateUtc="2024-10-13T20:59:00Z"/>
+          <w:rFonts w:ascii="Arial" w:hAnsi="Arial" w:cs="Arial"/>
+          <w:b/>
+          <w:bCs/>
+          <w:color w:val="C45911" w:themeColor="accent2" w:themeShade="BF"/>
+          <w:szCs w:val="24"/>
+          <w:lang w:val="es-419"/>
         </w:rPr>
       </w:pPr>
       <w:r>
@@ -1613,6 +2059,22 @@
         <w:spacing w:line="360" w:lineRule="auto"/>
         <w:jc w:val="both"/>
         <w:rPr>
+          <w:rFonts w:ascii="Arial" w:hAnsi="Arial" w:cs="Arial"/>
+          <w:b/>
+          <w:bCs/>
+          <w:color w:val="C45911" w:themeColor="accent2" w:themeShade="BF"/>
+          <w:szCs w:val="24"/>
+          <w:lang w:val="es-MX"/>
+        </w:rPr>
+      </w:pPr>
+    </w:p>
+    <w:p>
+      <w:pPr>
+        <w:pStyle w:val="TextBody"/>
+        <w:spacing w:line="360" w:lineRule="auto"/>
+        <w:jc w:val="both"/>
+        <w:rPr>
+          <w:ins w:id="21" w:author="Raúl Andrés Garay Torres" w:date="2024-10-13T15:59:00Z" w16du:dateUtc="2024-10-13T20:59:00Z"/>
           <w:rFonts w:ascii="Arial" w:hAnsi="Arial" w:cs="Arial"/>
           <w:b/>
           <w:bCs/>
@@ -1723,7 +2185,56 @@
           <w:szCs w:val="24"/>
           <w:lang w:val="es-419"/>
         </w:rPr>
-        <w:t xml:space="preserve">. es en esta evolución que la identidad digital toma relevancia en un escenario donde ambas identidades pueden compenetrarse o subsistir de forma autónoma, </w:t>
+        <w:t xml:space="preserve">. </w:t>
+      </w:r>
+      <w:ins w:id="22" w:author="Raúl Andrés Garay Torres" w:date="2024-10-13T16:00:00Z" w16du:dateUtc="2024-10-13T21:00:00Z">
+        <w:r>
+          <w:rPr>
+            <w:rFonts w:ascii="Arial" w:hAnsi="Arial" w:cs="Arial"/>
+            <w:b/>
+            <w:bCs/>
+            <w:color w:val="C45911" w:themeColor="accent2" w:themeShade="BF"/>
+            <w:szCs w:val="24"/>
+            <w:lang w:val="es-419"/>
+          </w:rPr>
+          <w:t>E</w:t>
+        </w:r>
+      </w:ins>
+      <w:del w:id="23" w:author="Raúl Andrés Garay Torres" w:date="2024-10-13T16:00:00Z" w16du:dateUtc="2024-10-13T21:00:00Z">
+        <w:r>
+          <w:rPr>
+            <w:rFonts w:ascii="Arial" w:hAnsi="Arial" w:cs="Arial"/>
+            <w:b/>
+            <w:bCs/>
+            <w:color w:val="C45911" w:themeColor="accent2" w:themeShade="BF"/>
+            <w:szCs w:val="24"/>
+            <w:lang w:val="es-419"/>
+          </w:rPr>
+          <w:delText>e</w:delText>
+        </w:r>
+      </w:del>
+      <w:r>
+        <w:rPr>
+          <w:rFonts w:ascii="Arial" w:hAnsi="Arial" w:cs="Arial"/>
+          <w:b/>
+          <w:bCs/>
+          <w:color w:val="C45911" w:themeColor="accent2" w:themeShade="BF"/>
+          <w:szCs w:val="24"/>
+          <w:lang w:val="es-419"/>
+        </w:rPr>
+        <w:t xml:space="preserve">s en esta </w:t>
+      </w:r>
+      <w:r>
+        <w:rPr>
+          <w:rFonts w:ascii="Arial" w:hAnsi="Arial" w:cs="Arial"/>
+          <w:b/>
+          <w:bCs/>
+          <w:color w:val="C45911" w:themeColor="accent2" w:themeShade="BF"/>
+          <w:szCs w:val="24"/>
+          <w:lang w:val="es-419"/>
+        </w:rPr>
+        <w:lastRenderedPageBreak/>
+        <w:t xml:space="preserve">evolución que la identidad digital toma relevancia en un escenario donde ambas identidades pueden compenetrarse o subsistir de forma autónoma, </w:t>
       </w:r>
       <w:r>
         <w:rPr>
@@ -1759,20 +2270,49 @@
           <w:bCs/>
           <w:color w:val="C45911" w:themeColor="accent2" w:themeShade="BF"/>
           <w:szCs w:val="24"/>
+          <w:lang w:val="es-419"/>
+        </w:rPr>
+      </w:pPr>
+    </w:p>
+    <w:p>
+      <w:pPr>
+        <w:pStyle w:val="TextBody"/>
+        <w:spacing w:line="360" w:lineRule="auto"/>
+        <w:jc w:val="both"/>
+        <w:rPr>
+          <w:ins w:id="24" w:author="Raúl Andrés Garay Torres" w:date="2024-10-13T16:01:00Z" w16du:dateUtc="2024-10-13T21:01:00Z"/>
+          <w:rFonts w:ascii="Arial" w:hAnsi="Arial" w:cs="Arial"/>
+          <w:b/>
+          <w:bCs/>
+          <w:color w:val="C45911" w:themeColor="accent2" w:themeShade="BF"/>
+          <w:szCs w:val="24"/>
+          <w:lang w:val="es-419"/>
+        </w:rPr>
+      </w:pPr>
+      <w:r>
+        <w:rPr>
+          <w:rFonts w:ascii="Arial" w:hAnsi="Arial" w:cs="Arial"/>
+          <w:b/>
+          <w:bCs/>
+          <w:color w:val="C45911" w:themeColor="accent2" w:themeShade="BF"/>
+          <w:szCs w:val="24"/>
+          <w:lang w:val="es-419"/>
+        </w:rPr>
+        <w:t>De esta manera, en la prospectiva del papel de la identidad digital en 2011 se visualizaba que “</w:t>
+      </w:r>
+      <w:proofErr w:type="spellStart"/>
+      <w:r>
+        <w:rPr>
+          <w:rFonts w:ascii="Arial" w:hAnsi="Arial" w:cs="Arial"/>
+          <w:b/>
+          <w:bCs/>
+          <w:color w:val="C45911" w:themeColor="accent2" w:themeShade="BF"/>
+          <w:szCs w:val="24"/>
           <w:lang w:val="es-MX"/>
         </w:rPr>
-      </w:pPr>
-      <w:r>
-        <w:rPr>
-          <w:rFonts w:ascii="Arial" w:hAnsi="Arial" w:cs="Arial"/>
-          <w:b/>
-          <w:bCs/>
-          <w:color w:val="C45911" w:themeColor="accent2" w:themeShade="BF"/>
-          <w:szCs w:val="24"/>
-          <w:lang w:val="es-419"/>
-        </w:rPr>
-        <w:t>De esta manera, en la prospectiva del papel de la identidad digital en 2011 se visualizaba que “</w:t>
-      </w:r>
+        <w:t>that</w:t>
+      </w:r>
+      <w:proofErr w:type="spellEnd"/>
       <w:r>
         <w:rPr>
           <w:rFonts w:ascii="Arial" w:hAnsi="Arial" w:cs="Arial"/>
@@ -1782,8 +2322,9 @@
           <w:szCs w:val="24"/>
           <w:lang w:val="es-MX"/>
         </w:rPr>
-        <w:t xml:space="preserve">that digital identity would move from a national to an </w:t>
-      </w:r>
+        <w:t xml:space="preserve"> digital </w:t>
+      </w:r>
+      <w:proofErr w:type="spellStart"/>
       <w:r>
         <w:rPr>
           <w:rFonts w:ascii="Arial" w:hAnsi="Arial" w:cs="Arial"/>
@@ -1793,8 +2334,475 @@
           <w:szCs w:val="24"/>
           <w:lang w:val="es-MX"/>
         </w:rPr>
-        <w:lastRenderedPageBreak/>
-        <w:t xml:space="preserve">international concept: “Such a scheme may seem unlikely now but globalization is merely the next step” [que la </w:t>
+        <w:t>identity</w:t>
+      </w:r>
+      <w:proofErr w:type="spellEnd"/>
+      <w:r>
+        <w:rPr>
+          <w:rFonts w:ascii="Arial" w:hAnsi="Arial" w:cs="Arial"/>
+          <w:b/>
+          <w:bCs/>
+          <w:color w:val="C45911" w:themeColor="accent2" w:themeShade="BF"/>
+          <w:szCs w:val="24"/>
+          <w:lang w:val="es-MX"/>
+        </w:rPr>
+        <w:t xml:space="preserve"> </w:t>
+      </w:r>
+      <w:proofErr w:type="spellStart"/>
+      <w:r>
+        <w:rPr>
+          <w:rFonts w:ascii="Arial" w:hAnsi="Arial" w:cs="Arial"/>
+          <w:b/>
+          <w:bCs/>
+          <w:color w:val="C45911" w:themeColor="accent2" w:themeShade="BF"/>
+          <w:szCs w:val="24"/>
+          <w:lang w:val="es-MX"/>
+        </w:rPr>
+        <w:t>would</w:t>
+      </w:r>
+      <w:proofErr w:type="spellEnd"/>
+      <w:r>
+        <w:rPr>
+          <w:rFonts w:ascii="Arial" w:hAnsi="Arial" w:cs="Arial"/>
+          <w:b/>
+          <w:bCs/>
+          <w:color w:val="C45911" w:themeColor="accent2" w:themeShade="BF"/>
+          <w:szCs w:val="24"/>
+          <w:lang w:val="es-MX"/>
+        </w:rPr>
+        <w:t xml:space="preserve"> </w:t>
+      </w:r>
+      <w:proofErr w:type="spellStart"/>
+      <w:r>
+        <w:rPr>
+          <w:rFonts w:ascii="Arial" w:hAnsi="Arial" w:cs="Arial"/>
+          <w:b/>
+          <w:bCs/>
+          <w:color w:val="C45911" w:themeColor="accent2" w:themeShade="BF"/>
+          <w:szCs w:val="24"/>
+          <w:lang w:val="es-MX"/>
+        </w:rPr>
+        <w:t>move</w:t>
+      </w:r>
+      <w:proofErr w:type="spellEnd"/>
+      <w:r>
+        <w:rPr>
+          <w:rFonts w:ascii="Arial" w:hAnsi="Arial" w:cs="Arial"/>
+          <w:b/>
+          <w:bCs/>
+          <w:color w:val="C45911" w:themeColor="accent2" w:themeShade="BF"/>
+          <w:szCs w:val="24"/>
+          <w:lang w:val="es-MX"/>
+        </w:rPr>
+        <w:t xml:space="preserve"> </w:t>
+      </w:r>
+      <w:proofErr w:type="spellStart"/>
+      <w:r>
+        <w:rPr>
+          <w:rFonts w:ascii="Arial" w:hAnsi="Arial" w:cs="Arial"/>
+          <w:b/>
+          <w:bCs/>
+          <w:color w:val="C45911" w:themeColor="accent2" w:themeShade="BF"/>
+          <w:szCs w:val="24"/>
+          <w:lang w:val="es-MX"/>
+        </w:rPr>
+        <w:t>from</w:t>
+      </w:r>
+      <w:proofErr w:type="spellEnd"/>
+      <w:r>
+        <w:rPr>
+          <w:rFonts w:ascii="Arial" w:hAnsi="Arial" w:cs="Arial"/>
+          <w:b/>
+          <w:bCs/>
+          <w:color w:val="C45911" w:themeColor="accent2" w:themeShade="BF"/>
+          <w:szCs w:val="24"/>
+          <w:lang w:val="es-MX"/>
+        </w:rPr>
+        <w:t xml:space="preserve"> a </w:t>
+      </w:r>
+      <w:proofErr w:type="spellStart"/>
+      <w:r>
+        <w:rPr>
+          <w:rFonts w:ascii="Arial" w:hAnsi="Arial" w:cs="Arial"/>
+          <w:b/>
+          <w:bCs/>
+          <w:color w:val="C45911" w:themeColor="accent2" w:themeShade="BF"/>
+          <w:szCs w:val="24"/>
+          <w:lang w:val="es-MX"/>
+        </w:rPr>
+        <w:t>national</w:t>
+      </w:r>
+      <w:proofErr w:type="spellEnd"/>
+      <w:r>
+        <w:rPr>
+          <w:rFonts w:ascii="Arial" w:hAnsi="Arial" w:cs="Arial"/>
+          <w:b/>
+          <w:bCs/>
+          <w:color w:val="C45911" w:themeColor="accent2" w:themeShade="BF"/>
+          <w:szCs w:val="24"/>
+          <w:lang w:val="es-MX"/>
+        </w:rPr>
+        <w:t xml:space="preserve"> </w:t>
+      </w:r>
+      <w:proofErr w:type="spellStart"/>
+      <w:r>
+        <w:rPr>
+          <w:rFonts w:ascii="Arial" w:hAnsi="Arial" w:cs="Arial"/>
+          <w:b/>
+          <w:bCs/>
+          <w:color w:val="C45911" w:themeColor="accent2" w:themeShade="BF"/>
+          <w:szCs w:val="24"/>
+          <w:lang w:val="es-MX"/>
+        </w:rPr>
+        <w:t>to</w:t>
+      </w:r>
+      <w:proofErr w:type="spellEnd"/>
+      <w:r>
+        <w:rPr>
+          <w:rFonts w:ascii="Arial" w:hAnsi="Arial" w:cs="Arial"/>
+          <w:b/>
+          <w:bCs/>
+          <w:color w:val="C45911" w:themeColor="accent2" w:themeShade="BF"/>
+          <w:szCs w:val="24"/>
+          <w:lang w:val="es-MX"/>
+        </w:rPr>
+        <w:t xml:space="preserve"> </w:t>
+      </w:r>
+      <w:proofErr w:type="spellStart"/>
+      <w:r>
+        <w:rPr>
+          <w:rFonts w:ascii="Arial" w:hAnsi="Arial" w:cs="Arial"/>
+          <w:b/>
+          <w:bCs/>
+          <w:color w:val="C45911" w:themeColor="accent2" w:themeShade="BF"/>
+          <w:szCs w:val="24"/>
+          <w:lang w:val="es-MX"/>
+        </w:rPr>
+        <w:t>an</w:t>
+      </w:r>
+      <w:proofErr w:type="spellEnd"/>
+      <w:r>
+        <w:rPr>
+          <w:rFonts w:ascii="Arial" w:hAnsi="Arial" w:cs="Arial"/>
+          <w:b/>
+          <w:bCs/>
+          <w:color w:val="C45911" w:themeColor="accent2" w:themeShade="BF"/>
+          <w:szCs w:val="24"/>
+          <w:lang w:val="es-MX"/>
+        </w:rPr>
+        <w:t xml:space="preserve"> </w:t>
+      </w:r>
+      <w:proofErr w:type="spellStart"/>
+      <w:r>
+        <w:rPr>
+          <w:rFonts w:ascii="Arial" w:hAnsi="Arial" w:cs="Arial"/>
+          <w:b/>
+          <w:bCs/>
+          <w:color w:val="C45911" w:themeColor="accent2" w:themeShade="BF"/>
+          <w:szCs w:val="24"/>
+          <w:lang w:val="es-MX"/>
+        </w:rPr>
+        <w:t>international</w:t>
+      </w:r>
+      <w:proofErr w:type="spellEnd"/>
+      <w:r>
+        <w:rPr>
+          <w:rFonts w:ascii="Arial" w:hAnsi="Arial" w:cs="Arial"/>
+          <w:b/>
+          <w:bCs/>
+          <w:color w:val="C45911" w:themeColor="accent2" w:themeShade="BF"/>
+          <w:szCs w:val="24"/>
+          <w:lang w:val="es-MX"/>
+        </w:rPr>
+        <w:t xml:space="preserve"> concept: “</w:t>
+      </w:r>
+      <w:proofErr w:type="spellStart"/>
+      <w:r>
+        <w:rPr>
+          <w:rFonts w:ascii="Arial" w:hAnsi="Arial" w:cs="Arial"/>
+          <w:b/>
+          <w:bCs/>
+          <w:color w:val="C45911" w:themeColor="accent2" w:themeShade="BF"/>
+          <w:szCs w:val="24"/>
+          <w:lang w:val="es-MX"/>
+        </w:rPr>
+        <w:t>Such</w:t>
+      </w:r>
+      <w:proofErr w:type="spellEnd"/>
+      <w:r>
+        <w:rPr>
+          <w:rFonts w:ascii="Arial" w:hAnsi="Arial" w:cs="Arial"/>
+          <w:b/>
+          <w:bCs/>
+          <w:color w:val="C45911" w:themeColor="accent2" w:themeShade="BF"/>
+          <w:szCs w:val="24"/>
+          <w:lang w:val="es-MX"/>
+        </w:rPr>
+        <w:t xml:space="preserve"> a </w:t>
+      </w:r>
+      <w:proofErr w:type="spellStart"/>
+      <w:r>
+        <w:rPr>
+          <w:rFonts w:ascii="Arial" w:hAnsi="Arial" w:cs="Arial"/>
+          <w:b/>
+          <w:bCs/>
+          <w:color w:val="C45911" w:themeColor="accent2" w:themeShade="BF"/>
+          <w:szCs w:val="24"/>
+          <w:lang w:val="es-MX"/>
+        </w:rPr>
+        <w:t>scheme</w:t>
+      </w:r>
+      <w:proofErr w:type="spellEnd"/>
+      <w:r>
+        <w:rPr>
+          <w:rFonts w:ascii="Arial" w:hAnsi="Arial" w:cs="Arial"/>
+          <w:b/>
+          <w:bCs/>
+          <w:color w:val="C45911" w:themeColor="accent2" w:themeShade="BF"/>
+          <w:szCs w:val="24"/>
+          <w:lang w:val="es-MX"/>
+        </w:rPr>
+        <w:t xml:space="preserve"> </w:t>
+      </w:r>
+      <w:proofErr w:type="spellStart"/>
+      <w:r>
+        <w:rPr>
+          <w:rFonts w:ascii="Arial" w:hAnsi="Arial" w:cs="Arial"/>
+          <w:b/>
+          <w:bCs/>
+          <w:color w:val="C45911" w:themeColor="accent2" w:themeShade="BF"/>
+          <w:szCs w:val="24"/>
+          <w:lang w:val="es-MX"/>
+        </w:rPr>
+        <w:t>may</w:t>
+      </w:r>
+      <w:proofErr w:type="spellEnd"/>
+      <w:r>
+        <w:rPr>
+          <w:rFonts w:ascii="Arial" w:hAnsi="Arial" w:cs="Arial"/>
+          <w:b/>
+          <w:bCs/>
+          <w:color w:val="C45911" w:themeColor="accent2" w:themeShade="BF"/>
+          <w:szCs w:val="24"/>
+          <w:lang w:val="es-MX"/>
+        </w:rPr>
+        <w:t xml:space="preserve"> </w:t>
+      </w:r>
+      <w:proofErr w:type="spellStart"/>
+      <w:r>
+        <w:rPr>
+          <w:rFonts w:ascii="Arial" w:hAnsi="Arial" w:cs="Arial"/>
+          <w:b/>
+          <w:bCs/>
+          <w:color w:val="C45911" w:themeColor="accent2" w:themeShade="BF"/>
+          <w:szCs w:val="24"/>
+          <w:lang w:val="es-MX"/>
+        </w:rPr>
+        <w:t>seem</w:t>
+      </w:r>
+      <w:proofErr w:type="spellEnd"/>
+      <w:r>
+        <w:rPr>
+          <w:rFonts w:ascii="Arial" w:hAnsi="Arial" w:cs="Arial"/>
+          <w:b/>
+          <w:bCs/>
+          <w:color w:val="C45911" w:themeColor="accent2" w:themeShade="BF"/>
+          <w:szCs w:val="24"/>
+          <w:lang w:val="es-MX"/>
+        </w:rPr>
+        <w:t xml:space="preserve"> </w:t>
+      </w:r>
+      <w:proofErr w:type="spellStart"/>
+      <w:r>
+        <w:rPr>
+          <w:rFonts w:ascii="Arial" w:hAnsi="Arial" w:cs="Arial"/>
+          <w:b/>
+          <w:bCs/>
+          <w:color w:val="C45911" w:themeColor="accent2" w:themeShade="BF"/>
+          <w:szCs w:val="24"/>
+          <w:lang w:val="es-MX"/>
+        </w:rPr>
+        <w:t>unlikely</w:t>
+      </w:r>
+      <w:proofErr w:type="spellEnd"/>
+      <w:r>
+        <w:rPr>
+          <w:rFonts w:ascii="Arial" w:hAnsi="Arial" w:cs="Arial"/>
+          <w:b/>
+          <w:bCs/>
+          <w:color w:val="C45911" w:themeColor="accent2" w:themeShade="BF"/>
+          <w:szCs w:val="24"/>
+          <w:lang w:val="es-MX"/>
+        </w:rPr>
+        <w:t xml:space="preserve"> </w:t>
+      </w:r>
+      <w:proofErr w:type="spellStart"/>
+      <w:r>
+        <w:rPr>
+          <w:rFonts w:ascii="Arial" w:hAnsi="Arial" w:cs="Arial"/>
+          <w:b/>
+          <w:bCs/>
+          <w:color w:val="C45911" w:themeColor="accent2" w:themeShade="BF"/>
+          <w:szCs w:val="24"/>
+          <w:lang w:val="es-MX"/>
+        </w:rPr>
+        <w:t>now</w:t>
+      </w:r>
+      <w:proofErr w:type="spellEnd"/>
+      <w:r>
+        <w:rPr>
+          <w:rFonts w:ascii="Arial" w:hAnsi="Arial" w:cs="Arial"/>
+          <w:b/>
+          <w:bCs/>
+          <w:color w:val="C45911" w:themeColor="accent2" w:themeShade="BF"/>
+          <w:szCs w:val="24"/>
+          <w:lang w:val="es-MX"/>
+        </w:rPr>
+        <w:t xml:space="preserve"> </w:t>
+      </w:r>
+      <w:proofErr w:type="spellStart"/>
+      <w:r>
+        <w:rPr>
+          <w:rFonts w:ascii="Arial" w:hAnsi="Arial" w:cs="Arial"/>
+          <w:b/>
+          <w:bCs/>
+          <w:color w:val="C45911" w:themeColor="accent2" w:themeShade="BF"/>
+          <w:szCs w:val="24"/>
+          <w:lang w:val="es-MX"/>
+        </w:rPr>
+        <w:t>but</w:t>
+      </w:r>
+      <w:proofErr w:type="spellEnd"/>
+      <w:r>
+        <w:rPr>
+          <w:rFonts w:ascii="Arial" w:hAnsi="Arial" w:cs="Arial"/>
+          <w:b/>
+          <w:bCs/>
+          <w:color w:val="C45911" w:themeColor="accent2" w:themeShade="BF"/>
+          <w:szCs w:val="24"/>
+          <w:lang w:val="es-MX"/>
+        </w:rPr>
+        <w:t xml:space="preserve"> </w:t>
+      </w:r>
+      <w:proofErr w:type="spellStart"/>
+      <w:r>
+        <w:rPr>
+          <w:rFonts w:ascii="Arial" w:hAnsi="Arial" w:cs="Arial"/>
+          <w:b/>
+          <w:bCs/>
+          <w:color w:val="C45911" w:themeColor="accent2" w:themeShade="BF"/>
+          <w:szCs w:val="24"/>
+          <w:lang w:val="es-MX"/>
+        </w:rPr>
+        <w:t>globalization</w:t>
+      </w:r>
+      <w:proofErr w:type="spellEnd"/>
+      <w:r>
+        <w:rPr>
+          <w:rFonts w:ascii="Arial" w:hAnsi="Arial" w:cs="Arial"/>
+          <w:b/>
+          <w:bCs/>
+          <w:color w:val="C45911" w:themeColor="accent2" w:themeShade="BF"/>
+          <w:szCs w:val="24"/>
+          <w:lang w:val="es-MX"/>
+        </w:rPr>
+        <w:t xml:space="preserve"> </w:t>
+      </w:r>
+      <w:proofErr w:type="spellStart"/>
+      <w:r>
+        <w:rPr>
+          <w:rFonts w:ascii="Arial" w:hAnsi="Arial" w:cs="Arial"/>
+          <w:b/>
+          <w:bCs/>
+          <w:color w:val="C45911" w:themeColor="accent2" w:themeShade="BF"/>
+          <w:szCs w:val="24"/>
+          <w:lang w:val="es-MX"/>
+        </w:rPr>
+        <w:t>is</w:t>
+      </w:r>
+      <w:proofErr w:type="spellEnd"/>
+      <w:r>
+        <w:rPr>
+          <w:rFonts w:ascii="Arial" w:hAnsi="Arial" w:cs="Arial"/>
+          <w:b/>
+          <w:bCs/>
+          <w:color w:val="C45911" w:themeColor="accent2" w:themeShade="BF"/>
+          <w:szCs w:val="24"/>
+          <w:lang w:val="es-MX"/>
+        </w:rPr>
+        <w:t xml:space="preserve"> </w:t>
+      </w:r>
+      <w:proofErr w:type="spellStart"/>
+      <w:r>
+        <w:rPr>
+          <w:rFonts w:ascii="Arial" w:hAnsi="Arial" w:cs="Arial"/>
+          <w:b/>
+          <w:bCs/>
+          <w:color w:val="C45911" w:themeColor="accent2" w:themeShade="BF"/>
+          <w:szCs w:val="24"/>
+          <w:lang w:val="es-MX"/>
+        </w:rPr>
+        <w:t>merely</w:t>
+      </w:r>
+      <w:proofErr w:type="spellEnd"/>
+      <w:r>
+        <w:rPr>
+          <w:rFonts w:ascii="Arial" w:hAnsi="Arial" w:cs="Arial"/>
+          <w:b/>
+          <w:bCs/>
+          <w:color w:val="C45911" w:themeColor="accent2" w:themeShade="BF"/>
+          <w:szCs w:val="24"/>
+          <w:lang w:val="es-MX"/>
+        </w:rPr>
+        <w:t xml:space="preserve"> </w:t>
+      </w:r>
+      <w:proofErr w:type="spellStart"/>
+      <w:r>
+        <w:rPr>
+          <w:rFonts w:ascii="Arial" w:hAnsi="Arial" w:cs="Arial"/>
+          <w:b/>
+          <w:bCs/>
+          <w:color w:val="C45911" w:themeColor="accent2" w:themeShade="BF"/>
+          <w:szCs w:val="24"/>
+          <w:lang w:val="es-MX"/>
+        </w:rPr>
+        <w:t>the</w:t>
+      </w:r>
+      <w:proofErr w:type="spellEnd"/>
+      <w:r>
+        <w:rPr>
+          <w:rFonts w:ascii="Arial" w:hAnsi="Arial" w:cs="Arial"/>
+          <w:b/>
+          <w:bCs/>
+          <w:color w:val="C45911" w:themeColor="accent2" w:themeShade="BF"/>
+          <w:szCs w:val="24"/>
+          <w:lang w:val="es-MX"/>
+        </w:rPr>
+        <w:t xml:space="preserve"> </w:t>
+      </w:r>
+      <w:proofErr w:type="spellStart"/>
+      <w:r>
+        <w:rPr>
+          <w:rFonts w:ascii="Arial" w:hAnsi="Arial" w:cs="Arial"/>
+          <w:b/>
+          <w:bCs/>
+          <w:color w:val="C45911" w:themeColor="accent2" w:themeShade="BF"/>
+          <w:szCs w:val="24"/>
+          <w:lang w:val="es-MX"/>
+        </w:rPr>
+        <w:t>next</w:t>
+      </w:r>
+      <w:proofErr w:type="spellEnd"/>
+      <w:r>
+        <w:rPr>
+          <w:rFonts w:ascii="Arial" w:hAnsi="Arial" w:cs="Arial"/>
+          <w:b/>
+          <w:bCs/>
+          <w:color w:val="C45911" w:themeColor="accent2" w:themeShade="BF"/>
+          <w:szCs w:val="24"/>
+          <w:lang w:val="es-MX"/>
+        </w:rPr>
+        <w:t xml:space="preserve"> step” [que la </w:t>
       </w:r>
       <w:r>
         <w:rPr>
@@ -1907,6 +2915,22 @@
         <w:spacing w:line="360" w:lineRule="auto"/>
         <w:jc w:val="both"/>
         <w:rPr>
+          <w:rFonts w:ascii="Arial" w:hAnsi="Arial" w:cs="Arial"/>
+          <w:b/>
+          <w:bCs/>
+          <w:color w:val="C45911" w:themeColor="accent2" w:themeShade="BF"/>
+          <w:szCs w:val="24"/>
+          <w:lang w:val="es-MX"/>
+        </w:rPr>
+      </w:pPr>
+    </w:p>
+    <w:p>
+      <w:pPr>
+        <w:pStyle w:val="TextBody"/>
+        <w:spacing w:line="360" w:lineRule="auto"/>
+        <w:jc w:val="both"/>
+        <w:rPr>
+          <w:ins w:id="25" w:author="Raúl Andrés Garay Torres" w:date="2024-10-13T16:02:00Z" w16du:dateUtc="2024-10-13T21:02:00Z"/>
           <w:rStyle w:val="hps"/>
           <w:rFonts w:ascii="Arial" w:hAnsi="Arial" w:cs="Arial"/>
           <w:b/>
@@ -1952,16 +2976,42 @@
         </w:rPr>
         <w:t xml:space="preserve">es cuando vemos que dicha afirmación era realmente acertada, en la actualidad a nivel internacional,  las organizaciones mundiales se han preocupado por sensibilizar el papel que cumple la identidad digital en la vida cotidiana, en donde gran parte del interactuar entre seres humanos requiere del uso de esta identidad, </w:t>
       </w:r>
-      <w:r>
-        <w:rPr>
-          <w:rFonts w:ascii="Arial" w:hAnsi="Arial" w:cs="Arial"/>
-          <w:b/>
-          <w:bCs/>
-          <w:color w:val="C45911" w:themeColor="accent2" w:themeShade="BF"/>
-          <w:szCs w:val="24"/>
-          <w:lang w:val="es-419"/>
-        </w:rPr>
-        <w:t>entiendace c</w:t>
+      <w:del w:id="26" w:author="Raúl Andrés Garay Torres" w:date="2024-10-13T16:02:00Z" w16du:dateUtc="2024-10-13T21:02:00Z">
+        <w:r>
+          <w:rPr>
+            <w:rFonts w:ascii="Arial" w:hAnsi="Arial" w:cs="Arial"/>
+            <w:b/>
+            <w:bCs/>
+            <w:color w:val="C45911" w:themeColor="accent2" w:themeShade="BF"/>
+            <w:szCs w:val="24"/>
+            <w:lang w:val="es-419"/>
+          </w:rPr>
+          <w:delText>entiendace</w:delText>
+        </w:r>
+      </w:del>
+      <w:ins w:id="27" w:author="Raúl Andrés Garay Torres" w:date="2024-10-13T16:02:00Z" w16du:dateUtc="2024-10-13T21:02:00Z">
+        <w:r>
+          <w:rPr>
+            <w:rFonts w:ascii="Arial" w:hAnsi="Arial" w:cs="Arial"/>
+            <w:b/>
+            <w:bCs/>
+            <w:color w:val="C45911" w:themeColor="accent2" w:themeShade="BF"/>
+            <w:szCs w:val="24"/>
+            <w:lang w:val="es-419"/>
+          </w:rPr>
+          <w:t>entiéndase</w:t>
+        </w:r>
+      </w:ins>
+      <w:r>
+        <w:rPr>
+          <w:rFonts w:ascii="Arial" w:hAnsi="Arial" w:cs="Arial"/>
+          <w:b/>
+          <w:bCs/>
+          <w:color w:val="C45911" w:themeColor="accent2" w:themeShade="BF"/>
+          <w:szCs w:val="24"/>
+          <w:lang w:val="es-419"/>
+        </w:rPr>
+        <w:t xml:space="preserve"> c</w:t>
       </w:r>
       <w:r>
         <w:rPr>
@@ -2073,6 +3123,22 @@
         </w:rPr>
         <w:t xml:space="preserve">. </w:t>
       </w:r>
+    </w:p>
+    <w:p>
+      <w:pPr>
+        <w:pStyle w:val="TextBody"/>
+        <w:spacing w:line="360" w:lineRule="auto"/>
+        <w:jc w:val="both"/>
+        <w:rPr>
+          <w:rStyle w:val="hps"/>
+          <w:rFonts w:ascii="Arial" w:hAnsi="Arial" w:cs="Arial"/>
+          <w:b/>
+          <w:bCs/>
+          <w:color w:val="C45911" w:themeColor="accent2" w:themeShade="BF"/>
+          <w:szCs w:val="24"/>
+          <w:lang w:val="es-419"/>
+        </w:rPr>
+      </w:pPr>
     </w:p>
     <w:p>
       <w:pPr>
@@ -2365,6 +3431,7 @@
         <w:ind w:firstLine="540"/>
         <w:jc w:val="both"/>
         <w:rPr>
+          <w:ins w:id="28" w:author="Raúl Andrés Garay Torres" w:date="2024-10-13T16:03:00Z" w16du:dateUtc="2024-10-13T21:03:00Z"/>
           <w:rFonts w:ascii="Arial" w:hAnsi="Arial" w:cs="Arial"/>
           <w:b/>
           <w:bCs/>
@@ -2384,6 +3451,7 @@
           <w:szCs w:val="24"/>
           <w:shd w:val="clear" w:color="auto" w:fill="FFFFFF"/>
         </w:rPr>
+        <w:lastRenderedPageBreak/>
         <w:t xml:space="preserve">De este modo, la identidad digital </w:t>
       </w:r>
       <w:r>
@@ -2587,6 +3655,23 @@
           <w:color w:val="C45911" w:themeColor="accent2" w:themeShade="BF"/>
           <w:sz w:val="24"/>
           <w:szCs w:val="24"/>
+          <w:shd w:val="clear" w:color="auto" w:fill="FFFFFF"/>
+        </w:rPr>
+      </w:pPr>
+    </w:p>
+    <w:p>
+      <w:pPr>
+        <w:spacing w:after="0" w:line="360" w:lineRule="auto"/>
+        <w:ind w:firstLine="540"/>
+        <w:jc w:val="both"/>
+        <w:rPr>
+          <w:ins w:id="29" w:author="Raúl Andrés Garay Torres" w:date="2024-10-13T16:03:00Z" w16du:dateUtc="2024-10-13T21:03:00Z"/>
+          <w:rFonts w:ascii="Arial" w:hAnsi="Arial" w:cs="Arial"/>
+          <w:b/>
+          <w:bCs/>
+          <w:color w:val="C45911" w:themeColor="accent2" w:themeShade="BF"/>
+          <w:sz w:val="24"/>
+          <w:szCs w:val="24"/>
         </w:rPr>
       </w:pPr>
       <w:r>
@@ -2642,19 +3727,7 @@
           <w:sz w:val="24"/>
           <w:szCs w:val="24"/>
         </w:rPr>
-        <w:t xml:space="preserve"> </w:t>
-      </w:r>
-      <w:r>
-        <w:rPr>
-          <w:rFonts w:ascii="Arial" w:hAnsi="Arial" w:cs="Arial"/>
-          <w:b/>
-          <w:bCs/>
-          <w:color w:val="C45911" w:themeColor="accent2" w:themeShade="BF"/>
-          <w:sz w:val="24"/>
-          <w:szCs w:val="24"/>
-        </w:rPr>
-        <w:lastRenderedPageBreak/>
-        <w:t xml:space="preserve">una </w:t>
+        <w:t xml:space="preserve"> una </w:t>
       </w:r>
       <w:r>
         <w:rPr>
@@ -2888,6 +3961,22 @@
           <w:szCs w:val="24"/>
         </w:rPr>
       </w:pPr>
+    </w:p>
+    <w:p>
+      <w:pPr>
+        <w:spacing w:after="0" w:line="360" w:lineRule="auto"/>
+        <w:ind w:firstLine="540"/>
+        <w:jc w:val="both"/>
+        <w:rPr>
+          <w:del w:id="30" w:author="Raúl Andrés Garay Torres" w:date="2024-10-13T16:04:00Z" w16du:dateUtc="2024-10-13T21:04:00Z"/>
+          <w:rFonts w:ascii="Arial" w:hAnsi="Arial" w:cs="Arial"/>
+          <w:b/>
+          <w:bCs/>
+          <w:color w:val="C45911" w:themeColor="accent2" w:themeShade="BF"/>
+          <w:sz w:val="24"/>
+          <w:szCs w:val="24"/>
+        </w:rPr>
+      </w:pPr>
       <w:r>
         <w:rPr>
           <w:rFonts w:ascii="Arial" w:hAnsi="Arial" w:cs="Arial"/>
@@ -2993,18 +4082,81 @@
           <w:sz w:val="24"/>
           <w:szCs w:val="24"/>
         </w:rPr>
-        <w:t xml:space="preserve">, como consecuencia de un mundo interconectado se acelero el proceso de creación y el reforzamiento de una identidad digital que permitiera y facilitara el desarrollo de actividades que se </w:t>
-      </w:r>
-      <w:r>
-        <w:rPr>
-          <w:rFonts w:ascii="Arial" w:hAnsi="Arial" w:cs="Arial"/>
-          <w:b/>
-          <w:bCs/>
-          <w:color w:val="C45911" w:themeColor="accent2" w:themeShade="BF"/>
-          <w:sz w:val="24"/>
-          <w:szCs w:val="24"/>
-        </w:rPr>
-        <w:t xml:space="preserve">ejecutanban </w:t>
+        <w:t xml:space="preserve">, como consecuencia de un mundo interconectado se </w:t>
+      </w:r>
+      <w:del w:id="31" w:author="Raúl Andrés Garay Torres" w:date="2024-10-13T16:04:00Z" w16du:dateUtc="2024-10-13T21:04:00Z">
+        <w:r>
+          <w:rPr>
+            <w:rFonts w:ascii="Arial" w:hAnsi="Arial" w:cs="Arial"/>
+            <w:b/>
+            <w:bCs/>
+            <w:color w:val="C45911" w:themeColor="accent2" w:themeShade="BF"/>
+            <w:sz w:val="24"/>
+            <w:szCs w:val="24"/>
+          </w:rPr>
+          <w:delText>acelero</w:delText>
+        </w:r>
+      </w:del>
+      <w:ins w:id="32" w:author="Raúl Andrés Garay Torres" w:date="2024-10-13T16:04:00Z" w16du:dateUtc="2024-10-13T21:04:00Z">
+        <w:r>
+          <w:rPr>
+            <w:rFonts w:ascii="Arial" w:hAnsi="Arial" w:cs="Arial"/>
+            <w:b/>
+            <w:bCs/>
+            <w:color w:val="C45911" w:themeColor="accent2" w:themeShade="BF"/>
+            <w:sz w:val="24"/>
+            <w:szCs w:val="24"/>
+          </w:rPr>
+          <w:t>aceleró</w:t>
+        </w:r>
+      </w:ins>
+      <w:r>
+        <w:rPr>
+          <w:rFonts w:ascii="Arial" w:hAnsi="Arial" w:cs="Arial"/>
+          <w:b/>
+          <w:bCs/>
+          <w:color w:val="C45911" w:themeColor="accent2" w:themeShade="BF"/>
+          <w:sz w:val="24"/>
+          <w:szCs w:val="24"/>
+        </w:rPr>
+        <w:t xml:space="preserve"> el proceso de creación y el reforzamiento de una identidad digital que permitiera y facilitara el desarrollo de actividades que se </w:t>
+      </w:r>
+      <w:del w:id="33" w:author="Raúl Andrés Garay Torres" w:date="2024-10-13T16:04:00Z" w16du:dateUtc="2024-10-13T21:04:00Z">
+        <w:r>
+          <w:rPr>
+            <w:rFonts w:ascii="Arial" w:hAnsi="Arial" w:cs="Arial"/>
+            <w:b/>
+            <w:bCs/>
+            <w:color w:val="C45911" w:themeColor="accent2" w:themeShade="BF"/>
+            <w:sz w:val="24"/>
+            <w:szCs w:val="24"/>
+          </w:rPr>
+          <w:delText>ejecutanban</w:delText>
+        </w:r>
+      </w:del>
+      <w:ins w:id="34" w:author="Raúl Andrés Garay Torres" w:date="2024-10-13T16:04:00Z" w16du:dateUtc="2024-10-13T21:04:00Z">
+        <w:r>
+          <w:rPr>
+            <w:rFonts w:ascii="Arial" w:hAnsi="Arial" w:cs="Arial"/>
+            <w:b/>
+            <w:bCs/>
+            <w:color w:val="C45911" w:themeColor="accent2" w:themeShade="BF"/>
+            <w:sz w:val="24"/>
+            <w:szCs w:val="24"/>
+          </w:rPr>
+          <w:t>ejecutaban</w:t>
+        </w:r>
+      </w:ins>
+      <w:r>
+        <w:rPr>
+          <w:rFonts w:ascii="Arial" w:hAnsi="Arial" w:cs="Arial"/>
+          <w:b/>
+          <w:bCs/>
+          <w:color w:val="C45911" w:themeColor="accent2" w:themeShade="BF"/>
+          <w:sz w:val="24"/>
+          <w:szCs w:val="24"/>
+        </w:rPr>
+        <w:t xml:space="preserve"> </w:t>
       </w:r>
       <w:r>
         <w:rPr>
@@ -3024,7 +4176,7 @@
         <w:ind w:firstLine="540"/>
         <w:jc w:val="both"/>
         <w:rPr>
-          <w:rStyle w:val="hps"/>
+          <w:ins w:id="35" w:author="Raúl Andrés Garay Torres" w:date="2024-10-13T16:05:00Z" w16du:dateUtc="2024-10-13T21:05:00Z"/>
           <w:rFonts w:ascii="Arial" w:hAnsi="Arial" w:cs="Arial"/>
           <w:b/>
           <w:bCs/>
@@ -3182,7 +4334,19 @@
           <w:sz w:val="24"/>
           <w:szCs w:val="24"/>
         </w:rPr>
-        <w:t>la necesidad de contar con una identidad digital, para procesos bancarios, laborales, comerciales etc. que requerían una identidad más física que virtual, lo que también genero una marcada brecha entre quienes contaban con las herramientas para desarrollar su identidad digital y quienes no contaban con la respectiva conectividad digital para poder desarrollarla</w:t>
+        <w:t xml:space="preserve">la necesidad de contar </w:t>
+      </w:r>
+      <w:r>
+        <w:rPr>
+          <w:rFonts w:ascii="Arial" w:hAnsi="Arial" w:cs="Arial"/>
+          <w:b/>
+          <w:bCs/>
+          <w:color w:val="C45911" w:themeColor="accent2" w:themeShade="BF"/>
+          <w:sz w:val="24"/>
+          <w:szCs w:val="24"/>
+        </w:rPr>
+        <w:lastRenderedPageBreak/>
+        <w:t>con una identidad digital, para procesos bancarios, laborales, comerciales etc. que requerían una identidad más física que virtual, lo que también genero una marcada brecha entre quienes contaban con las herramientas para desarrollar su identidad digital y quienes no contaban con la respectiva conectividad digital para poder desarrollarla</w:t>
       </w:r>
       <w:r>
         <w:rPr>
@@ -3195,6 +4359,22 @@
         </w:rPr>
         <w:t xml:space="preserve">. </w:t>
       </w:r>
+    </w:p>
+    <w:p>
+      <w:pPr>
+        <w:spacing w:after="0" w:line="360" w:lineRule="auto"/>
+        <w:ind w:firstLine="540"/>
+        <w:jc w:val="both"/>
+        <w:rPr>
+          <w:rStyle w:val="hps"/>
+          <w:rFonts w:ascii="Arial" w:hAnsi="Arial" w:cs="Arial"/>
+          <w:b/>
+          <w:bCs/>
+          <w:color w:val="C45911" w:themeColor="accent2" w:themeShade="BF"/>
+          <w:sz w:val="24"/>
+          <w:szCs w:val="24"/>
+        </w:rPr>
+      </w:pPr>
     </w:p>
     <w:p>
       <w:pPr>
@@ -3202,6 +4382,7 @@
         <w:spacing w:line="360" w:lineRule="auto"/>
         <w:jc w:val="both"/>
         <w:rPr>
+          <w:ins w:id="36" w:author="Raúl Andrés Garay Torres" w:date="2024-10-13T16:05:00Z" w16du:dateUtc="2024-10-13T21:05:00Z"/>
           <w:rFonts w:ascii="Arial" w:hAnsi="Arial" w:cs="Arial"/>
           <w:b/>
           <w:bCs/>
@@ -3469,138 +4650,10 @@
           <w:b/>
           <w:bCs/>
           <w:color w:val="C45911" w:themeColor="accent2" w:themeShade="BF"/>
-          <w:lang w:val="es-MX"/>
-        </w:rPr>
-      </w:pPr>
-      <w:r>
-        <w:rPr>
-          <w:rFonts w:ascii="Arial" w:hAnsi="Arial" w:cs="Arial"/>
-          <w:b/>
-          <w:bCs/>
-          <w:color w:val="C45911" w:themeColor="accent2" w:themeShade="BF"/>
-          <w:szCs w:val="24"/>
-          <w:lang w:val="es-419"/>
-        </w:rPr>
-        <w:lastRenderedPageBreak/>
-        <w:t xml:space="preserve">En este manejo </w:t>
-      </w:r>
-      <w:r>
-        <w:rPr>
-          <w:rFonts w:ascii="Arial" w:hAnsi="Arial" w:cs="Arial"/>
-          <w:b/>
-          <w:bCs/>
-          <w:color w:val="C45911" w:themeColor="accent2" w:themeShade="BF"/>
-          <w:szCs w:val="24"/>
-          <w:lang w:val="es-419"/>
-        </w:rPr>
-        <w:t xml:space="preserve">implica </w:t>
-      </w:r>
-      <w:r>
-        <w:rPr>
-          <w:rFonts w:ascii="Arial" w:hAnsi="Arial" w:cs="Arial"/>
-          <w:b/>
-          <w:bCs/>
-          <w:color w:val="C45911" w:themeColor="accent2" w:themeShade="BF"/>
-          <w:szCs w:val="24"/>
-          <w:lang w:val="es-419"/>
-        </w:rPr>
-        <w:t>la necesidad de la gestión de la identidad</w:t>
-      </w:r>
-      <w:r>
-        <w:rPr>
-          <w:rFonts w:ascii="Arial" w:hAnsi="Arial" w:cs="Arial"/>
-          <w:b/>
-          <w:bCs/>
-          <w:color w:val="C45911" w:themeColor="accent2" w:themeShade="BF"/>
-          <w:szCs w:val="24"/>
-          <w:lang w:val="es-419"/>
-        </w:rPr>
-        <w:t>,</w:t>
-      </w:r>
-      <w:r>
-        <w:rPr>
-          <w:rFonts w:ascii="Arial" w:hAnsi="Arial" w:cs="Arial"/>
-          <w:b/>
-          <w:bCs/>
-          <w:color w:val="C45911" w:themeColor="accent2" w:themeShade="BF"/>
-          <w:szCs w:val="24"/>
-          <w:lang w:val="es-419"/>
-        </w:rPr>
-        <w:t xml:space="preserve"> es </w:t>
-      </w:r>
-      <w:r>
-        <w:rPr>
-          <w:rFonts w:ascii="Arial" w:hAnsi="Arial" w:cs="Arial"/>
-          <w:b/>
-          <w:bCs/>
-          <w:color w:val="C45911" w:themeColor="accent2" w:themeShade="BF"/>
-          <w:szCs w:val="24"/>
-          <w:lang w:val="es-419"/>
-        </w:rPr>
-        <w:t>decir “</w:t>
-      </w:r>
-      <w:r>
-        <w:rPr>
-          <w:rFonts w:ascii="Arial" w:hAnsi="Arial" w:cs="Arial"/>
-          <w:b/>
-          <w:bCs/>
-          <w:color w:val="C45911" w:themeColor="accent2" w:themeShade="BF"/>
-          <w:lang w:val="es-MX"/>
-        </w:rPr>
-        <w:t xml:space="preserve">que la </w:t>
-      </w:r>
-      <w:r>
-        <w:rPr>
-          <w:rFonts w:ascii="Arial" w:hAnsi="Arial" w:cs="Arial"/>
-          <w:b/>
-          <w:bCs/>
-          <w:color w:val="C45911" w:themeColor="accent2" w:themeShade="BF"/>
-          <w:lang w:val="es-419"/>
-        </w:rPr>
-        <w:t xml:space="preserve">persona sepa “crear, adaptar y gestionar una o varias identidades digitales y además, sea capaz de proteger la propia reputación digital y de gestionar los datos generados a través de las diversas cuentas y aplicaciones utilizadas” </w:t>
-      </w:r>
-      <w:r>
-        <w:rPr>
-          <w:rFonts w:ascii="Arial" w:hAnsi="Arial" w:cs="Arial"/>
-          <w:b/>
-          <w:bCs/>
-          <w:noProof/>
-          <w:color w:val="C45911" w:themeColor="accent2" w:themeShade="BF"/>
-          <w:lang w:val="es-419"/>
-        </w:rPr>
-        <w:t>(</w:t>
-      </w:r>
-      <w:r>
-        <w:rPr>
-          <w:rFonts w:ascii="Arial" w:hAnsi="Arial" w:cs="Arial"/>
-          <w:b/>
-          <w:bCs/>
-          <w:color w:val="C45911" w:themeColor="accent2" w:themeShade="BF"/>
-          <w:lang w:val="es-419"/>
-        </w:rPr>
-        <w:t>INTEF,2013</w:t>
-      </w:r>
-      <w:r>
-        <w:rPr>
-          <w:rFonts w:ascii="Arial" w:hAnsi="Arial" w:cs="Arial"/>
-          <w:b/>
-          <w:bCs/>
-          <w:noProof/>
-          <w:color w:val="C45911" w:themeColor="accent2" w:themeShade="BF"/>
-          <w:lang w:val="es-419"/>
-        </w:rPr>
-        <w:t xml:space="preserve"> como se cito en Chunga-Chinguel , 2017)</w:t>
-      </w:r>
-      <w:r>
-        <w:rPr>
-          <w:rFonts w:ascii="Arial" w:hAnsi="Arial" w:cs="Arial"/>
-          <w:b/>
-          <w:bCs/>
-          <w:color w:val="C45911" w:themeColor="accent2" w:themeShade="BF"/>
-          <w:lang w:val="es-419"/>
-        </w:rPr>
-        <w:t>.</w:t>
-      </w:r>
+          <w:szCs w:val="24"/>
+          <w:lang w:val="es-419"/>
+        </w:rPr>
+      </w:pPr>
     </w:p>
     <w:p>
       <w:pPr>
@@ -3608,12 +4661,202 @@
         <w:spacing w:line="360" w:lineRule="auto"/>
         <w:jc w:val="both"/>
         <w:rPr>
-          <w:rStyle w:val="hps"/>
-          <w:rFonts w:ascii="Arial" w:hAnsi="Arial" w:cs="Arial"/>
-          <w:b/>
-          <w:bCs/>
-          <w:color w:val="C45911" w:themeColor="accent2" w:themeShade="BF"/>
-          <w:szCs w:val="24"/>
+          <w:ins w:id="37" w:author="Raúl Andrés Garay Torres" w:date="2024-10-13T16:06:00Z" w16du:dateUtc="2024-10-13T21:06:00Z"/>
+          <w:rFonts w:ascii="Arial" w:hAnsi="Arial" w:cs="Arial"/>
+          <w:b/>
+          <w:bCs/>
+          <w:color w:val="C45911" w:themeColor="accent2" w:themeShade="BF"/>
+          <w:lang w:val="es-419"/>
+        </w:rPr>
+      </w:pPr>
+      <w:r>
+        <w:rPr>
+          <w:rFonts w:ascii="Arial" w:hAnsi="Arial" w:cs="Arial"/>
+          <w:b/>
+          <w:bCs/>
+          <w:color w:val="C45911" w:themeColor="accent2" w:themeShade="BF"/>
+          <w:szCs w:val="24"/>
+          <w:lang w:val="es-419"/>
+        </w:rPr>
+        <w:t xml:space="preserve">En este manejo </w:t>
+      </w:r>
+      <w:r>
+        <w:rPr>
+          <w:rFonts w:ascii="Arial" w:hAnsi="Arial" w:cs="Arial"/>
+          <w:b/>
+          <w:bCs/>
+          <w:color w:val="C45911" w:themeColor="accent2" w:themeShade="BF"/>
+          <w:szCs w:val="24"/>
+          <w:lang w:val="es-419"/>
+        </w:rPr>
+        <w:t xml:space="preserve">implica </w:t>
+      </w:r>
+      <w:r>
+        <w:rPr>
+          <w:rFonts w:ascii="Arial" w:hAnsi="Arial" w:cs="Arial"/>
+          <w:b/>
+          <w:bCs/>
+          <w:color w:val="C45911" w:themeColor="accent2" w:themeShade="BF"/>
+          <w:szCs w:val="24"/>
+          <w:lang w:val="es-419"/>
+        </w:rPr>
+        <w:t>la necesidad de la gestión de la identidad</w:t>
+      </w:r>
+      <w:r>
+        <w:rPr>
+          <w:rFonts w:ascii="Arial" w:hAnsi="Arial" w:cs="Arial"/>
+          <w:b/>
+          <w:bCs/>
+          <w:color w:val="C45911" w:themeColor="accent2" w:themeShade="BF"/>
+          <w:szCs w:val="24"/>
+          <w:lang w:val="es-419"/>
+        </w:rPr>
+        <w:t>,</w:t>
+      </w:r>
+      <w:r>
+        <w:rPr>
+          <w:rFonts w:ascii="Arial" w:hAnsi="Arial" w:cs="Arial"/>
+          <w:b/>
+          <w:bCs/>
+          <w:color w:val="C45911" w:themeColor="accent2" w:themeShade="BF"/>
+          <w:szCs w:val="24"/>
+          <w:lang w:val="es-419"/>
+        </w:rPr>
+        <w:t xml:space="preserve"> es </w:t>
+      </w:r>
+      <w:r>
+        <w:rPr>
+          <w:rFonts w:ascii="Arial" w:hAnsi="Arial" w:cs="Arial"/>
+          <w:b/>
+          <w:bCs/>
+          <w:color w:val="C45911" w:themeColor="accent2" w:themeShade="BF"/>
+          <w:szCs w:val="24"/>
+          <w:lang w:val="es-419"/>
+        </w:rPr>
+        <w:t>decir “</w:t>
+      </w:r>
+      <w:r>
+        <w:rPr>
+          <w:rFonts w:ascii="Arial" w:hAnsi="Arial" w:cs="Arial"/>
+          <w:b/>
+          <w:bCs/>
+          <w:color w:val="C45911" w:themeColor="accent2" w:themeShade="BF"/>
+          <w:lang w:val="es-MX"/>
+        </w:rPr>
+        <w:t xml:space="preserve">que la </w:t>
+      </w:r>
+      <w:r>
+        <w:rPr>
+          <w:rFonts w:ascii="Arial" w:hAnsi="Arial" w:cs="Arial"/>
+          <w:b/>
+          <w:bCs/>
+          <w:color w:val="C45911" w:themeColor="accent2" w:themeShade="BF"/>
+          <w:lang w:val="es-419"/>
+        </w:rPr>
+        <w:t xml:space="preserve">persona sepa “crear, adaptar y gestionar una o varias identidades digitales </w:t>
+      </w:r>
+      <w:del w:id="38" w:author="Raúl Andrés Garay Torres" w:date="2024-10-13T16:06:00Z" w16du:dateUtc="2024-10-13T21:06:00Z">
+        <w:r>
+          <w:rPr>
+            <w:rFonts w:ascii="Arial" w:hAnsi="Arial" w:cs="Arial"/>
+            <w:b/>
+            <w:bCs/>
+            <w:color w:val="C45911" w:themeColor="accent2" w:themeShade="BF"/>
+            <w:lang w:val="es-419"/>
+          </w:rPr>
+          <w:delText>y</w:delText>
+        </w:r>
+      </w:del>
+      <w:ins w:id="39" w:author="Raúl Andrés Garay Torres" w:date="2024-10-13T16:06:00Z" w16du:dateUtc="2024-10-13T21:06:00Z">
+        <w:r>
+          <w:rPr>
+            <w:rFonts w:ascii="Arial" w:hAnsi="Arial" w:cs="Arial"/>
+            <w:b/>
+            <w:bCs/>
+            <w:color w:val="C45911" w:themeColor="accent2" w:themeShade="BF"/>
+            <w:lang w:val="es-419"/>
+          </w:rPr>
+          <w:t>y,</w:t>
+        </w:r>
+      </w:ins>
+      <w:r>
+        <w:rPr>
+          <w:rFonts w:ascii="Arial" w:hAnsi="Arial" w:cs="Arial"/>
+          <w:b/>
+          <w:bCs/>
+          <w:color w:val="C45911" w:themeColor="accent2" w:themeShade="BF"/>
+          <w:lang w:val="es-419"/>
+        </w:rPr>
+        <w:t xml:space="preserve"> además, sea capaz de proteger la propia reputación digital y de gestionar los datos generados a través de las diversas cuentas y aplicaciones utilizadas” </w:t>
+      </w:r>
+      <w:r>
+        <w:rPr>
+          <w:rFonts w:ascii="Arial" w:hAnsi="Arial" w:cs="Arial"/>
+          <w:b/>
+          <w:bCs/>
+          <w:noProof/>
+          <w:color w:val="C45911" w:themeColor="accent2" w:themeShade="BF"/>
+          <w:lang w:val="es-419"/>
+        </w:rPr>
+        <w:t>(</w:t>
+      </w:r>
+      <w:r>
+        <w:rPr>
+          <w:rFonts w:ascii="Arial" w:hAnsi="Arial" w:cs="Arial"/>
+          <w:b/>
+          <w:bCs/>
+          <w:color w:val="C45911" w:themeColor="accent2" w:themeShade="BF"/>
+          <w:lang w:val="es-419"/>
+        </w:rPr>
+        <w:t>INTEF,2013</w:t>
+      </w:r>
+      <w:r>
+        <w:rPr>
+          <w:rFonts w:ascii="Arial" w:hAnsi="Arial" w:cs="Arial"/>
+          <w:b/>
+          <w:bCs/>
+          <w:noProof/>
+          <w:color w:val="C45911" w:themeColor="accent2" w:themeShade="BF"/>
+          <w:lang w:val="es-419"/>
+        </w:rPr>
+        <w:t xml:space="preserve"> como se cito en Chunga-Chinguel , 2017)</w:t>
+      </w:r>
+      <w:r>
+        <w:rPr>
+          <w:rFonts w:ascii="Arial" w:hAnsi="Arial" w:cs="Arial"/>
+          <w:b/>
+          <w:bCs/>
+          <w:color w:val="C45911" w:themeColor="accent2" w:themeShade="BF"/>
+          <w:lang w:val="es-419"/>
+        </w:rPr>
+        <w:t>.</w:t>
+      </w:r>
+    </w:p>
+    <w:p>
+      <w:pPr>
+        <w:pStyle w:val="TextBody"/>
+        <w:spacing w:line="360" w:lineRule="auto"/>
+        <w:jc w:val="both"/>
+        <w:rPr>
+          <w:rFonts w:ascii="Arial" w:hAnsi="Arial" w:cs="Arial"/>
+          <w:b/>
+          <w:bCs/>
+          <w:color w:val="C45911" w:themeColor="accent2" w:themeShade="BF"/>
+          <w:lang w:val="es-MX"/>
+        </w:rPr>
+      </w:pPr>
+    </w:p>
+    <w:p>
+      <w:pPr>
+        <w:pStyle w:val="TextBody"/>
+        <w:spacing w:line="360" w:lineRule="auto"/>
+        <w:jc w:val="both"/>
+        <w:rPr>
+          <w:ins w:id="40" w:author="Raúl Andrés Garay Torres" w:date="2024-10-13T16:06:00Z" w16du:dateUtc="2024-10-13T21:06:00Z"/>
+          <w:rFonts w:ascii="Arial" w:hAnsi="Arial" w:cs="Arial"/>
+          <w:b/>
+          <w:bCs/>
+          <w:color w:val="C45911" w:themeColor="accent2" w:themeShade="BF"/>
           <w:lang w:val="es-419"/>
         </w:rPr>
       </w:pPr>
@@ -3675,7 +4918,29 @@
           <w:color w:val="C45911" w:themeColor="accent2" w:themeShade="BF"/>
           <w:lang w:val="es-419"/>
         </w:rPr>
-        <w:t xml:space="preserve"> nivel de privacidad de la información, se identifique la identidad digital como una marca persona y se monitoree la reputación digital</w:t>
+        <w:t xml:space="preserve"> nivel de privacidad de la información, se identifique la identidad digital como una marca persona</w:t>
+      </w:r>
+      <w:ins w:id="41" w:author="Raúl Andrés Garay Torres" w:date="2024-10-13T16:06:00Z" w16du:dateUtc="2024-10-13T21:06:00Z">
+        <w:r>
+          <w:rPr>
+            <w:rFonts w:ascii="Arial" w:hAnsi="Arial" w:cs="Arial"/>
+            <w:b/>
+            <w:bCs/>
+            <w:color w:val="C45911" w:themeColor="accent2" w:themeShade="BF"/>
+            <w:lang w:val="es-419"/>
+          </w:rPr>
+          <w:t>l</w:t>
+        </w:r>
+      </w:ins>
+      <w:r>
+        <w:rPr>
+          <w:rFonts w:ascii="Arial" w:hAnsi="Arial" w:cs="Arial"/>
+          <w:b/>
+          <w:bCs/>
+          <w:color w:val="C45911" w:themeColor="accent2" w:themeShade="BF"/>
+          <w:lang w:val="es-419"/>
+        </w:rPr>
+        <w:t xml:space="preserve"> y se monitoree la reputación digital</w:t>
       </w:r>
       <w:sdt>
         <w:sdtPr>
@@ -3771,28 +5036,13 @@
         <w:rPr>
           <w:rStyle w:val="hps"/>
           <w:rFonts w:ascii="Arial" w:hAnsi="Arial" w:cs="Arial"/>
-          <w:szCs w:val="24"/>
-          <w:lang w:val="es-419"/>
-        </w:rPr>
-      </w:pPr>
-      <w:r>
-        <w:rPr>
-          <w:rStyle w:val="hps"/>
-          <w:rFonts w:ascii="Arial" w:hAnsi="Arial" w:cs="Arial"/>
-          <w:szCs w:val="24"/>
-          <w:lang w:val="es-419"/>
-        </w:rPr>
-        <w:t xml:space="preserve">De este modo, </w:t>
-      </w:r>
-      <w:r>
-        <w:rPr>
-          <w:rStyle w:val="hps"/>
-          <w:rFonts w:ascii="Arial" w:hAnsi="Arial" w:cs="Arial"/>
-          <w:szCs w:val="24"/>
-          <w:lang w:val="es-419"/>
-        </w:rPr>
-        <w:t xml:space="preserve">La gestión de la identidad digital siempre ha sido difícil de proteger, con los avances tecnológicos que han ocurrido en la última década se ha empezado a dejar de lado el uso de usuario y contraseña a pasar al uso de autenticación multifactor, single sign on, hasta la utilización de certificados digitales con el propósito de brindar protección frente a robo de datos o fraude por suplantación. </w:t>
-      </w:r>
+          <w:b/>
+          <w:bCs/>
+          <w:color w:val="C45911" w:themeColor="accent2" w:themeShade="BF"/>
+          <w:szCs w:val="24"/>
+          <w:lang w:val="es-419"/>
+        </w:rPr>
+      </w:pPr>
     </w:p>
     <w:p>
       <w:pPr>
@@ -3802,11 +5052,7 @@
         <w:rPr>
           <w:rStyle w:val="hps"/>
           <w:rFonts w:ascii="Arial" w:hAnsi="Arial" w:cs="Arial"/>
-          <w:b/>
-          <w:bCs/>
-          <w:color w:val="C45911" w:themeColor="accent2" w:themeShade="BF"/>
-          <w:szCs w:val="24"/>
-          <w:highlight w:val="yellow"/>
+          <w:szCs w:val="24"/>
           <w:lang w:val="es-419"/>
         </w:rPr>
       </w:pPr>
@@ -3814,12 +5060,128 @@
         <w:rPr>
           <w:rStyle w:val="hps"/>
           <w:rFonts w:ascii="Arial" w:hAnsi="Arial" w:cs="Arial"/>
-          <w:b/>
-          <w:bCs/>
-          <w:color w:val="C45911" w:themeColor="accent2" w:themeShade="BF"/>
-          <w:szCs w:val="24"/>
-          <w:lang w:val="es-419"/>
-        </w:rPr>
+          <w:szCs w:val="24"/>
+          <w:lang w:val="es-419"/>
+        </w:rPr>
+        <w:t xml:space="preserve">De este modo, </w:t>
+      </w:r>
+      <w:r>
+        <w:rPr>
+          <w:rStyle w:val="hps"/>
+          <w:rFonts w:ascii="Arial" w:hAnsi="Arial" w:cs="Arial"/>
+          <w:szCs w:val="24"/>
+          <w:lang w:val="es-419"/>
+        </w:rPr>
+        <w:t xml:space="preserve">La gestión de la identidad digital siempre ha sido difícil de proteger, con los avances tecnológicos que han ocurrido en la última década se ha empezado a dejar de lado el uso de usuario y contraseña a pasar al uso de autenticación </w:t>
+      </w:r>
+      <w:proofErr w:type="spellStart"/>
+      <w:r>
+        <w:rPr>
+          <w:rStyle w:val="hps"/>
+          <w:rFonts w:ascii="Arial" w:hAnsi="Arial" w:cs="Arial"/>
+          <w:szCs w:val="24"/>
+          <w:lang w:val="es-419"/>
+        </w:rPr>
+        <w:t>multifactor</w:t>
+      </w:r>
+      <w:proofErr w:type="spellEnd"/>
+      <w:r>
+        <w:rPr>
+          <w:rStyle w:val="hps"/>
+          <w:rFonts w:ascii="Arial" w:hAnsi="Arial" w:cs="Arial"/>
+          <w:szCs w:val="24"/>
+          <w:lang w:val="es-419"/>
+        </w:rPr>
+        <w:t xml:space="preserve">, </w:t>
+      </w:r>
+      <w:proofErr w:type="gramStart"/>
+      <w:r>
+        <w:rPr>
+          <w:rStyle w:val="hps"/>
+          <w:rFonts w:ascii="Arial" w:hAnsi="Arial" w:cs="Arial"/>
+          <w:szCs w:val="24"/>
+          <w:lang w:val="es-419"/>
+        </w:rPr>
+        <w:t>single</w:t>
+      </w:r>
+      <w:proofErr w:type="gramEnd"/>
+      <w:r>
+        <w:rPr>
+          <w:rStyle w:val="hps"/>
+          <w:rFonts w:ascii="Arial" w:hAnsi="Arial" w:cs="Arial"/>
+          <w:szCs w:val="24"/>
+          <w:lang w:val="es-419"/>
+        </w:rPr>
+        <w:t xml:space="preserve"> </w:t>
+      </w:r>
+      <w:proofErr w:type="spellStart"/>
+      <w:r>
+        <w:rPr>
+          <w:rStyle w:val="hps"/>
+          <w:rFonts w:ascii="Arial" w:hAnsi="Arial" w:cs="Arial"/>
+          <w:szCs w:val="24"/>
+          <w:lang w:val="es-419"/>
+        </w:rPr>
+        <w:t>sign</w:t>
+      </w:r>
+      <w:proofErr w:type="spellEnd"/>
+      <w:r>
+        <w:rPr>
+          <w:rStyle w:val="hps"/>
+          <w:rFonts w:ascii="Arial" w:hAnsi="Arial" w:cs="Arial"/>
+          <w:szCs w:val="24"/>
+          <w:lang w:val="es-419"/>
+        </w:rPr>
+        <w:t xml:space="preserve"> </w:t>
+      </w:r>
+      <w:proofErr w:type="spellStart"/>
+      <w:r>
+        <w:rPr>
+          <w:rStyle w:val="hps"/>
+          <w:rFonts w:ascii="Arial" w:hAnsi="Arial" w:cs="Arial"/>
+          <w:szCs w:val="24"/>
+          <w:lang w:val="es-419"/>
+        </w:rPr>
+        <w:t>on</w:t>
+      </w:r>
+      <w:proofErr w:type="spellEnd"/>
+      <w:r>
+        <w:rPr>
+          <w:rStyle w:val="hps"/>
+          <w:rFonts w:ascii="Arial" w:hAnsi="Arial" w:cs="Arial"/>
+          <w:szCs w:val="24"/>
+          <w:lang w:val="es-419"/>
+        </w:rPr>
+        <w:t xml:space="preserve">, hasta la utilización de certificados digitales con el propósito de brindar protección frente a robo de datos o fraude por suplantación. </w:t>
+      </w:r>
+    </w:p>
+    <w:p>
+      <w:pPr>
+        <w:pStyle w:val="TextBody"/>
+        <w:spacing w:line="360" w:lineRule="auto"/>
+        <w:jc w:val="both"/>
+        <w:rPr>
+          <w:ins w:id="42" w:author="Raúl Andrés Garay Torres" w:date="2024-10-13T16:07:00Z" w16du:dateUtc="2024-10-13T21:07:00Z"/>
+          <w:rStyle w:val="hps"/>
+          <w:rFonts w:ascii="Arial" w:hAnsi="Arial" w:cs="Arial"/>
+          <w:b/>
+          <w:bCs/>
+          <w:color w:val="C45911" w:themeColor="accent2" w:themeShade="BF"/>
+          <w:szCs w:val="24"/>
+          <w:lang w:val="es-419"/>
+        </w:rPr>
+      </w:pPr>
+      <w:r>
+        <w:rPr>
+          <w:rStyle w:val="hps"/>
+          <w:rFonts w:ascii="Arial" w:hAnsi="Arial" w:cs="Arial"/>
+          <w:b/>
+          <w:bCs/>
+          <w:color w:val="C45911" w:themeColor="accent2" w:themeShade="BF"/>
+          <w:szCs w:val="24"/>
+          <w:lang w:val="es-419"/>
+        </w:rPr>
+        <w:lastRenderedPageBreak/>
         <w:t>Por lo tanto, “la gestión de la identidad conlleva, por un lado, desafíos en cuanto a privacidad, protección de datos y nuevos riesgos de fraude y, por el otro, la necesidad de revisar y ajustar esquemas de gobernanza, marcos legales y tecnologías”</w:t>
       </w:r>
       <w:sdt>
@@ -3931,14 +5293,31 @@
         <w:rPr>
           <w:rStyle w:val="hps"/>
           <w:rFonts w:ascii="Arial" w:hAnsi="Arial" w:cs="Arial"/>
-          <w:szCs w:val="24"/>
-          <w:lang w:val="es-419"/>
-        </w:rPr>
-      </w:pPr>
-      <w:r>
+          <w:b/>
+          <w:bCs/>
+          <w:color w:val="C45911" w:themeColor="accent2" w:themeShade="BF"/>
+          <w:szCs w:val="24"/>
+          <w:highlight w:val="yellow"/>
+          <w:lang w:val="es-419"/>
+        </w:rPr>
+      </w:pPr>
+    </w:p>
+    <w:p>
+      <w:pPr>
+        <w:pStyle w:val="TextBody"/>
+        <w:spacing w:line="360" w:lineRule="auto"/>
+        <w:jc w:val="both"/>
         <w:rPr>
           <w:rStyle w:val="hps"/>
           <w:rFonts w:ascii="Arial" w:hAnsi="Arial" w:cs="Arial"/>
+          <w:szCs w:val="24"/>
+          <w:lang w:val="es-419"/>
+        </w:rPr>
+      </w:pPr>
+      <w:r>
+        <w:rPr>
+          <w:rStyle w:val="hps"/>
+          <w:rFonts w:ascii="Arial" w:hAnsi="Arial" w:cs="Arial"/>
           <w:b/>
           <w:bCs/>
           <w:color w:val="C45911" w:themeColor="accent2" w:themeShade="BF"/>
@@ -3964,7 +5343,89 @@
           <w:szCs w:val="24"/>
           <w:lang w:val="es-419"/>
         </w:rPr>
-        <w:t xml:space="preserve">su evolución ha sido tan significativa que ahora puede integrarse con inteligencia artificial (IA) y blockchain ofreciendo mejoras en seguridad y eficiencia. La IA mejora la eficiencia y precisión en la verificación y gestión de las identidades, mientras que Blockchain proporciona un registro seguro e inmutable de transacciones. (Revista Empresarial &amp; Laboral, 2024) (Anglen, 2024). </w:t>
+        <w:t xml:space="preserve">su evolución ha sido tan significativa que ahora puede integrarse con inteligencia artificial (IA) y </w:t>
+      </w:r>
+      <w:proofErr w:type="spellStart"/>
+      <w:ins w:id="43" w:author="Raúl Andrés Garay Torres" w:date="2024-10-13T16:07:00Z" w16du:dateUtc="2024-10-13T21:07:00Z">
+        <w:r>
+          <w:rPr>
+            <w:rStyle w:val="hps"/>
+            <w:rFonts w:ascii="Arial" w:hAnsi="Arial" w:cs="Arial"/>
+            <w:szCs w:val="24"/>
+            <w:lang w:val="es-419"/>
+          </w:rPr>
+          <w:t>B</w:t>
+        </w:r>
+      </w:ins>
+      <w:del w:id="44" w:author="Raúl Andrés Garay Torres" w:date="2024-10-13T16:07:00Z" w16du:dateUtc="2024-10-13T21:07:00Z">
+        <w:r>
+          <w:rPr>
+            <w:rStyle w:val="hps"/>
+            <w:rFonts w:ascii="Arial" w:hAnsi="Arial" w:cs="Arial"/>
+            <w:szCs w:val="24"/>
+            <w:lang w:val="es-419"/>
+          </w:rPr>
+          <w:delText>b</w:delText>
+        </w:r>
+      </w:del>
+      <w:r>
+        <w:rPr>
+          <w:rStyle w:val="hps"/>
+          <w:rFonts w:ascii="Arial" w:hAnsi="Arial" w:cs="Arial"/>
+          <w:szCs w:val="24"/>
+          <w:lang w:val="es-419"/>
+        </w:rPr>
+        <w:t>lockchain</w:t>
+      </w:r>
+      <w:proofErr w:type="spellEnd"/>
+      <w:r>
+        <w:rPr>
+          <w:rStyle w:val="hps"/>
+          <w:rFonts w:ascii="Arial" w:hAnsi="Arial" w:cs="Arial"/>
+          <w:szCs w:val="24"/>
+          <w:lang w:val="es-419"/>
+        </w:rPr>
+        <w:t xml:space="preserve"> ofreciendo mejoras en seguridad y eficiencia. La IA mejora la eficiencia y precisión en la verificación y gestión de las identidades, mientras que </w:t>
+      </w:r>
+      <w:proofErr w:type="spellStart"/>
+      <w:r>
+        <w:rPr>
+          <w:rStyle w:val="hps"/>
+          <w:rFonts w:ascii="Arial" w:hAnsi="Arial" w:cs="Arial"/>
+          <w:szCs w:val="24"/>
+          <w:lang w:val="es-419"/>
+        </w:rPr>
+        <w:t>Blockchain</w:t>
+      </w:r>
+      <w:proofErr w:type="spellEnd"/>
+      <w:r>
+        <w:rPr>
+          <w:rStyle w:val="hps"/>
+          <w:rFonts w:ascii="Arial" w:hAnsi="Arial" w:cs="Arial"/>
+          <w:szCs w:val="24"/>
+          <w:lang w:val="es-419"/>
+        </w:rPr>
+        <w:t xml:space="preserve"> proporciona un registro seguro e inmutable de transacciones. (Revista Empresarial &amp; Laboral, 2024) (</w:t>
+      </w:r>
+      <w:proofErr w:type="spellStart"/>
+      <w:r>
+        <w:rPr>
+          <w:rStyle w:val="hps"/>
+          <w:rFonts w:ascii="Arial" w:hAnsi="Arial" w:cs="Arial"/>
+          <w:szCs w:val="24"/>
+          <w:lang w:val="es-419"/>
+        </w:rPr>
+        <w:t>Anglen</w:t>
+      </w:r>
+      <w:proofErr w:type="spellEnd"/>
+      <w:r>
+        <w:rPr>
+          <w:rStyle w:val="hps"/>
+          <w:rFonts w:ascii="Arial" w:hAnsi="Arial" w:cs="Arial"/>
+          <w:szCs w:val="24"/>
+          <w:lang w:val="es-419"/>
+        </w:rPr>
+        <w:t xml:space="preserve">, 2024). </w:t>
       </w:r>
     </w:p>
     <w:p>
@@ -4049,9 +5510,30 @@
           <w:szCs w:val="24"/>
           <w:lang w:val="es-419"/>
         </w:rPr>
-        <w:lastRenderedPageBreak/>
         <w:t>1.</w:t>
       </w:r>
+      <w:ins w:id="45" w:author="Raúl Andrés Garay Torres" w:date="2024-10-13T16:08:00Z" w16du:dateUtc="2024-10-13T21:08:00Z">
+        <w:r>
+          <w:rPr>
+            <w:rStyle w:val="hps"/>
+            <w:rFonts w:ascii="Arial" w:hAnsi="Arial" w:cs="Arial"/>
+            <w:szCs w:val="24"/>
+            <w:lang w:val="es-419"/>
+          </w:rPr>
+          <w:t xml:space="preserve"> </w:t>
+        </w:r>
+      </w:ins>
+      <w:del w:id="46" w:author="Raúl Andrés Garay Torres" w:date="2024-10-13T16:08:00Z" w16du:dateUtc="2024-10-13T21:08:00Z">
+        <w:r>
+          <w:rPr>
+            <w:rStyle w:val="hps"/>
+            <w:rFonts w:ascii="Arial" w:hAnsi="Arial" w:cs="Arial"/>
+            <w:szCs w:val="24"/>
+            <w:lang w:val="es-419"/>
+          </w:rPr>
+          <w:tab/>
+        </w:r>
+      </w:del>
       <w:r>
         <w:rPr>
           <w:rStyle w:val="hps"/>
@@ -4059,8 +5541,27 @@
           <w:szCs w:val="24"/>
           <w:lang w:val="es-419"/>
         </w:rPr>
-        <w:tab/>
-        <w:t>Privacidad y protección de datos: Tener los datos centralizados en sistemas tradicionales aumenta el riesgo de fraude o violación de datos. La falta de control de los usuarios sobre su información conlleva serias preocupaciones de privacidad (Anglen, 2024) ¿cómo sabe quién tiene su información y cómo la protege?</w:t>
+        <w:t>Privacidad y protección de datos: Tener los datos centralizados en sistemas tradicionales aumenta el riesgo de fraude o violación de datos. La falta de control de los usuarios sobre su información conlleva serias preocupaciones de privacidad (</w:t>
+      </w:r>
+      <w:proofErr w:type="spellStart"/>
+      <w:r>
+        <w:rPr>
+          <w:rStyle w:val="hps"/>
+          <w:rFonts w:ascii="Arial" w:hAnsi="Arial" w:cs="Arial"/>
+          <w:szCs w:val="24"/>
+          <w:lang w:val="es-419"/>
+        </w:rPr>
+        <w:t>Anglen</w:t>
+      </w:r>
+      <w:proofErr w:type="spellEnd"/>
+      <w:r>
+        <w:rPr>
+          <w:rStyle w:val="hps"/>
+          <w:rFonts w:ascii="Arial" w:hAnsi="Arial" w:cs="Arial"/>
+          <w:szCs w:val="24"/>
+          <w:lang w:val="es-419"/>
+        </w:rPr>
+        <w:t>, 2024) ¿cómo sabe quién tiene su información y cómo la protege?</w:t>
       </w:r>
     </w:p>
     <w:p>
@@ -4084,6 +5585,28 @@
         </w:rPr>
         <w:t>2.</w:t>
       </w:r>
+      <w:ins w:id="47" w:author="Raúl Andrés Garay Torres" w:date="2024-10-13T16:08:00Z" w16du:dateUtc="2024-10-13T21:08:00Z">
+        <w:r>
+          <w:rPr>
+            <w:rStyle w:val="hps"/>
+            <w:rFonts w:ascii="Arial" w:hAnsi="Arial" w:cs="Arial"/>
+            <w:szCs w:val="24"/>
+            <w:lang w:val="es-419"/>
+          </w:rPr>
+          <w:t xml:space="preserve"> </w:t>
+        </w:r>
+      </w:ins>
+      <w:del w:id="48" w:author="Raúl Andrés Garay Torres" w:date="2024-10-13T16:08:00Z" w16du:dateUtc="2024-10-13T21:08:00Z">
+        <w:r>
+          <w:rPr>
+            <w:rStyle w:val="hps"/>
+            <w:rFonts w:ascii="Arial" w:hAnsi="Arial" w:cs="Arial"/>
+            <w:szCs w:val="24"/>
+            <w:lang w:val="es-419"/>
+          </w:rPr>
+          <w:tab/>
+        </w:r>
+      </w:del>
       <w:r>
         <w:rPr>
           <w:rStyle w:val="hps"/>
@@ -4091,8 +5614,27 @@
           <w:szCs w:val="24"/>
           <w:lang w:val="es-419"/>
         </w:rPr>
-        <w:tab/>
-        <w:t>Interoperabilidad: La falta de estándares entre diferentes sistemas y autoridades dificulta la integración y reconciliación de datos o en otras palabras evitar la posible pérdida de datos. (Anglen, 2024)</w:t>
+        <w:t>Interoperabilidad: La falta de estándares entre diferentes sistemas y autoridades dificulta la integración y reconciliación de datos o en otras palabras evitar la posible pérdida de datos. (</w:t>
+      </w:r>
+      <w:proofErr w:type="spellStart"/>
+      <w:r>
+        <w:rPr>
+          <w:rStyle w:val="hps"/>
+          <w:rFonts w:ascii="Arial" w:hAnsi="Arial" w:cs="Arial"/>
+          <w:szCs w:val="24"/>
+          <w:lang w:val="es-419"/>
+        </w:rPr>
+        <w:t>Anglen</w:t>
+      </w:r>
+      <w:proofErr w:type="spellEnd"/>
+      <w:r>
+        <w:rPr>
+          <w:rStyle w:val="hps"/>
+          <w:rFonts w:ascii="Arial" w:hAnsi="Arial" w:cs="Arial"/>
+          <w:szCs w:val="24"/>
+          <w:lang w:val="es-419"/>
+        </w:rPr>
+        <w:t>, 2024)</w:t>
       </w:r>
     </w:p>
     <w:p>
@@ -4116,6 +5658,28 @@
         </w:rPr>
         <w:t>3.</w:t>
       </w:r>
+      <w:ins w:id="49" w:author="Raúl Andrés Garay Torres" w:date="2024-10-13T16:08:00Z" w16du:dateUtc="2024-10-13T21:08:00Z">
+        <w:r>
+          <w:rPr>
+            <w:rStyle w:val="hps"/>
+            <w:rFonts w:ascii="Arial" w:hAnsi="Arial" w:cs="Arial"/>
+            <w:szCs w:val="24"/>
+            <w:lang w:val="es-419"/>
+          </w:rPr>
+          <w:t xml:space="preserve"> </w:t>
+        </w:r>
+      </w:ins>
+      <w:del w:id="50" w:author="Raúl Andrés Garay Torres" w:date="2024-10-13T16:08:00Z" w16du:dateUtc="2024-10-13T21:08:00Z">
+        <w:r>
+          <w:rPr>
+            <w:rStyle w:val="hps"/>
+            <w:rFonts w:ascii="Arial" w:hAnsi="Arial" w:cs="Arial"/>
+            <w:szCs w:val="24"/>
+            <w:lang w:val="es-419"/>
+          </w:rPr>
+          <w:tab/>
+        </w:r>
+      </w:del>
       <w:r>
         <w:rPr>
           <w:rStyle w:val="hps"/>
@@ -4123,8 +5687,67 @@
           <w:szCs w:val="24"/>
           <w:lang w:val="es-419"/>
         </w:rPr>
-        <w:tab/>
-        <w:t>Seguridad: Los sistemas centralizados son vulnerables a ataques cibernéticos, como por ejemplo ataques por phishing o malware. La descentralización mediante el uso de Blockchain reduce el riesgo de fallos únicos debido a que la información está distribuida en diferentes nodos, mejorando la seguridad. (Anglen, 2024)</w:t>
+        <w:t xml:space="preserve">Seguridad: Los sistemas centralizados son vulnerables a ataques cibernéticos, como por ejemplo ataques por phishing o </w:t>
+      </w:r>
+      <w:proofErr w:type="gramStart"/>
+      <w:r>
+        <w:rPr>
+          <w:rStyle w:val="hps"/>
+          <w:rFonts w:ascii="Arial" w:hAnsi="Arial" w:cs="Arial"/>
+          <w:szCs w:val="24"/>
+          <w:lang w:val="es-419"/>
+        </w:rPr>
+        <w:t>malware</w:t>
+      </w:r>
+      <w:proofErr w:type="gramEnd"/>
+      <w:r>
+        <w:rPr>
+          <w:rStyle w:val="hps"/>
+          <w:rFonts w:ascii="Arial" w:hAnsi="Arial" w:cs="Arial"/>
+          <w:szCs w:val="24"/>
+          <w:lang w:val="es-419"/>
+        </w:rPr>
+        <w:t xml:space="preserve">. La descentralización mediante el uso de </w:t>
+      </w:r>
+      <w:proofErr w:type="spellStart"/>
+      <w:r>
+        <w:rPr>
+          <w:rStyle w:val="hps"/>
+          <w:rFonts w:ascii="Arial" w:hAnsi="Arial" w:cs="Arial"/>
+          <w:szCs w:val="24"/>
+          <w:lang w:val="es-419"/>
+        </w:rPr>
+        <w:t>Blockchain</w:t>
+      </w:r>
+      <w:proofErr w:type="spellEnd"/>
+      <w:r>
+        <w:rPr>
+          <w:rStyle w:val="hps"/>
+          <w:rFonts w:ascii="Arial" w:hAnsi="Arial" w:cs="Arial"/>
+          <w:szCs w:val="24"/>
+          <w:lang w:val="es-419"/>
+        </w:rPr>
+        <w:t xml:space="preserve"> reduce el riesgo de fallos únicos debido a que la información está distribuida en diferentes nodos, mejorando la seguridad. (</w:t>
+      </w:r>
+      <w:proofErr w:type="spellStart"/>
+      <w:r>
+        <w:rPr>
+          <w:rStyle w:val="hps"/>
+          <w:rFonts w:ascii="Arial" w:hAnsi="Arial" w:cs="Arial"/>
+          <w:szCs w:val="24"/>
+          <w:lang w:val="es-419"/>
+        </w:rPr>
+        <w:t>Anglen</w:t>
+      </w:r>
+      <w:proofErr w:type="spellEnd"/>
+      <w:r>
+        <w:rPr>
+          <w:rStyle w:val="hps"/>
+          <w:rFonts w:ascii="Arial" w:hAnsi="Arial" w:cs="Arial"/>
+          <w:szCs w:val="24"/>
+          <w:lang w:val="es-419"/>
+        </w:rPr>
+        <w:t>, 2024)</w:t>
       </w:r>
     </w:p>
     <w:p>
@@ -4178,6 +5801,7 @@
         <w:ind w:firstLine="0"/>
         <w:jc w:val="both"/>
         <w:rPr>
+          <w:del w:id="51" w:author="Raúl Andrés Garay Torres" w:date="2024-10-13T19:49:00Z" w16du:dateUtc="2024-10-14T00:49:00Z"/>
           <w:rStyle w:val="hps"/>
           <w:rFonts w:ascii="Arial" w:hAnsi="Arial" w:cs="Arial"/>
           <w:b/>
@@ -4187,17 +5811,175 @@
           <w:lang w:val="es-419"/>
         </w:rPr>
       </w:pPr>
-      <w:r>
+      <w:del w:id="52" w:author="Raúl Andrés Garay Torres" w:date="2024-10-13T19:49:00Z" w16du:dateUtc="2024-10-14T00:49:00Z">
+        <w:r>
+          <w:rPr>
+            <w:rStyle w:val="hps"/>
+            <w:rFonts w:ascii="Arial" w:hAnsi="Arial" w:cs="Arial"/>
+            <w:b/>
+            <w:bCs/>
+            <w:color w:val="FF0000"/>
+            <w:szCs w:val="24"/>
+            <w:lang w:val="es-419"/>
+          </w:rPr>
+          <w:delText>Revisar y volver a redactar según lectura de cada tema</w:delText>
+        </w:r>
+      </w:del>
+    </w:p>
+    <w:p>
+      <w:pPr>
+        <w:pStyle w:val="TextBody"/>
+        <w:numPr>
+          <w:ilvl w:val="0"/>
+          <w:numId w:val="24"/>
+        </w:numPr>
+        <w:spacing w:line="360" w:lineRule="auto"/>
+        <w:jc w:val="both"/>
         <w:rPr>
           <w:rStyle w:val="hps"/>
           <w:rFonts w:ascii="Arial" w:hAnsi="Arial" w:cs="Arial"/>
-          <w:b/>
-          <w:bCs/>
-          <w:color w:val="FF0000"/>
-          <w:szCs w:val="24"/>
-          <w:lang w:val="es-419"/>
-        </w:rPr>
-        <w:t>Revisar y volver a redactar según lectura de cada tema</w:t>
+          <w:szCs w:val="24"/>
+          <w:lang w:val="es-419"/>
+        </w:rPr>
+        <w:pPrChange w:id="53" w:author="Raúl Andrés Garay Torres" w:date="2024-10-13T19:34:00Z" w16du:dateUtc="2024-10-14T00:34:00Z">
+          <w:pPr>
+            <w:pStyle w:val="TextBody"/>
+            <w:spacing w:line="360" w:lineRule="auto"/>
+            <w:jc w:val="both"/>
+          </w:pPr>
+        </w:pPrChange>
+      </w:pPr>
+      <w:del w:id="54" w:author="Raúl Andrés Garay Torres" w:date="2024-10-13T19:34:00Z" w16du:dateUtc="2024-10-14T00:34:00Z">
+        <w:r>
+          <w:rPr>
+            <w:rStyle w:val="hps"/>
+            <w:rFonts w:ascii="Arial" w:hAnsi="Arial" w:cs="Arial"/>
+            <w:szCs w:val="24"/>
+            <w:lang w:val="es-419"/>
+          </w:rPr>
+          <w:lastRenderedPageBreak/>
+          <w:delText xml:space="preserve">1. </w:delText>
+        </w:r>
+      </w:del>
+      <w:r>
+        <w:rPr>
+          <w:rStyle w:val="hps"/>
+          <w:rFonts w:ascii="Arial" w:hAnsi="Arial" w:cs="Arial"/>
+          <w:szCs w:val="24"/>
+          <w:lang w:val="es-419"/>
+        </w:rPr>
+        <w:t>Identidad Soberana</w:t>
+      </w:r>
+      <w:r>
+        <w:rPr>
+          <w:rStyle w:val="hps"/>
+          <w:rFonts w:ascii="Arial" w:hAnsi="Arial" w:cs="Arial"/>
+          <w:szCs w:val="24"/>
+          <w:lang w:val="es-419"/>
+        </w:rPr>
+        <w:t xml:space="preserve">: </w:t>
+      </w:r>
+      <w:r>
+        <w:rPr>
+          <w:rStyle w:val="hps"/>
+          <w:rFonts w:ascii="Arial" w:hAnsi="Arial" w:cs="Arial"/>
+          <w:szCs w:val="24"/>
+          <w:lang w:val="es-419"/>
+        </w:rPr>
+        <w:t>La identidad soberana se refiere al control que l</w:t>
+      </w:r>
+      <w:ins w:id="55" w:author="Raúl Andrés Garay Torres" w:date="2024-10-13T16:09:00Z" w16du:dateUtc="2024-10-13T21:09:00Z">
+        <w:r>
+          <w:rPr>
+            <w:rStyle w:val="hps"/>
+            <w:rFonts w:ascii="Arial" w:hAnsi="Arial" w:cs="Arial"/>
+            <w:szCs w:val="24"/>
+            <w:lang w:val="es-419"/>
+          </w:rPr>
+          <w:t xml:space="preserve">as personas </w:t>
+        </w:r>
+      </w:ins>
+      <w:del w:id="56" w:author="Raúl Andrés Garay Torres" w:date="2024-10-13T16:09:00Z" w16du:dateUtc="2024-10-13T21:09:00Z">
+        <w:r>
+          <w:rPr>
+            <w:rStyle w:val="hps"/>
+            <w:rFonts w:ascii="Arial" w:hAnsi="Arial" w:cs="Arial"/>
+            <w:szCs w:val="24"/>
+            <w:lang w:val="es-419"/>
+          </w:rPr>
+          <w:delText xml:space="preserve">os individuos </w:delText>
+        </w:r>
+      </w:del>
+      <w:r>
+        <w:rPr>
+          <w:rStyle w:val="hps"/>
+          <w:rFonts w:ascii="Arial" w:hAnsi="Arial" w:cs="Arial"/>
+          <w:szCs w:val="24"/>
+          <w:lang w:val="es-419"/>
+        </w:rPr>
+        <w:t xml:space="preserve">tienen sobre sus propios datos. Esta tendencia está ganando impulso, permitiendo a las personas gestionar y compartir su información personal según consideren necesario. Tecnologías como </w:t>
+      </w:r>
+      <w:proofErr w:type="spellStart"/>
+      <w:ins w:id="57" w:author="Raúl Andrés Garay Torres" w:date="2024-10-13T16:09:00Z" w16du:dateUtc="2024-10-13T21:09:00Z">
+        <w:r>
+          <w:rPr>
+            <w:rStyle w:val="hps"/>
+            <w:rFonts w:ascii="Arial" w:hAnsi="Arial" w:cs="Arial"/>
+            <w:szCs w:val="24"/>
+            <w:lang w:val="es-419"/>
+          </w:rPr>
+          <w:t>B</w:t>
+        </w:r>
+      </w:ins>
+      <w:del w:id="58" w:author="Raúl Andrés Garay Torres" w:date="2024-10-13T16:09:00Z" w16du:dateUtc="2024-10-13T21:09:00Z">
+        <w:r>
+          <w:rPr>
+            <w:rStyle w:val="hps"/>
+            <w:rFonts w:ascii="Arial" w:hAnsi="Arial" w:cs="Arial"/>
+            <w:szCs w:val="24"/>
+            <w:lang w:val="es-419"/>
+          </w:rPr>
+          <w:delText>b</w:delText>
+        </w:r>
+      </w:del>
+      <w:r>
+        <w:rPr>
+          <w:rStyle w:val="hps"/>
+          <w:rFonts w:ascii="Arial" w:hAnsi="Arial" w:cs="Arial"/>
+          <w:szCs w:val="24"/>
+          <w:lang w:val="es-419"/>
+        </w:rPr>
+        <w:t>lockchain</w:t>
+      </w:r>
+      <w:proofErr w:type="spellEnd"/>
+      <w:r>
+        <w:rPr>
+          <w:rStyle w:val="hps"/>
+          <w:rFonts w:ascii="Arial" w:hAnsi="Arial" w:cs="Arial"/>
+          <w:szCs w:val="24"/>
+          <w:lang w:val="es-419"/>
+        </w:rPr>
+        <w:t xml:space="preserve"> están siendo exploradas para facilitar esta autonomía, proporcionando un medio seguro y descentralizado para gestionar la identidad digital.</w:t>
+      </w:r>
+      <w:del w:id="59" w:author="Raúl Andrés Garay Torres" w:date="2024-10-13T19:34:00Z" w16du:dateUtc="2024-10-14T00:34:00Z">
+        <w:r>
+          <w:rPr>
+            <w:rStyle w:val="hps"/>
+            <w:rFonts w:ascii="Arial" w:hAnsi="Arial" w:cs="Arial"/>
+            <w:szCs w:val="24"/>
+            <w:lang w:val="es-419"/>
+          </w:rPr>
+          <w:delText xml:space="preserve"> </w:delText>
+        </w:r>
+      </w:del>
+      <w:r>
+        <w:rPr>
+          <w:rStyle w:val="hps"/>
+          <w:rFonts w:ascii="Arial" w:hAnsi="Arial" w:cs="Arial"/>
+          <w:szCs w:val="24"/>
+          <w:lang w:val="es-419"/>
+        </w:rPr>
+        <w:t>https://seon.io/es/recursos/glosario/identidad-digital-auto-soberana/</w:t>
       </w:r>
     </w:p>
     <w:p>
@@ -4212,51 +5994,6 @@
           <w:lang w:val="es-419"/>
         </w:rPr>
       </w:pPr>
-      <w:r>
-        <w:rPr>
-          <w:rStyle w:val="hps"/>
-          <w:rFonts w:ascii="Arial" w:hAnsi="Arial" w:cs="Arial"/>
-          <w:szCs w:val="24"/>
-          <w:lang w:val="es-419"/>
-        </w:rPr>
-        <w:t>1. Identidad Soberana</w:t>
-      </w:r>
-      <w:r>
-        <w:rPr>
-          <w:rStyle w:val="hps"/>
-          <w:rFonts w:ascii="Arial" w:hAnsi="Arial" w:cs="Arial"/>
-          <w:szCs w:val="24"/>
-          <w:lang w:val="es-419"/>
-        </w:rPr>
-        <w:t xml:space="preserve">: </w:t>
-      </w:r>
-      <w:r>
-        <w:rPr>
-          <w:rStyle w:val="hps"/>
-          <w:rFonts w:ascii="Arial" w:hAnsi="Arial" w:cs="Arial"/>
-          <w:szCs w:val="24"/>
-          <w:lang w:val="es-419"/>
-        </w:rPr>
-        <w:t>La identidad soberana se refiere al control que los individuos tienen sobre sus propios datos. Esta tendencia está ganando impulso, permitiendo a las personas gestionar y compartir su información personal según consideren necesario. Tecnologías como blockchain están siendo exploradas para facilitar esta autonomía, proporcionando un medio seguro y descentralizado para gestionar la identidad digital.</w:t>
-      </w:r>
-      <w:r>
-        <w:rPr>
-          <w:rStyle w:val="hps"/>
-          <w:rFonts w:ascii="Arial" w:hAnsi="Arial" w:cs="Arial"/>
-          <w:szCs w:val="24"/>
-          <w:lang w:val="es-419"/>
-        </w:rPr>
-        <w:t xml:space="preserve"> </w:t>
-      </w:r>
-      <w:r>
-        <w:rPr>
-          <w:rStyle w:val="hps"/>
-          <w:rFonts w:ascii="Arial" w:hAnsi="Arial" w:cs="Arial"/>
-          <w:szCs w:val="24"/>
-          <w:lang w:val="es-419"/>
-        </w:rPr>
-        <w:t>https://seon.io/es/recursos/glosario/identidad-digital-auto-soberana/</w:t>
-      </w:r>
     </w:p>
     <w:p>
       <w:pPr>
@@ -4270,6 +6007,33 @@
           <w:lang w:val="es-419"/>
         </w:rPr>
       </w:pPr>
+      <w:r>
+        <w:rPr>
+          <w:rStyle w:val="hps"/>
+          <w:rFonts w:ascii="Arial" w:hAnsi="Arial" w:cs="Arial"/>
+          <w:szCs w:val="24"/>
+          <w:lang w:val="es-419"/>
+        </w:rPr>
+        <w:t>2. Autenticación Biométrica</w:t>
+      </w:r>
+      <w:r>
+        <w:rPr>
+          <w:rStyle w:val="hps"/>
+          <w:rFonts w:ascii="Arial" w:hAnsi="Arial" w:cs="Arial"/>
+          <w:szCs w:val="24"/>
+          <w:lang w:val="es-419"/>
+        </w:rPr>
+        <w:t xml:space="preserve">: </w:t>
+      </w:r>
+      <w:r>
+        <w:rPr>
+          <w:rStyle w:val="hps"/>
+          <w:rFonts w:ascii="Arial" w:hAnsi="Arial" w:cs="Arial"/>
+          <w:szCs w:val="24"/>
+          <w:lang w:val="es-419"/>
+        </w:rPr>
+        <w:t>La autenticación biométrica está revolucionando la seguridad de la identidad digital. Métodos como el reconocimiento facial y la huella dactilar ofrecen una forma más segura y conveniente de acceder a servicios en línea. A medida que estas tecnologías se vuelven más sofisticadas, se espera que sean adoptadas ampliamente, mejorando la seguridad y reduciendo el riesgo de fraudes.</w:t>
+      </w:r>
     </w:p>
     <w:p>
       <w:pPr>
@@ -4283,33 +6047,6 @@
           <w:lang w:val="es-419"/>
         </w:rPr>
       </w:pPr>
-      <w:r>
-        <w:rPr>
-          <w:rStyle w:val="hps"/>
-          <w:rFonts w:ascii="Arial" w:hAnsi="Arial" w:cs="Arial"/>
-          <w:szCs w:val="24"/>
-          <w:lang w:val="es-419"/>
-        </w:rPr>
-        <w:t>2. Autenticación Biométrica</w:t>
-      </w:r>
-      <w:r>
-        <w:rPr>
-          <w:rStyle w:val="hps"/>
-          <w:rFonts w:ascii="Arial" w:hAnsi="Arial" w:cs="Arial"/>
-          <w:szCs w:val="24"/>
-          <w:lang w:val="es-419"/>
-        </w:rPr>
-        <w:t xml:space="preserve">: </w:t>
-      </w:r>
-      <w:r>
-        <w:rPr>
-          <w:rStyle w:val="hps"/>
-          <w:rFonts w:ascii="Arial" w:hAnsi="Arial" w:cs="Arial"/>
-          <w:szCs w:val="24"/>
-          <w:lang w:val="es-419"/>
-        </w:rPr>
-        <w:t>La autenticación biométrica está revolucionando la seguridad de la identidad digital. Métodos como el reconocimiento facial y la huella dactilar ofrecen una forma más segura y conveniente de acceder a servicios en línea. A medida que estas tecnologías se vuelven más sofisticadas, se espera que sean adoptadas ampliamente, mejorando la seguridad y reduciendo el riesgo de fraudes.</w:t>
-      </w:r>
     </w:p>
     <w:p>
       <w:pPr>
@@ -4317,12 +6054,301 @@
         <w:spacing w:line="360" w:lineRule="auto"/>
         <w:jc w:val="both"/>
         <w:rPr>
+          <w:ins w:id="60" w:author="Raúl Andrés Garay Torres" w:date="2024-10-13T19:59:00Z" w16du:dateUtc="2024-10-14T00:59:00Z"/>
           <w:rStyle w:val="hps"/>
           <w:rFonts w:ascii="Arial" w:hAnsi="Arial" w:cs="Arial"/>
           <w:szCs w:val="24"/>
           <w:lang w:val="es-419"/>
         </w:rPr>
       </w:pPr>
+      <w:del w:id="61" w:author="Raúl Andrés Garay Torres" w:date="2024-10-13T19:49:00Z" w16du:dateUtc="2024-10-14T00:49:00Z">
+        <w:r>
+          <w:rPr>
+            <w:rStyle w:val="hps"/>
+            <w:rFonts w:ascii="Arial" w:hAnsi="Arial" w:cs="Arial"/>
+            <w:szCs w:val="24"/>
+            <w:lang w:val="es-419"/>
+          </w:rPr>
+          <w:delText xml:space="preserve">3. </w:delText>
+        </w:r>
+      </w:del>
+      <w:r>
+        <w:rPr>
+          <w:rStyle w:val="hps"/>
+          <w:rFonts w:ascii="Arial" w:hAnsi="Arial" w:cs="Arial"/>
+          <w:szCs w:val="24"/>
+          <w:lang w:val="es-419"/>
+        </w:rPr>
+        <w:t>Plataformas de Gestión de Identidad</w:t>
+      </w:r>
+      <w:r>
+        <w:rPr>
+          <w:rStyle w:val="hps"/>
+          <w:rFonts w:ascii="Arial" w:hAnsi="Arial" w:cs="Arial"/>
+          <w:szCs w:val="24"/>
+          <w:lang w:val="es-419"/>
+        </w:rPr>
+        <w:t xml:space="preserve">: </w:t>
+      </w:r>
+      <w:ins w:id="62" w:author="Raúl Andrés Garay Torres" w:date="2024-10-13T19:46:00Z" w16du:dateUtc="2024-10-14T00:46:00Z">
+        <w:r>
+          <w:rPr>
+            <w:rStyle w:val="hps"/>
+            <w:rFonts w:ascii="Arial" w:hAnsi="Arial" w:cs="Arial"/>
+            <w:szCs w:val="24"/>
+            <w:lang w:val="es-419"/>
+          </w:rPr>
+          <w:t>IAM (</w:t>
+        </w:r>
+        <w:proofErr w:type="spellStart"/>
+        <w:r>
+          <w:rPr>
+            <w:rStyle w:val="hps"/>
+            <w:rFonts w:ascii="Arial" w:hAnsi="Arial" w:cs="Arial"/>
+            <w:i/>
+            <w:iCs/>
+            <w:szCs w:val="24"/>
+            <w:lang w:val="es-419"/>
+          </w:rPr>
+          <w:t>Identity</w:t>
+        </w:r>
+        <w:proofErr w:type="spellEnd"/>
+        <w:r>
+          <w:rPr>
+            <w:rStyle w:val="hps"/>
+            <w:rFonts w:ascii="Arial" w:hAnsi="Arial" w:cs="Arial"/>
+            <w:i/>
+            <w:iCs/>
+            <w:szCs w:val="24"/>
+            <w:lang w:val="es-419"/>
+          </w:rPr>
+          <w:t xml:space="preserve"> and Access </w:t>
+        </w:r>
+        <w:proofErr w:type="spellStart"/>
+        <w:r>
+          <w:rPr>
+            <w:rStyle w:val="hps"/>
+            <w:rFonts w:ascii="Arial" w:hAnsi="Arial" w:cs="Arial"/>
+            <w:i/>
+            <w:iCs/>
+            <w:szCs w:val="24"/>
+            <w:lang w:val="es-419"/>
+          </w:rPr>
+          <w:t>management</w:t>
+        </w:r>
+        <w:proofErr w:type="spellEnd"/>
+        <w:r>
+          <w:rPr>
+            <w:rStyle w:val="hps"/>
+            <w:rFonts w:ascii="Arial" w:hAnsi="Arial" w:cs="Arial"/>
+            <w:szCs w:val="24"/>
+            <w:lang w:val="es-419"/>
+          </w:rPr>
+          <w:t xml:space="preserve">). </w:t>
+        </w:r>
+      </w:ins>
+      <w:r>
+        <w:rPr>
+          <w:rStyle w:val="hps"/>
+          <w:rFonts w:ascii="Arial" w:hAnsi="Arial" w:cs="Arial"/>
+          <w:szCs w:val="24"/>
+          <w:lang w:val="es-419"/>
+        </w:rPr>
+        <w:t>El desarrollo de plataformas que centralizan la gestión de identidades digitales es otra tendencia creciente. Estas plataformas permiten a los usuarios consolidar diversos perfiles en un único espacio, facilitando el control y la privacidad. Además, fomentan la interoperabilidad entre diferentes servicios y aplicaciones, simplificando el acceso mientras mantienen la seguridad.</w:t>
+      </w:r>
+      <w:ins w:id="63" w:author="Raúl Andrés Garay Torres" w:date="2024-10-13T19:48:00Z" w16du:dateUtc="2024-10-14T00:48:00Z">
+        <w:r>
+          <w:rPr>
+            <w:lang w:val="es-MX"/>
+            <w:rPrChange w:id="64" w:author="Raúl Andrés Garay Torres" w:date="2024-10-13T19:48:00Z" w16du:dateUtc="2024-10-14T00:48:00Z">
+              <w:rPr/>
+            </w:rPrChange>
+          </w:rPr>
+          <w:t xml:space="preserve"> </w:t>
+        </w:r>
+      </w:ins>
+      <w:ins w:id="65" w:author="Raúl Andrés Garay Torres" w:date="2024-10-13T19:59:00Z" w16du:dateUtc="2024-10-14T00:59:00Z">
+        <w:r>
+          <w:rPr>
+            <w:lang w:val="es-MX"/>
+          </w:rPr>
+          <w:t>(</w:t>
+        </w:r>
+        <w:r>
+          <w:rPr>
+            <w:rStyle w:val="hps"/>
+            <w:rFonts w:ascii="Arial" w:hAnsi="Arial" w:cs="Arial"/>
+            <w:szCs w:val="24"/>
+            <w:lang w:val="es-419"/>
+          </w:rPr>
+          <w:fldChar w:fldCharType="begin"/>
+        </w:r>
+        <w:r>
+          <w:rPr>
+            <w:rStyle w:val="hps"/>
+            <w:rFonts w:ascii="Arial" w:hAnsi="Arial" w:cs="Arial"/>
+            <w:szCs w:val="24"/>
+            <w:lang w:val="es-419"/>
+          </w:rPr>
+          <w:instrText>HYPERLINK "</w:instrText>
+        </w:r>
+      </w:ins>
+      <w:ins w:id="66" w:author="Raúl Andrés Garay Torres" w:date="2024-10-13T19:48:00Z" w16du:dateUtc="2024-10-14T00:48:00Z">
+        <w:r>
+          <w:rPr>
+            <w:rStyle w:val="hps"/>
+            <w:rFonts w:ascii="Arial" w:hAnsi="Arial" w:cs="Arial"/>
+            <w:szCs w:val="24"/>
+            <w:lang w:val="es-419"/>
+            <w:rPrChange w:id="67" w:author="Raúl Andrés Garay Torres" w:date="2024-10-13T19:59:00Z" w16du:dateUtc="2024-10-14T00:59:00Z">
+              <w:rPr>
+                <w:rStyle w:val="Hyperlink"/>
+                <w:rFonts w:ascii="Arial" w:hAnsi="Arial" w:cs="Arial"/>
+                <w:szCs w:val="24"/>
+                <w:lang w:val="es-419"/>
+              </w:rPr>
+            </w:rPrChange>
+          </w:rPr>
+          <w:instrText>https://www.ibm.com/mx-es/topics/identity-access-management</w:instrText>
+        </w:r>
+      </w:ins>
+      <w:ins w:id="68" w:author="Raúl Andrés Garay Torres" w:date="2024-10-13T19:59:00Z" w16du:dateUtc="2024-10-14T00:59:00Z">
+        <w:r>
+          <w:rPr>
+            <w:rStyle w:val="hps"/>
+            <w:rFonts w:ascii="Arial" w:hAnsi="Arial" w:cs="Arial"/>
+            <w:szCs w:val="24"/>
+            <w:lang w:val="es-419"/>
+          </w:rPr>
+          <w:instrText>"</w:instrText>
+        </w:r>
+        <w:r>
+          <w:rPr>
+            <w:rStyle w:val="hps"/>
+            <w:rFonts w:ascii="Arial" w:hAnsi="Arial" w:cs="Arial"/>
+            <w:szCs w:val="24"/>
+            <w:lang w:val="es-419"/>
+          </w:rPr>
+          <w:fldChar w:fldCharType="separate"/>
+        </w:r>
+      </w:ins>
+      <w:ins w:id="69" w:author="Raúl Andrés Garay Torres" w:date="2024-10-13T19:48:00Z" w16du:dateUtc="2024-10-14T00:48:00Z">
+        <w:r>
+          <w:rPr>
+            <w:rStyle w:val="Hyperlink"/>
+            <w:rFonts w:ascii="Arial" w:hAnsi="Arial" w:cs="Arial"/>
+            <w:szCs w:val="24"/>
+            <w:lang w:val="es-419"/>
+          </w:rPr>
+          <w:t>https://www.ibm.com/mx-es/topics/identity-access-management</w:t>
+        </w:r>
+      </w:ins>
+      <w:ins w:id="70" w:author="Raúl Andrés Garay Torres" w:date="2024-10-13T19:59:00Z" w16du:dateUtc="2024-10-14T00:59:00Z">
+        <w:r>
+          <w:rPr>
+            <w:rStyle w:val="hps"/>
+            <w:rFonts w:ascii="Arial" w:hAnsi="Arial" w:cs="Arial"/>
+            <w:szCs w:val="24"/>
+            <w:lang w:val="es-419"/>
+          </w:rPr>
+          <w:fldChar w:fldCharType="end"/>
+        </w:r>
+      </w:ins>
+      <w:ins w:id="71" w:author="Raúl Andrés Garay Torres" w:date="2024-10-13T19:49:00Z" w16du:dateUtc="2024-10-14T00:49:00Z">
+        <w:r>
+          <w:rPr>
+            <w:rStyle w:val="hps"/>
+            <w:rFonts w:ascii="Arial" w:hAnsi="Arial" w:cs="Arial"/>
+            <w:szCs w:val="24"/>
+            <w:lang w:val="es-419"/>
+          </w:rPr>
+          <w:t xml:space="preserve"> - </w:t>
+        </w:r>
+      </w:ins>
+      <w:ins w:id="72" w:author="Raúl Andrés Garay Torres" w:date="2024-10-13T19:52:00Z" w16du:dateUtc="2024-10-14T00:52:00Z">
+        <w:r>
+          <w:rPr>
+            <w:rStyle w:val="hps"/>
+            <w:rFonts w:ascii="Arial" w:hAnsi="Arial" w:cs="Arial"/>
+            <w:szCs w:val="24"/>
+            <w:lang w:val="es-419"/>
+          </w:rPr>
+          <w:fldChar w:fldCharType="begin"/>
+        </w:r>
+        <w:r>
+          <w:rPr>
+            <w:rStyle w:val="hps"/>
+            <w:rFonts w:ascii="Arial" w:hAnsi="Arial" w:cs="Arial"/>
+            <w:szCs w:val="24"/>
+            <w:lang w:val="es-419"/>
+          </w:rPr>
+          <w:instrText>HYPERLINK "</w:instrText>
+        </w:r>
+      </w:ins>
+      <w:ins w:id="73" w:author="Raúl Andrés Garay Torres" w:date="2024-10-13T19:49:00Z" w16du:dateUtc="2024-10-14T00:49:00Z">
+        <w:r>
+          <w:rPr>
+            <w:rStyle w:val="hps"/>
+            <w:rFonts w:ascii="Arial" w:hAnsi="Arial" w:cs="Arial"/>
+            <w:szCs w:val="24"/>
+            <w:lang w:val="es-419"/>
+          </w:rPr>
+          <w:instrText>https://cloud.google.com/security/products/iam?hl=es</w:instrText>
+        </w:r>
+      </w:ins>
+      <w:ins w:id="74" w:author="Raúl Andrés Garay Torres" w:date="2024-10-13T19:52:00Z" w16du:dateUtc="2024-10-14T00:52:00Z">
+        <w:r>
+          <w:rPr>
+            <w:rStyle w:val="hps"/>
+            <w:rFonts w:ascii="Arial" w:hAnsi="Arial" w:cs="Arial"/>
+            <w:szCs w:val="24"/>
+            <w:lang w:val="es-419"/>
+          </w:rPr>
+          <w:instrText>"</w:instrText>
+        </w:r>
+        <w:r>
+          <w:rPr>
+            <w:rStyle w:val="hps"/>
+            <w:rFonts w:ascii="Arial" w:hAnsi="Arial" w:cs="Arial"/>
+            <w:szCs w:val="24"/>
+            <w:lang w:val="es-419"/>
+          </w:rPr>
+          <w:fldChar w:fldCharType="separate"/>
+        </w:r>
+      </w:ins>
+      <w:ins w:id="75" w:author="Raúl Andrés Garay Torres" w:date="2024-10-13T19:49:00Z" w16du:dateUtc="2024-10-14T00:49:00Z">
+        <w:r>
+          <w:rPr>
+            <w:rStyle w:val="Hyperlink"/>
+            <w:rFonts w:ascii="Arial" w:hAnsi="Arial" w:cs="Arial"/>
+            <w:szCs w:val="24"/>
+            <w:lang w:val="es-419"/>
+          </w:rPr>
+          <w:t>https://cloud.google.com/security/products/iam?hl=es</w:t>
+        </w:r>
+      </w:ins>
+      <w:ins w:id="76" w:author="Raúl Andrés Garay Torres" w:date="2024-10-13T19:52:00Z" w16du:dateUtc="2024-10-14T00:52:00Z">
+        <w:r>
+          <w:rPr>
+            <w:rStyle w:val="hps"/>
+            <w:rFonts w:ascii="Arial" w:hAnsi="Arial" w:cs="Arial"/>
+            <w:szCs w:val="24"/>
+            <w:lang w:val="es-419"/>
+          </w:rPr>
+          <w:fldChar w:fldCharType="end"/>
+        </w:r>
+      </w:ins>
+      <w:ins w:id="77" w:author="Raúl Andrés Garay Torres" w:date="2024-10-13T19:59:00Z" w16du:dateUtc="2024-10-14T00:59:00Z">
+        <w:r>
+          <w:rPr>
+            <w:rStyle w:val="hps"/>
+            <w:rFonts w:ascii="Arial" w:hAnsi="Arial" w:cs="Arial"/>
+            <w:szCs w:val="24"/>
+            <w:lang w:val="es-419"/>
+          </w:rPr>
+          <w:t>)</w:t>
+        </w:r>
+      </w:ins>
     </w:p>
     <w:p>
       <w:pPr>
@@ -4330,39 +6356,13 @@
         <w:spacing w:line="360" w:lineRule="auto"/>
         <w:jc w:val="both"/>
         <w:rPr>
+          <w:ins w:id="78" w:author="Raúl Andrés Garay Torres" w:date="2024-10-13T19:52:00Z" w16du:dateUtc="2024-10-14T00:52:00Z"/>
           <w:rStyle w:val="hps"/>
           <w:rFonts w:ascii="Arial" w:hAnsi="Arial" w:cs="Arial"/>
           <w:szCs w:val="24"/>
           <w:lang w:val="es-419"/>
         </w:rPr>
       </w:pPr>
-      <w:r>
-        <w:rPr>
-          <w:rStyle w:val="hps"/>
-          <w:rFonts w:ascii="Arial" w:hAnsi="Arial" w:cs="Arial"/>
-          <w:szCs w:val="24"/>
-          <w:lang w:val="es-419"/>
-        </w:rPr>
-        <w:t>3. Plataformas de Gestión de Identidad</w:t>
-      </w:r>
-      <w:r>
-        <w:rPr>
-          <w:rStyle w:val="hps"/>
-          <w:rFonts w:ascii="Arial" w:hAnsi="Arial" w:cs="Arial"/>
-          <w:szCs w:val="24"/>
-          <w:lang w:val="es-419"/>
-        </w:rPr>
-        <w:t xml:space="preserve">: </w:t>
-      </w:r>
-      <w:r>
-        <w:rPr>
-          <w:rStyle w:val="hps"/>
-          <w:rFonts w:ascii="Arial" w:hAnsi="Arial" w:cs="Arial"/>
-          <w:szCs w:val="24"/>
-          <w:lang w:val="es-419"/>
-        </w:rPr>
-        <w:t>El desarrollo de plataformas que centralizan la gestión de identidades digitales es otra tendencia creciente. Estas plataformas permiten a los usuarios consolidar diversos perfiles en un único espacio, facilitando el control y la privacidad. Además, fomentan la interoperabilidad entre diferentes servicios y aplicaciones, simplificando el acceso mientras mantienen la seguridad.</w:t>
-      </w:r>
     </w:p>
     <w:p>
       <w:pPr>
@@ -4370,12 +6370,87 @@
         <w:spacing w:line="360" w:lineRule="auto"/>
         <w:jc w:val="both"/>
         <w:rPr>
+          <w:ins w:id="79" w:author="Raúl Andrés Garay Torres" w:date="2024-10-13T19:56:00Z" w16du:dateUtc="2024-10-14T00:56:00Z"/>
           <w:rStyle w:val="hps"/>
           <w:rFonts w:ascii="Arial" w:hAnsi="Arial" w:cs="Arial"/>
           <w:szCs w:val="24"/>
           <w:lang w:val="es-419"/>
         </w:rPr>
       </w:pPr>
+      <w:ins w:id="80" w:author="Raúl Andrés Garay Torres" w:date="2024-10-13T19:52:00Z" w16du:dateUtc="2024-10-14T00:52:00Z">
+        <w:r>
+          <w:rPr>
+            <w:rStyle w:val="hps"/>
+            <w:rFonts w:ascii="Arial" w:hAnsi="Arial" w:cs="Arial"/>
+            <w:szCs w:val="24"/>
+            <w:lang w:val="es-419"/>
+          </w:rPr>
+          <w:t xml:space="preserve">Un ejemplo de identidad digital sería la combinación de usuario y contraseña, es decir, cuando se crea una cuenta de usuario en una página </w:t>
+        </w:r>
+      </w:ins>
+      <w:ins w:id="81" w:author="Raúl Andrés Garay Torres" w:date="2024-10-13T19:53:00Z" w16du:dateUtc="2024-10-14T00:53:00Z">
+        <w:r>
+          <w:rPr>
+            <w:rStyle w:val="hps"/>
+            <w:rFonts w:ascii="Arial" w:hAnsi="Arial" w:cs="Arial"/>
+            <w:szCs w:val="24"/>
+            <w:lang w:val="es-419"/>
+          </w:rPr>
+          <w:t>web, se elige el nombre de usuario que sirve como identificador único y una contraseña como medio de autenticación</w:t>
+        </w:r>
+      </w:ins>
+      <w:ins w:id="82" w:author="Raúl Andrés Garay Torres" w:date="2024-10-13T19:54:00Z" w16du:dateUtc="2024-10-14T00:54:00Z">
+        <w:r>
+          <w:rPr>
+            <w:rStyle w:val="hps"/>
+            <w:rFonts w:ascii="Arial" w:hAnsi="Arial" w:cs="Arial"/>
+            <w:szCs w:val="24"/>
+            <w:lang w:val="es-419"/>
+          </w:rPr>
+          <w:t>.</w:t>
+        </w:r>
+        <w:r>
+          <w:rPr>
+            <w:rStyle w:val="hps"/>
+            <w:rFonts w:ascii="Arial" w:hAnsi="Arial" w:cs="Arial"/>
+            <w:szCs w:val="24"/>
+            <w:lang w:val="es-419"/>
+          </w:rPr>
+          <w:t xml:space="preserve"> Una vez creada la cuenta esta combinación establece la identidad </w:t>
+        </w:r>
+        <w:r>
+          <w:rPr>
+            <w:rStyle w:val="hps"/>
+            <w:rFonts w:ascii="Arial" w:hAnsi="Arial" w:cs="Arial"/>
+            <w:szCs w:val="24"/>
+            <w:lang w:val="es-419"/>
+          </w:rPr>
+          <w:lastRenderedPageBreak/>
+          <w:t xml:space="preserve">de usuario y </w:t>
+        </w:r>
+      </w:ins>
+      <w:ins w:id="83" w:author="Raúl Andrés Garay Torres" w:date="2024-10-13T19:55:00Z" w16du:dateUtc="2024-10-14T00:55:00Z">
+        <w:r>
+          <w:rPr>
+            <w:rStyle w:val="hps"/>
+            <w:rFonts w:ascii="Arial" w:hAnsi="Arial" w:cs="Arial"/>
+            <w:szCs w:val="24"/>
+            <w:lang w:val="es-419"/>
+          </w:rPr>
+          <w:t>por ende la página u organización debe gestionarla o asegurarse de que está protegida de accesos no autorizados</w:t>
+        </w:r>
+      </w:ins>
+      <w:ins w:id="84" w:author="Raúl Andrés Garay Torres" w:date="2024-10-13T19:56:00Z" w16du:dateUtc="2024-10-14T00:56:00Z">
+        <w:r>
+          <w:rPr>
+            <w:rStyle w:val="hps"/>
+            <w:rFonts w:ascii="Arial" w:hAnsi="Arial" w:cs="Arial"/>
+            <w:szCs w:val="24"/>
+            <w:lang w:val="es-419"/>
+          </w:rPr>
+          <w:t>.</w:t>
+        </w:r>
+      </w:ins>
     </w:p>
     <w:p>
       <w:pPr>
@@ -4383,19 +6458,127 @@
         <w:spacing w:line="360" w:lineRule="auto"/>
         <w:jc w:val="both"/>
         <w:rPr>
+          <w:ins w:id="85" w:author="Raúl Andrés Garay Torres" w:date="2024-10-13T19:58:00Z" w16du:dateUtc="2024-10-14T00:58:00Z"/>
+          <w:lang w:val="es-MX"/>
+        </w:rPr>
+      </w:pPr>
+      <w:ins w:id="86" w:author="Raúl Andrés Garay Torres" w:date="2024-10-13T19:56:00Z" w16du:dateUtc="2024-10-14T00:56:00Z">
+        <w:r>
+          <w:rPr>
+            <w:rStyle w:val="hps"/>
+            <w:rFonts w:ascii="Arial" w:hAnsi="Arial" w:cs="Arial"/>
+            <w:szCs w:val="24"/>
+            <w:lang w:val="es-419"/>
+          </w:rPr>
+          <w:t xml:space="preserve">Las soluciones como IAM hacen fácil la gestión de identidades con más controles </w:t>
+        </w:r>
+      </w:ins>
+      <w:ins w:id="87" w:author="Raúl Andrés Garay Torres" w:date="2024-10-13T19:57:00Z" w16du:dateUtc="2024-10-14T00:57:00Z">
+        <w:r>
+          <w:rPr>
+            <w:rStyle w:val="hps"/>
+            <w:rFonts w:ascii="Arial" w:hAnsi="Arial" w:cs="Arial"/>
+            <w:szCs w:val="24"/>
+            <w:lang w:val="es-419"/>
+          </w:rPr>
+          <w:t>de supervisión que permiten mitigar las amenazas incluso después de autentica</w:t>
+        </w:r>
+      </w:ins>
+      <w:ins w:id="88" w:author="Raúl Andrés Garay Torres" w:date="2024-10-13T19:58:00Z" w16du:dateUtc="2024-10-14T00:58:00Z">
+        <w:r>
+          <w:rPr>
+            <w:rStyle w:val="hps"/>
+            <w:rFonts w:ascii="Arial" w:hAnsi="Arial" w:cs="Arial"/>
+            <w:szCs w:val="24"/>
+            <w:lang w:val="es-419"/>
+          </w:rPr>
+          <w:t>rse.</w:t>
+        </w:r>
+        <w:r>
+          <w:rPr>
+            <w:lang w:val="es-MX"/>
+            <w:rPrChange w:id="89" w:author="Raúl Andrés Garay Torres" w:date="2024-10-13T19:58:00Z" w16du:dateUtc="2024-10-14T00:58:00Z">
+              <w:rPr/>
+            </w:rPrChange>
+          </w:rPr>
+          <w:t xml:space="preserve"> </w:t>
+        </w:r>
+      </w:ins>
+    </w:p>
+    <w:p>
+      <w:pPr>
+        <w:pStyle w:val="TextBody"/>
+        <w:spacing w:line="360" w:lineRule="auto"/>
+        <w:jc w:val="both"/>
+        <w:rPr>
           <w:rStyle w:val="hps"/>
           <w:rFonts w:ascii="Arial" w:hAnsi="Arial" w:cs="Arial"/>
           <w:szCs w:val="24"/>
           <w:lang w:val="es-419"/>
         </w:rPr>
       </w:pPr>
-      <w:r>
+      <w:ins w:id="90" w:author="Raúl Andrés Garay Torres" w:date="2024-10-13T19:58:00Z" w16du:dateUtc="2024-10-14T00:58:00Z">
+        <w:r>
+          <w:rPr>
+            <w:lang w:val="es-MX"/>
+          </w:rPr>
+          <w:t>(</w:t>
+        </w:r>
+        <w:r>
+          <w:rPr>
+            <w:rStyle w:val="hps"/>
+            <w:rFonts w:ascii="Arial" w:hAnsi="Arial" w:cs="Arial"/>
+            <w:szCs w:val="24"/>
+            <w:lang w:val="es-419"/>
+          </w:rPr>
+          <w:t>https://www.entrust.com/es/resources/learn/what-is-identity-and-access-management</w:t>
+        </w:r>
+      </w:ins>
+      <w:ins w:id="91" w:author="Raúl Andrés Garay Torres" w:date="2024-10-13T19:59:00Z" w16du:dateUtc="2024-10-14T00:59:00Z">
+        <w:r>
+          <w:rPr>
+            <w:rStyle w:val="hps"/>
+            <w:rFonts w:ascii="Arial" w:hAnsi="Arial" w:cs="Arial"/>
+            <w:szCs w:val="24"/>
+            <w:lang w:val="es-419"/>
+          </w:rPr>
+          <w:t>)</w:t>
+        </w:r>
+      </w:ins>
+    </w:p>
+    <w:p>
+      <w:pPr>
+        <w:pStyle w:val="TextBody"/>
+        <w:spacing w:line="360" w:lineRule="auto"/>
+        <w:jc w:val="both"/>
         <w:rPr>
           <w:rStyle w:val="hps"/>
           <w:rFonts w:ascii="Arial" w:hAnsi="Arial" w:cs="Arial"/>
           <w:szCs w:val="24"/>
           <w:lang w:val="es-419"/>
         </w:rPr>
+      </w:pPr>
+    </w:p>
+    <w:p>
+      <w:pPr>
+        <w:pStyle w:val="TextBody"/>
+        <w:spacing w:line="360" w:lineRule="auto"/>
+        <w:jc w:val="both"/>
+        <w:rPr>
+          <w:ins w:id="92" w:author="Raúl Andrés Garay Torres" w:date="2024-10-13T20:02:00Z" w16du:dateUtc="2024-10-14T01:02:00Z"/>
+          <w:rStyle w:val="hps"/>
+          <w:rFonts w:ascii="Arial" w:hAnsi="Arial" w:cs="Arial"/>
+          <w:szCs w:val="24"/>
+          <w:lang w:val="es-419"/>
+        </w:rPr>
+      </w:pPr>
+      <w:r>
+        <w:rPr>
+          <w:rStyle w:val="hps"/>
+          <w:rFonts w:ascii="Arial" w:hAnsi="Arial" w:cs="Arial"/>
+          <w:szCs w:val="24"/>
+          <w:lang w:val="es-419"/>
+        </w:rPr>
         <w:t>4. Conciencia y Educación</w:t>
       </w:r>
       <w:r>
@@ -4416,6 +6599,281 @@
         </w:rPr>
         <w:t>La creciente preocupación por la privacidad de datos ha llevado a una mayor conciencia y educación sobre la identidad digital. Los usuarios están cada vez más informados sobre los riesgos asociados con su presencia en línea y buscan herramientas y recursos para proteger su información. Esta tendencia ha impulsado a las instituciones educativas y organizaciones a desarrollar programas que fomenten la educación digital y la alfabetización en tecnología.</w:t>
       </w:r>
+    </w:p>
+    <w:p>
+      <w:pPr>
+        <w:pStyle w:val="TextBody"/>
+        <w:spacing w:line="360" w:lineRule="auto"/>
+        <w:jc w:val="both"/>
+        <w:rPr>
+          <w:ins w:id="93" w:author="Raúl Andrés Garay Torres" w:date="2024-10-13T20:04:00Z" w16du:dateUtc="2024-10-14T01:04:00Z"/>
+          <w:rStyle w:val="hps"/>
+          <w:rFonts w:ascii="Arial" w:hAnsi="Arial" w:cs="Arial"/>
+          <w:szCs w:val="24"/>
+          <w:lang w:val="es-419"/>
+        </w:rPr>
+      </w:pPr>
+      <w:ins w:id="94" w:author="Raúl Andrés Garay Torres" w:date="2024-10-13T20:02:00Z" w16du:dateUtc="2024-10-14T01:02:00Z">
+        <w:r>
+          <w:rPr>
+            <w:rStyle w:val="hps"/>
+            <w:rFonts w:ascii="Arial" w:hAnsi="Arial" w:cs="Arial"/>
+            <w:szCs w:val="24"/>
+            <w:lang w:val="es-419"/>
+          </w:rPr>
+          <w:t>(</w:t>
+        </w:r>
+      </w:ins>
+      <w:ins w:id="95" w:author="Raúl Andrés Garay Torres" w:date="2024-10-13T20:04:00Z" w16du:dateUtc="2024-10-14T01:04:00Z">
+        <w:r>
+          <w:rPr>
+            <w:rStyle w:val="hps"/>
+            <w:rFonts w:ascii="Arial" w:hAnsi="Arial" w:cs="Arial"/>
+            <w:szCs w:val="24"/>
+            <w:lang w:val="es-419"/>
+          </w:rPr>
+          <w:fldChar w:fldCharType="begin"/>
+        </w:r>
+        <w:r>
+          <w:rPr>
+            <w:rStyle w:val="hps"/>
+            <w:rFonts w:ascii="Arial" w:hAnsi="Arial" w:cs="Arial"/>
+            <w:szCs w:val="24"/>
+            <w:lang w:val="es-419"/>
+          </w:rPr>
+          <w:instrText>HYPERLINK "</w:instrText>
+        </w:r>
+      </w:ins>
+      <w:ins w:id="96" w:author="Raúl Andrés Garay Torres" w:date="2024-10-13T20:02:00Z" w16du:dateUtc="2024-10-14T01:02:00Z">
+        <w:r>
+          <w:rPr>
+            <w:rStyle w:val="hps"/>
+            <w:rFonts w:ascii="Arial" w:hAnsi="Arial" w:cs="Arial"/>
+            <w:szCs w:val="24"/>
+            <w:lang w:val="es-419"/>
+          </w:rPr>
+          <w:instrText>https://mexico.unir.net/noticias/educacion/identidad-digital/</w:instrText>
+        </w:r>
+      </w:ins>
+      <w:ins w:id="97" w:author="Raúl Andrés Garay Torres" w:date="2024-10-13T20:04:00Z" w16du:dateUtc="2024-10-14T01:04:00Z">
+        <w:r>
+          <w:rPr>
+            <w:rStyle w:val="hps"/>
+            <w:rFonts w:ascii="Arial" w:hAnsi="Arial" w:cs="Arial"/>
+            <w:szCs w:val="24"/>
+            <w:lang w:val="es-419"/>
+          </w:rPr>
+          <w:instrText>"</w:instrText>
+        </w:r>
+        <w:r>
+          <w:rPr>
+            <w:rStyle w:val="hps"/>
+            <w:rFonts w:ascii="Arial" w:hAnsi="Arial" w:cs="Arial"/>
+            <w:szCs w:val="24"/>
+            <w:lang w:val="es-419"/>
+          </w:rPr>
+          <w:fldChar w:fldCharType="separate"/>
+        </w:r>
+      </w:ins>
+      <w:ins w:id="98" w:author="Raúl Andrés Garay Torres" w:date="2024-10-13T20:02:00Z" w16du:dateUtc="2024-10-14T01:02:00Z">
+        <w:r>
+          <w:rPr>
+            <w:rStyle w:val="Hyperlink"/>
+            <w:rFonts w:ascii="Arial" w:hAnsi="Arial" w:cs="Arial"/>
+            <w:szCs w:val="24"/>
+            <w:lang w:val="es-419"/>
+          </w:rPr>
+          <w:t>https://mexico.unir.net/noticias/educacion/identidad-digital/</w:t>
+        </w:r>
+      </w:ins>
+      <w:ins w:id="99" w:author="Raúl Andrés Garay Torres" w:date="2024-10-13T20:04:00Z" w16du:dateUtc="2024-10-14T01:04:00Z">
+        <w:r>
+          <w:rPr>
+            <w:rStyle w:val="hps"/>
+            <w:rFonts w:ascii="Arial" w:hAnsi="Arial" w:cs="Arial"/>
+            <w:szCs w:val="24"/>
+            <w:lang w:val="es-419"/>
+          </w:rPr>
+          <w:fldChar w:fldCharType="end"/>
+        </w:r>
+      </w:ins>
+      <w:ins w:id="100" w:author="Raúl Andrés Garay Torres" w:date="2024-10-13T20:02:00Z" w16du:dateUtc="2024-10-14T01:02:00Z">
+        <w:r>
+          <w:rPr>
+            <w:rStyle w:val="hps"/>
+            <w:rFonts w:ascii="Arial" w:hAnsi="Arial" w:cs="Arial"/>
+            <w:szCs w:val="24"/>
+            <w:lang w:val="es-419"/>
+          </w:rPr>
+          <w:t>)</w:t>
+        </w:r>
+      </w:ins>
+    </w:p>
+    <w:p>
+      <w:pPr>
+        <w:pStyle w:val="TextBody"/>
+        <w:spacing w:line="360" w:lineRule="auto"/>
+        <w:jc w:val="both"/>
+        <w:rPr>
+          <w:ins w:id="101" w:author="Raúl Andrés Garay Torres" w:date="2024-10-13T20:09:00Z" w16du:dateUtc="2024-10-14T01:09:00Z"/>
+          <w:rStyle w:val="hps"/>
+          <w:rFonts w:ascii="Arial" w:hAnsi="Arial" w:cs="Arial"/>
+          <w:szCs w:val="24"/>
+          <w:lang w:val="es-419"/>
+        </w:rPr>
+      </w:pPr>
+      <w:ins w:id="102" w:author="Raúl Andrés Garay Torres" w:date="2024-10-13T20:04:00Z" w16du:dateUtc="2024-10-14T01:04:00Z">
+        <w:r>
+          <w:rPr>
+            <w:rStyle w:val="hps"/>
+            <w:rFonts w:ascii="Arial" w:hAnsi="Arial" w:cs="Arial"/>
+            <w:szCs w:val="24"/>
+            <w:lang w:val="es-419"/>
+          </w:rPr>
+          <w:t xml:space="preserve">En los estudiantes es </w:t>
+        </w:r>
+      </w:ins>
+      <w:ins w:id="103" w:author="Raúl Andrés Garay Torres" w:date="2024-10-13T20:05:00Z" w16du:dateUtc="2024-10-14T01:05:00Z">
+        <w:r>
+          <w:rPr>
+            <w:rStyle w:val="hps"/>
+            <w:rFonts w:ascii="Arial" w:hAnsi="Arial" w:cs="Arial"/>
+            <w:szCs w:val="24"/>
+            <w:lang w:val="es-419"/>
+          </w:rPr>
+          <w:t>un aspecto importante que considerar</w:t>
+        </w:r>
+      </w:ins>
+      <w:ins w:id="104" w:author="Raúl Andrés Garay Torres" w:date="2024-10-13T20:04:00Z" w16du:dateUtc="2024-10-14T01:04:00Z">
+        <w:r>
+          <w:rPr>
+            <w:rStyle w:val="hps"/>
+            <w:rFonts w:ascii="Arial" w:hAnsi="Arial" w:cs="Arial"/>
+            <w:szCs w:val="24"/>
+            <w:lang w:val="es-419"/>
+          </w:rPr>
+          <w:t xml:space="preserve"> en </w:t>
+        </w:r>
+      </w:ins>
+      <w:ins w:id="105" w:author="Raúl Andrés Garay Torres" w:date="2024-10-13T20:05:00Z" w16du:dateUtc="2024-10-14T01:05:00Z">
+        <w:r>
+          <w:rPr>
+            <w:rStyle w:val="hps"/>
+            <w:rFonts w:ascii="Arial" w:hAnsi="Arial" w:cs="Arial"/>
+            <w:szCs w:val="24"/>
+            <w:lang w:val="es-419"/>
+          </w:rPr>
+          <w:t xml:space="preserve">el </w:t>
+        </w:r>
+      </w:ins>
+      <w:ins w:id="106" w:author="Raúl Andrés Garay Torres" w:date="2024-10-13T20:04:00Z" w16du:dateUtc="2024-10-14T01:04:00Z">
+        <w:r>
+          <w:rPr>
+            <w:rStyle w:val="hps"/>
+            <w:rFonts w:ascii="Arial" w:hAnsi="Arial" w:cs="Arial"/>
+            <w:szCs w:val="24"/>
+            <w:lang w:val="es-419"/>
+          </w:rPr>
+          <w:t xml:space="preserve">ámbito educativo. </w:t>
+        </w:r>
+      </w:ins>
+      <w:ins w:id="107" w:author="Raúl Andrés Garay Torres" w:date="2024-10-13T20:05:00Z" w16du:dateUtc="2024-10-14T01:05:00Z">
+        <w:r>
+          <w:rPr>
+            <w:rStyle w:val="hps"/>
+            <w:rFonts w:ascii="Arial" w:hAnsi="Arial" w:cs="Arial"/>
+            <w:szCs w:val="24"/>
+            <w:lang w:val="es-419"/>
+          </w:rPr>
+          <w:t>La identidad digital tiene el potencial de afectar el bienestar emocional y psicológico</w:t>
+        </w:r>
+      </w:ins>
+      <w:ins w:id="108" w:author="Raúl Andrés Garay Torres" w:date="2024-10-13T20:07:00Z" w16du:dateUtc="2024-10-14T01:07:00Z">
+        <w:r>
+          <w:rPr>
+            <w:rStyle w:val="hps"/>
+            <w:rFonts w:ascii="Arial" w:hAnsi="Arial" w:cs="Arial"/>
+            <w:szCs w:val="24"/>
+            <w:lang w:val="es-419"/>
+          </w:rPr>
+          <w:t xml:space="preserve"> y se debe entender que se tiene acceso a tanta tecnología que se debe contar con el espacio y el tiempo para aprender a </w:t>
+        </w:r>
+      </w:ins>
+      <w:ins w:id="109" w:author="Raúl Andrés Garay Torres" w:date="2024-10-13T20:08:00Z" w16du:dateUtc="2024-10-14T01:08:00Z">
+        <w:r>
+          <w:rPr>
+            <w:rStyle w:val="hps"/>
+            <w:rFonts w:ascii="Arial" w:hAnsi="Arial" w:cs="Arial"/>
+            <w:szCs w:val="24"/>
+            <w:lang w:val="es-419"/>
+          </w:rPr>
+          <w:t>utilizarla y aprender a elegir de tanta información mostrada la que pueda explotarse como beneficio</w:t>
+        </w:r>
+      </w:ins>
+      <w:ins w:id="110" w:author="Raúl Andrés Garay Torres" w:date="2024-10-13T20:09:00Z" w16du:dateUtc="2024-10-14T01:09:00Z">
+        <w:r>
+          <w:rPr>
+            <w:rStyle w:val="hps"/>
+            <w:rFonts w:ascii="Arial" w:hAnsi="Arial" w:cs="Arial"/>
+            <w:szCs w:val="24"/>
+            <w:lang w:val="es-419"/>
+          </w:rPr>
+          <w:t>.</w:t>
+        </w:r>
+      </w:ins>
+    </w:p>
+    <w:p>
+      <w:pPr>
+        <w:pStyle w:val="TextBody"/>
+        <w:spacing w:line="360" w:lineRule="auto"/>
+        <w:jc w:val="both"/>
+        <w:rPr>
+          <w:rStyle w:val="hps"/>
+          <w:rFonts w:ascii="Arial" w:hAnsi="Arial" w:cs="Arial"/>
+          <w:szCs w:val="24"/>
+          <w:lang w:val="es-419"/>
+        </w:rPr>
+      </w:pPr>
+      <w:ins w:id="111" w:author="Raúl Andrés Garay Torres" w:date="2024-10-13T20:09:00Z" w16du:dateUtc="2024-10-14T01:09:00Z">
+        <w:r>
+          <w:rPr>
+            <w:rStyle w:val="hps"/>
+            <w:rFonts w:ascii="Arial" w:hAnsi="Arial" w:cs="Arial"/>
+            <w:szCs w:val="24"/>
+            <w:lang w:val="es-419"/>
+          </w:rPr>
+          <w:t>(</w:t>
+        </w:r>
+        <w:r>
+          <w:rPr>
+            <w:rStyle w:val="hps"/>
+            <w:rFonts w:ascii="Arial" w:hAnsi="Arial" w:cs="Arial"/>
+            <w:szCs w:val="24"/>
+            <w:lang w:val="es-419"/>
+          </w:rPr>
+          <w:t>https://www.realinfluencers.es/2023/07/25/la-importancia-de-la-identidad-digital-de-los-estudiantes-en-el-ambito-educativo/</w:t>
+        </w:r>
+        <w:r>
+          <w:rPr>
+            <w:rStyle w:val="hps"/>
+            <w:rFonts w:ascii="Arial" w:hAnsi="Arial" w:cs="Arial"/>
+            <w:szCs w:val="24"/>
+            <w:lang w:val="es-419"/>
+          </w:rPr>
+          <w:t>)</w:t>
+        </w:r>
+      </w:ins>
+      <w:ins w:id="112" w:author="Raúl Andrés Garay Torres" w:date="2024-10-13T20:08:00Z" w16du:dateUtc="2024-10-14T01:08:00Z">
+        <w:r>
+          <w:rPr>
+            <w:rStyle w:val="hps"/>
+            <w:rFonts w:ascii="Arial" w:hAnsi="Arial" w:cs="Arial"/>
+            <w:szCs w:val="24"/>
+            <w:lang w:val="es-419"/>
+          </w:rPr>
+          <w:t xml:space="preserve"> </w:t>
+        </w:r>
+      </w:ins>
     </w:p>
     <w:p>
       <w:pPr>
@@ -4487,7 +6945,118 @@
           <w:szCs w:val="24"/>
           <w:lang w:val="es-419"/>
         </w:rPr>
-        <w:t>La identidad digital representa un aspecto crítico de nuestra vida contemporánea, interrelacionando seguridad, privacidad y reputación. Mientras que los desafíos son significativos, las tendencias emergentes ofrecen oportunidades para mejorar la gestión y protección de nuestras identidades en línea. Es fundamental que tanto individuos como organizaciones se mantengan informados sobre las dinámicas cambiantes de la identidad digital, adaptándose y evolucionando en un entorno tecnológico en constante transformación. Solo así podrán navegar eficazmente por el complejo paisaje de la era digital.</w:t>
+        <w:t>La identidad digital representa un aspecto crítico de nuestra vida</w:t>
+      </w:r>
+      <w:del w:id="113" w:author="Raúl Andrés Garay Torres" w:date="2024-10-13T20:09:00Z" w16du:dateUtc="2024-10-14T01:09:00Z">
+        <w:r>
+          <w:rPr>
+            <w:rStyle w:val="hps"/>
+            <w:rFonts w:ascii="Arial" w:eastAsia="Times New Roman" w:hAnsi="Arial" w:cs="Arial"/>
+            <w:sz w:val="24"/>
+            <w:szCs w:val="24"/>
+            <w:lang w:val="es-419"/>
+          </w:rPr>
+          <w:delText xml:space="preserve"> contemporánea</w:delText>
+        </w:r>
+      </w:del>
+      <w:r>
+        <w:rPr>
+          <w:rStyle w:val="hps"/>
+          <w:rFonts w:ascii="Arial" w:eastAsia="Times New Roman" w:hAnsi="Arial" w:cs="Arial"/>
+          <w:sz w:val="24"/>
+          <w:szCs w:val="24"/>
+          <w:lang w:val="es-419"/>
+        </w:rPr>
+        <w:t xml:space="preserve">, interrelacionando seguridad, privacidad y reputación. Mientras que los desafíos son significativos, las tendencias emergentes ofrecen oportunidades para mejorar la gestión y protección de nuestras identidades en línea. Es </w:t>
+      </w:r>
+      <w:r>
+        <w:rPr>
+          <w:rStyle w:val="hps"/>
+          <w:rFonts w:ascii="Arial" w:eastAsia="Times New Roman" w:hAnsi="Arial" w:cs="Arial"/>
+          <w:sz w:val="24"/>
+          <w:szCs w:val="24"/>
+          <w:lang w:val="es-419"/>
+        </w:rPr>
+        <w:lastRenderedPageBreak/>
+        <w:t xml:space="preserve">fundamental que tanto </w:t>
+      </w:r>
+      <w:del w:id="114" w:author="Raúl Andrés Garay Torres" w:date="2024-10-13T20:10:00Z" w16du:dateUtc="2024-10-14T01:10:00Z">
+        <w:r>
+          <w:rPr>
+            <w:rStyle w:val="hps"/>
+            <w:rFonts w:ascii="Arial" w:eastAsia="Times New Roman" w:hAnsi="Arial" w:cs="Arial"/>
+            <w:sz w:val="24"/>
+            <w:szCs w:val="24"/>
+            <w:lang w:val="es-419"/>
+          </w:rPr>
+          <w:delText xml:space="preserve">individuos </w:delText>
+        </w:r>
+      </w:del>
+      <w:ins w:id="115" w:author="Raúl Andrés Garay Torres" w:date="2024-10-13T20:10:00Z" w16du:dateUtc="2024-10-14T01:10:00Z">
+        <w:r>
+          <w:rPr>
+            <w:rStyle w:val="hps"/>
+            <w:rFonts w:ascii="Arial" w:eastAsia="Times New Roman" w:hAnsi="Arial" w:cs="Arial"/>
+            <w:sz w:val="24"/>
+            <w:szCs w:val="24"/>
+            <w:lang w:val="es-419"/>
+          </w:rPr>
+          <w:t>personas</w:t>
+        </w:r>
+        <w:r>
+          <w:rPr>
+            <w:rStyle w:val="hps"/>
+            <w:rFonts w:ascii="Arial" w:eastAsia="Times New Roman" w:hAnsi="Arial" w:cs="Arial"/>
+            <w:sz w:val="24"/>
+            <w:szCs w:val="24"/>
+            <w:lang w:val="es-419"/>
+          </w:rPr>
+          <w:t xml:space="preserve"> </w:t>
+        </w:r>
+      </w:ins>
+      <w:r>
+        <w:rPr>
+          <w:rStyle w:val="hps"/>
+          <w:rFonts w:ascii="Arial" w:eastAsia="Times New Roman" w:hAnsi="Arial" w:cs="Arial"/>
+          <w:sz w:val="24"/>
+          <w:szCs w:val="24"/>
+          <w:lang w:val="es-419"/>
+        </w:rPr>
+        <w:t xml:space="preserve">como organizaciones se mantengan informados sobre las dinámicas cambiantes de la identidad digital, adaptándose y evolucionando en un entorno tecnológico en constante transformación. Solo así podrán navegar eficazmente </w:t>
+      </w:r>
+      <w:ins w:id="116" w:author="Raúl Andrés Garay Torres" w:date="2024-10-13T20:10:00Z" w16du:dateUtc="2024-10-14T01:10:00Z">
+        <w:r>
+          <w:rPr>
+            <w:rStyle w:val="hps"/>
+            <w:rFonts w:ascii="Arial" w:eastAsia="Times New Roman" w:hAnsi="Arial" w:cs="Arial"/>
+            <w:sz w:val="24"/>
+            <w:szCs w:val="24"/>
+            <w:lang w:val="es-419"/>
+          </w:rPr>
+          <w:t>por lo que ahora se denomina la era digital.</w:t>
+        </w:r>
+      </w:ins>
+      <w:del w:id="117" w:author="Raúl Andrés Garay Torres" w:date="2024-10-13T20:10:00Z" w16du:dateUtc="2024-10-14T01:10:00Z">
+        <w:r>
+          <w:rPr>
+            <w:rStyle w:val="hps"/>
+            <w:rFonts w:ascii="Arial" w:eastAsia="Times New Roman" w:hAnsi="Arial" w:cs="Arial"/>
+            <w:sz w:val="24"/>
+            <w:szCs w:val="24"/>
+            <w:lang w:val="es-419"/>
+          </w:rPr>
+          <w:delText>por el complejo paisaje de la era digital</w:delText>
+        </w:r>
+      </w:del>
+      <w:r>
+        <w:rPr>
+          <w:rStyle w:val="hps"/>
+          <w:rFonts w:ascii="Arial" w:eastAsia="Times New Roman" w:hAnsi="Arial" w:cs="Arial"/>
+          <w:sz w:val="24"/>
+          <w:szCs w:val="24"/>
+          <w:lang w:val="es-419"/>
+        </w:rPr>
+        <w:t>.</w:t>
       </w:r>
     </w:p>
     <w:p>
@@ -4495,6 +7064,7 @@
         <w:spacing w:after="0" w:line="360" w:lineRule="auto"/>
         <w:jc w:val="both"/>
         <w:rPr>
+          <w:del w:id="118" w:author="Raúl Andrés Garay Torres" w:date="2024-10-13T20:11:00Z" w16du:dateUtc="2024-10-14T01:11:00Z"/>
           <w:rStyle w:val="hps"/>
           <w:rFonts w:ascii="Arial" w:eastAsia="Times New Roman" w:hAnsi="Arial" w:cs="Arial"/>
           <w:sz w:val="24"/>
@@ -4508,6 +7078,7 @@
         <w:spacing w:after="0" w:line="360" w:lineRule="auto"/>
         <w:jc w:val="both"/>
         <w:rPr>
+          <w:del w:id="119" w:author="Raúl Andrés Garay Torres" w:date="2024-10-13T20:11:00Z" w16du:dateUtc="2024-10-14T01:11:00Z"/>
           <w:rStyle w:val="hps"/>
           <w:rFonts w:ascii="Arial" w:eastAsia="Times New Roman" w:hAnsi="Arial" w:cs="Arial"/>
           <w:sz w:val="24"/>
@@ -4521,6 +7092,7 @@
         <w:spacing w:after="0" w:line="360" w:lineRule="auto"/>
         <w:jc w:val="both"/>
         <w:rPr>
+          <w:del w:id="120" w:author="Raúl Andrés Garay Torres" w:date="2024-10-13T20:11:00Z" w16du:dateUtc="2024-10-14T01:11:00Z"/>
           <w:rStyle w:val="hps"/>
           <w:rFonts w:ascii="Arial" w:eastAsia="Times New Roman" w:hAnsi="Arial" w:cs="Arial"/>
           <w:sz w:val="24"/>
@@ -4533,45 +7105,71 @@
       <w:pPr>
         <w:spacing w:after="0" w:line="360" w:lineRule="auto"/>
         <w:rPr>
-          <w:rFonts w:ascii="Arial" w:hAnsi="Arial" w:cs="Arial"/>
-          <w:sz w:val="24"/>
-          <w:szCs w:val="24"/>
-        </w:rPr>
-      </w:pPr>
-      <w:r>
-        <w:rPr>
-          <w:rFonts w:ascii="Arial" w:hAnsi="Arial" w:cs="Arial"/>
-          <w:sz w:val="24"/>
-          <w:szCs w:val="24"/>
-        </w:rPr>
-        <w:lastRenderedPageBreak/>
-        <w:t>xxxxxxxxxxxxxxxxxxxxxxxxxxxxxxxxxxxxxxxxxxxxxxxxxxxxxxxxxxxxxxxxxxxxxxxxxxxxxxxxxxxxxxxxxxxxxxxxxxxxxxxxxxxxxxxxxxxxxxxxxxxxxxxxxxxxxxxxxxxxxxxxxxxxxxxxxxxxxxxxxxxxxxxxxxxxxxxxxxxxxxxxxxxxxxxxxxxxxxxxxxxxxxxxxxxxxxxxxxxxxxxxxxxxxxx.</w:t>
-      </w:r>
+          <w:del w:id="121" w:author="Raúl Andrés Garay Torres" w:date="2024-10-13T20:11:00Z" w16du:dateUtc="2024-10-14T01:11:00Z"/>
+          <w:rFonts w:ascii="Arial" w:hAnsi="Arial" w:cs="Arial"/>
+          <w:sz w:val="24"/>
+          <w:szCs w:val="24"/>
+        </w:rPr>
+      </w:pPr>
+      <w:del w:id="122" w:author="Raúl Andrés Garay Torres" w:date="2024-10-13T20:11:00Z" w16du:dateUtc="2024-10-14T01:11:00Z">
+        <w:r>
+          <w:rPr>
+            <w:rFonts w:ascii="Arial" w:hAnsi="Arial" w:cs="Arial"/>
+            <w:sz w:val="24"/>
+            <w:szCs w:val="24"/>
+          </w:rPr>
+          <w:delText>xxxxxxxxxxxxxxxxxxxxxxxxxxxxxxxxxxxxxxxxxxxxxxxxxxxxxxxxxxxxxxxxxxxxxxxxxxxxxxxxxxxxxxxxxxxxxxxxxxxxxxxxxxxxxxxxxxxxxxxxxxxxxxxxxxxxxxxxxxxxxxxxxxxxxxxxxxxxxxxxxxxxxxxxxxxxxxxxxxxxxxxxxxxxxxxxxxxxxxxxxxxxxxxxxxxxxxxxxxxxxxxxxxxxxxx.</w:delText>
+        </w:r>
+      </w:del>
     </w:p>
     <w:p>
       <w:pPr>
         <w:spacing w:after="0" w:line="360" w:lineRule="auto"/>
         <w:ind w:firstLine="720"/>
         <w:rPr>
-          <w:rFonts w:ascii="Arial" w:hAnsi="Arial" w:cs="Arial"/>
-          <w:sz w:val="24"/>
-          <w:szCs w:val="24"/>
-        </w:rPr>
-      </w:pPr>
-      <w:r>
-        <w:rPr>
-          <w:rFonts w:ascii="Arial" w:hAnsi="Arial" w:cs="Arial"/>
-          <w:sz w:val="24"/>
-          <w:szCs w:val="24"/>
-        </w:rPr>
-        <w:t>xxxxxxxxxxxxxxxxxxxxxxxxxxxxxxxxxxxxxxxxxxxxxxxxxxxxxxxxxxxxxxxxxxxxxxxxxxxxxxxxxxxxxxxxxxxxxxxxxxxxxxxxxxxxxxxxxxxxxxxxxxxxxxxxxxxxxxxxxxxxxxxxxxxxxxxxxxxxxxxxxxxxxxxxxxxxxxxxxxxxxxxxxxxxxxxxxxxxxxxxxxxxxxxxxxxxxxxxxxxxxxxxxxxxxxx.</w:t>
-      </w:r>
+          <w:del w:id="123" w:author="Raúl Andrés Garay Torres" w:date="2024-10-13T20:11:00Z" w16du:dateUtc="2024-10-14T01:11:00Z"/>
+          <w:rFonts w:ascii="Arial" w:hAnsi="Arial" w:cs="Arial"/>
+          <w:sz w:val="24"/>
+          <w:szCs w:val="24"/>
+        </w:rPr>
+      </w:pPr>
+      <w:del w:id="124" w:author="Raúl Andrés Garay Torres" w:date="2024-10-13T20:11:00Z" w16du:dateUtc="2024-10-14T01:11:00Z">
+        <w:r>
+          <w:rPr>
+            <w:rFonts w:ascii="Arial" w:hAnsi="Arial" w:cs="Arial"/>
+            <w:sz w:val="24"/>
+            <w:szCs w:val="24"/>
+          </w:rPr>
+          <w:delText>xxxxxxxxxxxxxxxxxxxxxxxxxxxxxxxxxxxxxxxxxxxxxxxxxxxxxxxxxxxxxxxxxxxxxxxxxxxxxxxxxxxxxxxxxxxxxxxxxxxxxxxxxxxxxxxxxxxxxxxxxxxxxxxxxxxxxxxxxxxxxxxxxxxxxxxxxxxxxxxxxxxxxxxxxxxxxxxxxxxxxxxxxxxxxxxxxxxxxxxxxxxxxxxxxxxxxxxxxxxxxxxxxxxxxxx.</w:delText>
+        </w:r>
+      </w:del>
     </w:p>
     <w:p>
       <w:pPr>
+        <w:rPr>
+          <w:ins w:id="125" w:author="Raúl Andrés Garay Torres" w:date="2024-10-13T20:11:00Z" w16du:dateUtc="2024-10-14T01:11:00Z"/>
+          <w:rFonts w:ascii="Arial" w:hAnsi="Arial" w:cs="Arial"/>
+          <w:sz w:val="24"/>
+          <w:szCs w:val="24"/>
+        </w:rPr>
+      </w:pPr>
+      <w:ins w:id="126" w:author="Raúl Andrés Garay Torres" w:date="2024-10-13T20:11:00Z" w16du:dateUtc="2024-10-14T01:11:00Z">
+        <w:r>
+          <w:rPr>
+            <w:rFonts w:ascii="Arial" w:hAnsi="Arial" w:cs="Arial"/>
+            <w:sz w:val="24"/>
+            <w:szCs w:val="24"/>
+          </w:rPr>
+          <w:br w:type="page"/>
+        </w:r>
+      </w:ins>
+    </w:p>
+    <w:p>
+      <w:pPr>
         <w:spacing w:after="0" w:line="480" w:lineRule="auto"/>
         <w:ind w:firstLine="720"/>
         <w:rPr>
+          <w:del w:id="127" w:author="Raúl Andrés Garay Torres" w:date="2024-10-13T20:11:00Z" w16du:dateUtc="2024-10-14T01:11:00Z"/>
           <w:rFonts w:ascii="Arial" w:hAnsi="Arial" w:cs="Arial"/>
           <w:sz w:val="24"/>
           <w:szCs w:val="24"/>
@@ -4583,6 +7181,7 @@
         <w:spacing w:after="0" w:line="480" w:lineRule="auto"/>
         <w:ind w:firstLine="720"/>
         <w:rPr>
+          <w:del w:id="128" w:author="Raúl Andrés Garay Torres" w:date="2024-10-13T20:11:00Z" w16du:dateUtc="2024-10-14T01:11:00Z"/>
           <w:rFonts w:ascii="Arial" w:hAnsi="Arial" w:cs="Arial"/>
           <w:sz w:val="24"/>
           <w:szCs w:val="24"/>
@@ -4964,15 +7563,7 @@
                   <w:noProof/>
                   <w:lang w:val="es-ES"/>
                 </w:rPr>
-                <w:t xml:space="preserve"> Obtenido de Innovacion, Tecnologia y liderazgo en los entoronos educativos: </w:t>
-              </w:r>
-              <w:r>
-                <w:rPr>
-                  <w:noProof/>
-                  <w:lang w:val="es-ES"/>
-                </w:rPr>
-                <w:lastRenderedPageBreak/>
-                <w:t>https://www.researchgate.net/publication/334041853_La_gestion_de_la_identidad_digital_y_sus_dimensiones</w:t>
+                <w:t xml:space="preserve"> Obtenido de Innovacion, Tecnologia y liderazgo en los entoronos educativos: https://www.researchgate.net/publication/334041853_La_gestion_de_la_identidad_digital_y_sus_dimensiones</w:t>
               </w:r>
             </w:p>
             <w:p>
@@ -5088,6 +7679,7 @@
                   <w:noProof/>
                   <w:lang w:val="es-ES"/>
                 </w:rPr>
+                <w:lastRenderedPageBreak/>
                 <w:t xml:space="preserve">Revista Empresarial &amp; Laboral. (2024). </w:t>
               </w:r>
               <w:r>
@@ -7469,6 +10061,95 @@
     </w:lvl>
   </w:abstractNum>
   <w:abstractNum w:abstractNumId="19" w15:restartNumberingAfterBreak="0">
+    <w:nsid w:val="70460B9D"/>
+    <w:multiLevelType w:val="hybridMultilevel"/>
+    <w:tmpl w:val="77661848"/>
+    <w:lvl w:ilvl="0" w:tplc="623C30B2">
+      <w:start w:val="1"/>
+      <w:numFmt w:val="decimal"/>
+      <w:lvlText w:val="%1."/>
+      <w:lvlJc w:val="left"/>
+      <w:pPr>
+        <w:ind w:left="900" w:hanging="360"/>
+      </w:pPr>
+      <w:rPr>
+        <w:rFonts w:hint="default"/>
+      </w:rPr>
+    </w:lvl>
+    <w:lvl w:ilvl="1" w:tplc="080A0019" w:tentative="1">
+      <w:start w:val="1"/>
+      <w:numFmt w:val="lowerLetter"/>
+      <w:lvlText w:val="%2."/>
+      <w:lvlJc w:val="left"/>
+      <w:pPr>
+        <w:ind w:left="1620" w:hanging="360"/>
+      </w:pPr>
+    </w:lvl>
+    <w:lvl w:ilvl="2" w:tplc="080A001B" w:tentative="1">
+      <w:start w:val="1"/>
+      <w:numFmt w:val="lowerRoman"/>
+      <w:lvlText w:val="%3."/>
+      <w:lvlJc w:val="right"/>
+      <w:pPr>
+        <w:ind w:left="2340" w:hanging="180"/>
+      </w:pPr>
+    </w:lvl>
+    <w:lvl w:ilvl="3" w:tplc="080A000F" w:tentative="1">
+      <w:start w:val="1"/>
+      <w:numFmt w:val="decimal"/>
+      <w:lvlText w:val="%4."/>
+      <w:lvlJc w:val="left"/>
+      <w:pPr>
+        <w:ind w:left="3060" w:hanging="360"/>
+      </w:pPr>
+    </w:lvl>
+    <w:lvl w:ilvl="4" w:tplc="080A0019" w:tentative="1">
+      <w:start w:val="1"/>
+      <w:numFmt w:val="lowerLetter"/>
+      <w:lvlText w:val="%5."/>
+      <w:lvlJc w:val="left"/>
+      <w:pPr>
+        <w:ind w:left="3780" w:hanging="360"/>
+      </w:pPr>
+    </w:lvl>
+    <w:lvl w:ilvl="5" w:tplc="080A001B" w:tentative="1">
+      <w:start w:val="1"/>
+      <w:numFmt w:val="lowerRoman"/>
+      <w:lvlText w:val="%6."/>
+      <w:lvlJc w:val="right"/>
+      <w:pPr>
+        <w:ind w:left="4500" w:hanging="180"/>
+      </w:pPr>
+    </w:lvl>
+    <w:lvl w:ilvl="6" w:tplc="080A000F" w:tentative="1">
+      <w:start w:val="1"/>
+      <w:numFmt w:val="decimal"/>
+      <w:lvlText w:val="%7."/>
+      <w:lvlJc w:val="left"/>
+      <w:pPr>
+        <w:ind w:left="5220" w:hanging="360"/>
+      </w:pPr>
+    </w:lvl>
+    <w:lvl w:ilvl="7" w:tplc="080A0019" w:tentative="1">
+      <w:start w:val="1"/>
+      <w:numFmt w:val="lowerLetter"/>
+      <w:lvlText w:val="%8."/>
+      <w:lvlJc w:val="left"/>
+      <w:pPr>
+        <w:ind w:left="5940" w:hanging="360"/>
+      </w:pPr>
+    </w:lvl>
+    <w:lvl w:ilvl="8" w:tplc="080A001B" w:tentative="1">
+      <w:start w:val="1"/>
+      <w:numFmt w:val="lowerRoman"/>
+      <w:lvlText w:val="%9."/>
+      <w:lvlJc w:val="right"/>
+      <w:pPr>
+        <w:ind w:left="6660" w:hanging="180"/>
+      </w:pPr>
+    </w:lvl>
+  </w:abstractNum>
+  <w:abstractNum w:abstractNumId="20" w15:restartNumberingAfterBreak="0">
     <w:nsid w:val="70801CDF"/>
     <w:multiLevelType w:val="hybridMultilevel"/>
     <w:tmpl w:val="70F86C56"/>
@@ -7581,7 +10262,7 @@
       </w:rPr>
     </w:lvl>
   </w:abstractNum>
-  <w:abstractNum w:abstractNumId="20" w15:restartNumberingAfterBreak="0">
+  <w:abstractNum w:abstractNumId="21" w15:restartNumberingAfterBreak="0">
     <w:nsid w:val="7D7E1514"/>
     <w:multiLevelType w:val="hybridMultilevel"/>
     <w:tmpl w:val="C6D214C6"/>
@@ -7667,7 +10348,7 @@
       </w:pPr>
     </w:lvl>
   </w:abstractNum>
-  <w:abstractNum w:abstractNumId="21" w15:restartNumberingAfterBreak="0">
+  <w:abstractNum w:abstractNumId="22" w15:restartNumberingAfterBreak="0">
     <w:nsid w:val="7F0367D8"/>
     <w:multiLevelType w:val="hybridMultilevel"/>
     <w:tmpl w:val="69DA6B58"/>
@@ -7760,7 +10441,7 @@
     <w:abstractNumId w:val="12"/>
   </w:num>
   <w:num w:numId="3" w16cid:durableId="207033866">
-    <w:abstractNumId w:val="19"/>
+    <w:abstractNumId w:val="20"/>
   </w:num>
   <w:num w:numId="4" w16cid:durableId="482623925">
     <w:abstractNumId w:val="6"/>
@@ -7787,7 +10468,7 @@
     <w:abstractNumId w:val="16"/>
   </w:num>
   <w:num w:numId="12" w16cid:durableId="1256788268">
-    <w:abstractNumId w:val="21"/>
+    <w:abstractNumId w:val="22"/>
     <w:lvlOverride w:ilvl="0">
       <w:startOverride w:val="1"/>
     </w:lvlOverride>
@@ -7817,10 +10498,10 @@
     </w:lvlOverride>
   </w:num>
   <w:num w:numId="13" w16cid:durableId="2009673929">
-    <w:abstractNumId w:val="21"/>
+    <w:abstractNumId w:val="22"/>
   </w:num>
   <w:num w:numId="14" w16cid:durableId="1984457228">
-    <w:abstractNumId w:val="20"/>
+    <w:abstractNumId w:val="21"/>
   </w:num>
   <w:num w:numId="15" w16cid:durableId="1404377693">
     <w:abstractNumId w:val="11"/>
@@ -7849,7 +10530,18 @@
   <w:num w:numId="23" w16cid:durableId="2096514413">
     <w:abstractNumId w:val="15"/>
   </w:num>
+  <w:num w:numId="24" w16cid:durableId="294602040">
+    <w:abstractNumId w:val="19"/>
+  </w:num>
 </w:numbering>
+</file>
+
+<file path=word/people.xml><?xml version="1.0" encoding="utf-8"?>
+<w15:people xmlns:wpc="http://schemas.microsoft.com/office/word/2010/wordprocessingCanvas" xmlns:cx="http://schemas.microsoft.com/office/drawing/2014/chartex" xmlns:cx1="http://schemas.microsoft.com/office/drawing/2015/9/8/chartex" xmlns:cx2="http://schemas.microsoft.com/office/drawing/2015/10/21/chartex" xmlns:cx3="http://schemas.microsoft.com/office/drawing/2016/5/9/chartex" xmlns:cx4="http://schemas.microsoft.com/office/drawing/2016/5/10/chartex" xmlns:cx5="http://schemas.microsoft.com/office/drawing/2016/5/11/chartex" xmlns:cx6="http://schemas.microsoft.com/office/drawing/2016/5/12/chartex" xmlns:cx7="http://schemas.microsoft.com/office/drawing/2016/5/13/chartex" xmlns:cx8="http://schemas.microsoft.com/office/drawing/2016/5/14/chartex" xmlns:mc="http://schemas.openxmlformats.org/markup-compatibility/2006" xmlns:aink="http://schemas.microsoft.com/office/drawing/2016/ink" xmlns:am3d="http://schemas.microsoft.com/office/drawing/2017/model3d" xmlns:o="urn:schemas-microsoft-com:office:office" xmlns:oel="http://schemas.microsoft.com/office/2019/extlst" xmlns:r="http://schemas.openxmlformats.org/officeDocument/2006/relationships" xmlns:m="http://schemas.openxmlformats.org/officeDocument/2006/math" xmlns:v="urn:schemas-microsoft-com:vml" xmlns:wp14="http://schemas.microsoft.com/office/word/2010/wordprocessingDrawing" xmlns:wp="http://schemas.openxmlformats.org/drawingml/2006/wordprocessingDrawing" xmlns:w10="urn:schemas-microsoft-com:office:word" xmlns:w="http://schemas.openxmlformats.org/wordprocessingml/2006/main" xmlns:w14="http://schemas.microsoft.com/office/word/2010/wordml" xmlns:w15="http://schemas.microsoft.com/office/word/2012/wordml" xmlns:w16cex="http://schemas.microsoft.com/office/word/2018/wordml/cex" xmlns:w16cid="http://schemas.microsoft.com/office/word/2016/wordml/cid" xmlns:w16="http://schemas.microsoft.com/office/word/2018/wordml" xmlns:w16du="http://schemas.microsoft.com/office/word/2023/wordml/word16du" xmlns:w16sdtdh="http://schemas.microsoft.com/office/word/2020/wordml/sdtdatahash" xmlns:w16se="http://schemas.microsoft.com/office/word/2015/wordml/symex" xmlns:wpg="http://schemas.microsoft.com/office/word/2010/wordprocessingGroup" xmlns:wpi="http://schemas.microsoft.com/office/word/2010/wordprocessingInk" xmlns:wne="http://schemas.microsoft.com/office/word/2006/wordml" xmlns:wps="http://schemas.microsoft.com/office/word/2010/wordprocessingShape" mc:Ignorable="w14 w15 w16se w16cid w16 w16cex w16sdtdh w16du wp14">
+  <w15:person w15:author="Raúl Andrés Garay Torres">
+    <w15:presenceInfo w15:providerId="AD" w15:userId="S::ragaray4@misena.edu.co::1ff10bf5-89b8-41f3-b731-1400dd0b624a"/>
+  </w15:person>
+</w15:people>
 </file>
 
 <file path=word/styles.xml><?xml version="1.0" encoding="utf-8"?>
@@ -8395,6 +11087,7 @@
   <w:style w:type="character" w:default="1" w:styleId="DefaultParagraphFont">
     <w:name w:val="Default Paragraph Font"/>
     <w:uiPriority w:val="1"/>
+    <w:semiHidden/>
     <w:unhideWhenUsed/>
   </w:style>
   <w:style w:type="table" w:default="1" w:styleId="TableNormal">
@@ -10300,6 +12993,16 @@
       <w:kern w:val="0"/>
       <w:lang w:val="es-CO" w:eastAsia="es-CO"/>
     </w:rPr>
+  </w:style>
+  <w:style w:type="paragraph" w:styleId="Revision">
+    <w:name w:val="Revision"/>
+    <w:hidden/>
+    <w:uiPriority w:val="99"/>
+    <w:semiHidden/>
+    <w:rsid w:val="00FE6CDA"/>
+    <w:pPr>
+      <w:spacing w:after="0" w:line="240" w:lineRule="auto"/>
+    </w:pPr>
   </w:style>
 </w:styles>
 </file>

</xml_diff>

<commit_message>
Arreglo tabla de contenido
</commit_message>
<xml_diff>
--- a/Grupo 3/Identidad digital - Desafios y tendencias.docx
+++ b/Grupo 3/Identidad digital - Desafios y tendencias.docx
@@ -574,6 +574,13 @@
     </w:p>
     <w:sdt>
       <w:sdtPr>
+        <w:rPr>
+          <w:rFonts w:ascii="Times New Roman" w:eastAsiaTheme="minorHAnsi" w:hAnsi="Times New Roman" w:cstheme="minorBidi"/>
+          <w:color w:val="auto"/>
+          <w:sz w:val="22"/>
+          <w:szCs w:val="22"/>
+          <w:lang w:eastAsia="en-US"/>
+        </w:rPr>
         <w:id w:val="1505863491"/>
         <w:docPartObj>
           <w:docPartGallery w:val="Table of Contents"/>
@@ -582,14 +589,9 @@
       </w:sdtPr>
       <w:sdtEndPr>
         <w:rPr>
-          <w:rFonts w:ascii="Times New Roman" w:eastAsiaTheme="minorHAnsi" w:hAnsi="Times New Roman" w:cstheme="minorBidi"/>
           <w:b/>
           <w:bCs/>
           <w:noProof/>
-          <w:color w:val="auto"/>
-          <w:sz w:val="22"/>
-          <w:szCs w:val="22"/>
-          <w:lang w:eastAsia="en-US"/>
         </w:rPr>
       </w:sdtEndPr>
       <w:sdtContent>
@@ -597,12 +599,20 @@
           <w:pPr>
             <w:pStyle w:val="TOCHeading"/>
             <w:jc w:val="center"/>
+            <w:rPr>
+              <w:rFonts w:ascii="Arial" w:hAnsi="Arial" w:cs="Arial"/>
+              <w:sz w:val="22"/>
+              <w:szCs w:val="22"/>
+            </w:rPr>
           </w:pPr>
           <w:r>
             <w:rPr>
+              <w:rFonts w:ascii="Arial" w:hAnsi="Arial" w:cs="Arial"/>
               <w:b/>
               <w:bCs/>
               <w:color w:val="auto"/>
+              <w:sz w:val="22"/>
+              <w:szCs w:val="22"/>
             </w:rPr>
             <w:t>Tabla de contenido</w:t>
           </w:r>
@@ -614,7 +624,13 @@
               <w:tab w:val="right" w:leader="dot" w:pos="8828"/>
             </w:tabs>
             <w:rPr>
+              <w:rFonts w:asciiTheme="minorHAnsi" w:eastAsiaTheme="minorEastAsia" w:hAnsiTheme="minorHAnsi"/>
               <w:noProof/>
+              <w:kern w:val="2"/>
+              <w:sz w:val="24"/>
+              <w:szCs w:val="24"/>
+              <w:lang w:val="es-MX" w:eastAsia="es-MX"/>
+              <w14:ligatures w14:val="standardContextual"/>
             </w:rPr>
           </w:pPr>
           <w:r>
@@ -626,13 +642,13 @@
           <w:r>
             <w:fldChar w:fldCharType="separate"/>
           </w:r>
-          <w:hyperlink w:anchor="_Toc179986780" w:history="1">
+          <w:hyperlink w:anchor="_Toc179988388" w:history="1">
             <w:r>
               <w:rPr>
                 <w:rStyle w:val="Hyperlink"/>
                 <w:rFonts w:ascii="Arial" w:eastAsia="Times New Roman" w:hAnsi="Arial" w:cs="Arial"/>
                 <w:noProof/>
-                <w:lang w:eastAsia="es-CO"/>
+                <w:lang w:val="es-MX" w:eastAsia="es-CO"/>
               </w:rPr>
               <w:t>Resumen</w:t>
             </w:r>
@@ -655,7 +671,7 @@
                 <w:noProof/>
                 <w:webHidden/>
               </w:rPr>
-              <w:instrText xml:space="preserve"> PAGEREF _Toc179986780 \h </w:instrText>
+              <w:instrText xml:space="preserve"> PAGEREF _Toc179988388 \h </w:instrText>
             </w:r>
             <w:r>
               <w:rPr>
@@ -693,10 +709,16 @@
               <w:tab w:val="right" w:leader="dot" w:pos="8828"/>
             </w:tabs>
             <w:rPr>
+              <w:rFonts w:asciiTheme="minorHAnsi" w:eastAsiaTheme="minorEastAsia" w:hAnsiTheme="minorHAnsi"/>
               <w:noProof/>
+              <w:kern w:val="2"/>
+              <w:sz w:val="24"/>
+              <w:szCs w:val="24"/>
+              <w:lang w:val="es-MX" w:eastAsia="es-MX"/>
+              <w14:ligatures w14:val="standardContextual"/>
             </w:rPr>
           </w:pPr>
-          <w:hyperlink w:anchor="_Toc179986781" w:history="1">
+          <w:hyperlink w:anchor="_Toc179988389" w:history="1">
             <w:r>
               <w:rPr>
                 <w:rStyle w:val="Hyperlink"/>
@@ -725,7 +747,7 @@
                 <w:noProof/>
                 <w:webHidden/>
               </w:rPr>
-              <w:instrText xml:space="preserve"> PAGEREF _Toc179986781 \h </w:instrText>
+              <w:instrText xml:space="preserve"> PAGEREF _Toc179988389 \h </w:instrText>
             </w:r>
             <w:r>
               <w:rPr>
@@ -763,10 +785,16 @@
               <w:tab w:val="right" w:leader="dot" w:pos="8828"/>
             </w:tabs>
             <w:rPr>
+              <w:rFonts w:asciiTheme="minorHAnsi" w:eastAsiaTheme="minorEastAsia" w:hAnsiTheme="minorHAnsi"/>
               <w:noProof/>
+              <w:kern w:val="2"/>
+              <w:sz w:val="24"/>
+              <w:szCs w:val="24"/>
+              <w:lang w:val="es-MX" w:eastAsia="es-MX"/>
+              <w14:ligatures w14:val="standardContextual"/>
             </w:rPr>
           </w:pPr>
-          <w:hyperlink w:anchor="_Toc179986782" w:history="1">
+          <w:hyperlink w:anchor="_Toc179988390" w:history="1">
             <w:r>
               <w:rPr>
                 <w:rStyle w:val="Hyperlink"/>
@@ -796,7 +824,7 @@
                 <w:noProof/>
                 <w:webHidden/>
               </w:rPr>
-              <w:instrText xml:space="preserve"> PAGEREF _Toc179986782 \h </w:instrText>
+              <w:instrText xml:space="preserve"> PAGEREF _Toc179988390 \h </w:instrText>
             </w:r>
             <w:r>
               <w:rPr>
@@ -834,10 +862,16 @@
               <w:tab w:val="right" w:leader="dot" w:pos="8828"/>
             </w:tabs>
             <w:rPr>
+              <w:rFonts w:asciiTheme="minorHAnsi" w:eastAsiaTheme="minorEastAsia" w:hAnsiTheme="minorHAnsi"/>
               <w:noProof/>
+              <w:kern w:val="2"/>
+              <w:sz w:val="24"/>
+              <w:szCs w:val="24"/>
+              <w:lang w:val="es-MX" w:eastAsia="es-MX"/>
+              <w14:ligatures w14:val="standardContextual"/>
             </w:rPr>
           </w:pPr>
-          <w:hyperlink w:anchor="_Toc179986783" w:history="1">
+          <w:hyperlink w:anchor="_Toc179988391" w:history="1">
             <w:r>
               <w:rPr>
                 <w:rStyle w:val="Hyperlink"/>
@@ -867,7 +901,7 @@
                 <w:noProof/>
                 <w:webHidden/>
               </w:rPr>
-              <w:instrText xml:space="preserve"> PAGEREF _Toc179986783 \h </w:instrText>
+              <w:instrText xml:space="preserve"> PAGEREF _Toc179988391 \h </w:instrText>
             </w:r>
             <w:r>
               <w:rPr>
@@ -905,10 +939,16 @@
               <w:tab w:val="right" w:leader="dot" w:pos="8828"/>
             </w:tabs>
             <w:rPr>
+              <w:rFonts w:asciiTheme="minorHAnsi" w:eastAsiaTheme="minorEastAsia" w:hAnsiTheme="minorHAnsi"/>
               <w:noProof/>
+              <w:kern w:val="2"/>
+              <w:sz w:val="24"/>
+              <w:szCs w:val="24"/>
+              <w:lang w:val="es-MX" w:eastAsia="es-MX"/>
+              <w14:ligatures w14:val="standardContextual"/>
             </w:rPr>
           </w:pPr>
-          <w:hyperlink w:anchor="_Toc179986784" w:history="1">
+          <w:hyperlink w:anchor="_Toc179988392" w:history="1">
             <w:r>
               <w:rPr>
                 <w:rStyle w:val="Hyperlink"/>
@@ -938,7 +978,7 @@
                 <w:noProof/>
                 <w:webHidden/>
               </w:rPr>
-              <w:instrText xml:space="preserve"> PAGEREF _Toc179986784 \h </w:instrText>
+              <w:instrText xml:space="preserve"> PAGEREF _Toc179988392 \h </w:instrText>
             </w:r>
             <w:r>
               <w:rPr>
@@ -977,10 +1017,16 @@
               <w:tab w:val="right" w:leader="dot" w:pos="8828"/>
             </w:tabs>
             <w:rPr>
+              <w:rFonts w:asciiTheme="minorHAnsi" w:eastAsiaTheme="minorEastAsia" w:hAnsiTheme="minorHAnsi"/>
               <w:noProof/>
+              <w:kern w:val="2"/>
+              <w:sz w:val="24"/>
+              <w:szCs w:val="24"/>
+              <w:lang w:val="es-MX" w:eastAsia="es-MX"/>
+              <w14:ligatures w14:val="standardContextual"/>
             </w:rPr>
           </w:pPr>
-          <w:hyperlink w:anchor="_Toc179986785" w:history="1">
+          <w:hyperlink w:anchor="_Toc179988393" w:history="1">
             <w:r>
               <w:rPr>
                 <w:rStyle w:val="Hyperlink"/>
@@ -993,7 +1039,13 @@
             </w:r>
             <w:r>
               <w:rPr>
-                <w:noProof/>
+                <w:rFonts w:asciiTheme="minorHAnsi" w:eastAsiaTheme="minorEastAsia" w:hAnsiTheme="minorHAnsi"/>
+                <w:noProof/>
+                <w:kern w:val="2"/>
+                <w:sz w:val="24"/>
+                <w:szCs w:val="24"/>
+                <w:lang w:val="es-MX" w:eastAsia="es-MX"/>
+                <w14:ligatures w14:val="standardContextual"/>
               </w:rPr>
               <w:tab/>
             </w:r>
@@ -1027,7 +1079,7 @@
                 <w:noProof/>
                 <w:webHidden/>
               </w:rPr>
-              <w:instrText xml:space="preserve"> PAGEREF _Toc179986785 \h </w:instrText>
+              <w:instrText xml:space="preserve"> PAGEREF _Toc179988393 \h </w:instrText>
             </w:r>
             <w:r>
               <w:rPr>
@@ -1066,10 +1118,16 @@
               <w:tab w:val="right" w:leader="dot" w:pos="8828"/>
             </w:tabs>
             <w:rPr>
+              <w:rFonts w:asciiTheme="minorHAnsi" w:eastAsiaTheme="minorEastAsia" w:hAnsiTheme="minorHAnsi"/>
               <w:noProof/>
+              <w:kern w:val="2"/>
+              <w:sz w:val="24"/>
+              <w:szCs w:val="24"/>
+              <w:lang w:val="es-MX" w:eastAsia="es-MX"/>
+              <w14:ligatures w14:val="standardContextual"/>
             </w:rPr>
           </w:pPr>
-          <w:hyperlink w:anchor="_Toc179986786" w:history="1">
+          <w:hyperlink w:anchor="_Toc179988394" w:history="1">
             <w:r>
               <w:rPr>
                 <w:rStyle w:val="Hyperlink"/>
@@ -1082,7 +1140,13 @@
             </w:r>
             <w:r>
               <w:rPr>
-                <w:noProof/>
+                <w:rFonts w:asciiTheme="minorHAnsi" w:eastAsiaTheme="minorEastAsia" w:hAnsiTheme="minorHAnsi"/>
+                <w:noProof/>
+                <w:kern w:val="2"/>
+                <w:sz w:val="24"/>
+                <w:szCs w:val="24"/>
+                <w:lang w:val="es-MX" w:eastAsia="es-MX"/>
+                <w14:ligatures w14:val="standardContextual"/>
               </w:rPr>
               <w:tab/>
             </w:r>
@@ -1116,7 +1180,7 @@
                 <w:noProof/>
                 <w:webHidden/>
               </w:rPr>
-              <w:instrText xml:space="preserve"> PAGEREF _Toc179986786 \h </w:instrText>
+              <w:instrText xml:space="preserve"> PAGEREF _Toc179988394 \h </w:instrText>
             </w:r>
             <w:r>
               <w:rPr>
@@ -1155,14 +1219,22 @@
               <w:tab w:val="right" w:leader="dot" w:pos="8828"/>
             </w:tabs>
             <w:rPr>
+              <w:rFonts w:asciiTheme="minorHAnsi" w:eastAsiaTheme="minorEastAsia" w:hAnsiTheme="minorHAnsi"/>
               <w:noProof/>
+              <w:kern w:val="2"/>
+              <w:sz w:val="24"/>
+              <w:szCs w:val="24"/>
+              <w:lang w:val="es-MX" w:eastAsia="es-MX"/>
+              <w14:ligatures w14:val="standardContextual"/>
             </w:rPr>
           </w:pPr>
-          <w:hyperlink w:anchor="_Toc179986787" w:history="1">
+          <w:hyperlink w:anchor="_Toc179988395" w:history="1">
             <w:r>
               <w:rPr>
                 <w:rStyle w:val="Hyperlink"/>
                 <w:rFonts w:ascii="Arial" w:eastAsia="Times New Roman" w:hAnsi="Arial" w:cs="Arial"/>
+                <w:b/>
+                <w:bCs/>
                 <w:noProof/>
                 <w:lang w:eastAsia="es-CO"/>
               </w:rPr>
@@ -1170,7 +1242,13 @@
             </w:r>
             <w:r>
               <w:rPr>
-                <w:noProof/>
+                <w:rFonts w:asciiTheme="minorHAnsi" w:eastAsiaTheme="minorEastAsia" w:hAnsiTheme="minorHAnsi"/>
+                <w:noProof/>
+                <w:kern w:val="2"/>
+                <w:sz w:val="24"/>
+                <w:szCs w:val="24"/>
+                <w:lang w:val="es-MX" w:eastAsia="es-MX"/>
+                <w14:ligatures w14:val="standardContextual"/>
               </w:rPr>
               <w:tab/>
             </w:r>
@@ -1178,6 +1256,8 @@
               <w:rPr>
                 <w:rStyle w:val="Hyperlink"/>
                 <w:rFonts w:ascii="Arial" w:eastAsia="Times New Roman" w:hAnsi="Arial" w:cs="Arial"/>
+                <w:b/>
+                <w:bCs/>
                 <w:noProof/>
                 <w:lang w:eastAsia="es-CO"/>
               </w:rPr>
@@ -1202,7 +1282,7 @@
                 <w:noProof/>
                 <w:webHidden/>
               </w:rPr>
-              <w:instrText xml:space="preserve"> PAGEREF _Toc179986787 \h </w:instrText>
+              <w:instrText xml:space="preserve"> PAGEREF _Toc179988395 \h </w:instrText>
             </w:r>
             <w:r>
               <w:rPr>
@@ -1241,10 +1321,16 @@
               <w:tab w:val="right" w:leader="dot" w:pos="8828"/>
             </w:tabs>
             <w:rPr>
+              <w:rFonts w:asciiTheme="minorHAnsi" w:eastAsiaTheme="minorEastAsia" w:hAnsiTheme="minorHAnsi"/>
               <w:noProof/>
+              <w:kern w:val="2"/>
+              <w:sz w:val="24"/>
+              <w:szCs w:val="24"/>
+              <w:lang w:val="es-MX" w:eastAsia="es-MX"/>
+              <w14:ligatures w14:val="standardContextual"/>
             </w:rPr>
           </w:pPr>
-          <w:hyperlink w:anchor="_Toc179986788" w:history="1">
+          <w:hyperlink w:anchor="_Toc179988396" w:history="1">
             <w:r>
               <w:rPr>
                 <w:rStyle w:val="Hyperlink"/>
@@ -1257,7 +1343,13 @@
             </w:r>
             <w:r>
               <w:rPr>
-                <w:noProof/>
+                <w:rFonts w:asciiTheme="minorHAnsi" w:eastAsiaTheme="minorEastAsia" w:hAnsiTheme="minorHAnsi"/>
+                <w:noProof/>
+                <w:kern w:val="2"/>
+                <w:sz w:val="24"/>
+                <w:szCs w:val="24"/>
+                <w:lang w:val="es-MX" w:eastAsia="es-MX"/>
+                <w14:ligatures w14:val="standardContextual"/>
               </w:rPr>
               <w:tab/>
             </w:r>
@@ -1291,7 +1383,7 @@
                 <w:noProof/>
                 <w:webHidden/>
               </w:rPr>
-              <w:instrText xml:space="preserve"> PAGEREF _Toc179986788 \h </w:instrText>
+              <w:instrText xml:space="preserve"> PAGEREF _Toc179988396 \h </w:instrText>
             </w:r>
             <w:r>
               <w:rPr>
@@ -1330,14 +1422,22 @@
               <w:tab w:val="right" w:leader="dot" w:pos="8828"/>
             </w:tabs>
             <w:rPr>
+              <w:rFonts w:asciiTheme="minorHAnsi" w:eastAsiaTheme="minorEastAsia" w:hAnsiTheme="minorHAnsi"/>
               <w:noProof/>
+              <w:kern w:val="2"/>
+              <w:sz w:val="24"/>
+              <w:szCs w:val="24"/>
+              <w:lang w:val="es-MX" w:eastAsia="es-MX"/>
+              <w14:ligatures w14:val="standardContextual"/>
             </w:rPr>
           </w:pPr>
-          <w:hyperlink w:anchor="_Toc179986789" w:history="1">
+          <w:hyperlink w:anchor="_Toc179988397" w:history="1">
             <w:r>
               <w:rPr>
                 <w:rStyle w:val="Hyperlink"/>
                 <w:rFonts w:ascii="Arial" w:eastAsia="Times New Roman" w:hAnsi="Arial" w:cs="Arial"/>
+                <w:b/>
+                <w:bCs/>
                 <w:noProof/>
                 <w:lang w:eastAsia="es-CO"/>
               </w:rPr>
@@ -1345,7 +1445,13 @@
             </w:r>
             <w:r>
               <w:rPr>
-                <w:noProof/>
+                <w:rFonts w:asciiTheme="minorHAnsi" w:eastAsiaTheme="minorEastAsia" w:hAnsiTheme="minorHAnsi"/>
+                <w:noProof/>
+                <w:kern w:val="2"/>
+                <w:sz w:val="24"/>
+                <w:szCs w:val="24"/>
+                <w:lang w:val="es-MX" w:eastAsia="es-MX"/>
+                <w14:ligatures w14:val="standardContextual"/>
               </w:rPr>
               <w:tab/>
             </w:r>
@@ -1353,6 +1459,8 @@
               <w:rPr>
                 <w:rStyle w:val="Hyperlink"/>
                 <w:rFonts w:ascii="Arial" w:eastAsia="Times New Roman" w:hAnsi="Arial" w:cs="Arial"/>
+                <w:b/>
+                <w:bCs/>
                 <w:noProof/>
                 <w:lang w:eastAsia="es-CO"/>
               </w:rPr>
@@ -1377,7 +1485,7 @@
                 <w:noProof/>
                 <w:webHidden/>
               </w:rPr>
-              <w:instrText xml:space="preserve"> PAGEREF _Toc179986789 \h </w:instrText>
+              <w:instrText xml:space="preserve"> PAGEREF _Toc179988397 \h </w:instrText>
             </w:r>
             <w:r>
               <w:rPr>
@@ -1415,14 +1523,22 @@
               <w:tab w:val="right" w:leader="dot" w:pos="8828"/>
             </w:tabs>
             <w:rPr>
+              <w:rFonts w:asciiTheme="minorHAnsi" w:eastAsiaTheme="minorEastAsia" w:hAnsiTheme="minorHAnsi"/>
               <w:noProof/>
+              <w:kern w:val="2"/>
+              <w:sz w:val="24"/>
+              <w:szCs w:val="24"/>
+              <w:lang w:val="es-MX" w:eastAsia="es-MX"/>
+              <w14:ligatures w14:val="standardContextual"/>
             </w:rPr>
           </w:pPr>
-          <w:hyperlink w:anchor="_Toc179986790" w:history="1">
+          <w:hyperlink w:anchor="_Toc179988398" w:history="1">
             <w:r>
               <w:rPr>
                 <w:rStyle w:val="Hyperlink"/>
                 <w:rFonts w:ascii="Arial" w:hAnsi="Arial" w:cs="Arial"/>
+                <w:b/>
+                <w:bCs/>
                 <w:noProof/>
               </w:rPr>
               <w:t>Tendencias emergentes en la identidad digital</w:t>
@@ -1446,7 +1562,7 @@
                 <w:noProof/>
                 <w:webHidden/>
               </w:rPr>
-              <w:instrText xml:space="preserve"> PAGEREF _Toc179986790 \h </w:instrText>
+              <w:instrText xml:space="preserve"> PAGEREF _Toc179988398 \h </w:instrText>
             </w:r>
             <w:r>
               <w:rPr>
@@ -1485,14 +1601,22 @@
               <w:tab w:val="right" w:leader="dot" w:pos="8828"/>
             </w:tabs>
             <w:rPr>
+              <w:rFonts w:asciiTheme="minorHAnsi" w:eastAsiaTheme="minorEastAsia" w:hAnsiTheme="minorHAnsi"/>
               <w:noProof/>
+              <w:kern w:val="2"/>
+              <w:sz w:val="24"/>
+              <w:szCs w:val="24"/>
+              <w:lang w:val="es-MX" w:eastAsia="es-MX"/>
+              <w14:ligatures w14:val="standardContextual"/>
             </w:rPr>
           </w:pPr>
-          <w:hyperlink w:anchor="_Toc179986791" w:history="1">
+          <w:hyperlink w:anchor="_Toc179988399" w:history="1">
             <w:r>
               <w:rPr>
                 <w:rStyle w:val="Hyperlink"/>
                 <w:rFonts w:ascii="Arial" w:eastAsia="Times New Roman" w:hAnsi="Arial" w:cs="Arial"/>
+                <w:b/>
+                <w:bCs/>
                 <w:noProof/>
                 <w:lang w:eastAsia="es-CO"/>
               </w:rPr>
@@ -1500,7 +1624,13 @@
             </w:r>
             <w:r>
               <w:rPr>
-                <w:noProof/>
+                <w:rFonts w:asciiTheme="minorHAnsi" w:eastAsiaTheme="minorEastAsia" w:hAnsiTheme="minorHAnsi"/>
+                <w:noProof/>
+                <w:kern w:val="2"/>
+                <w:sz w:val="24"/>
+                <w:szCs w:val="24"/>
+                <w:lang w:val="es-MX" w:eastAsia="es-MX"/>
+                <w14:ligatures w14:val="standardContextual"/>
               </w:rPr>
               <w:tab/>
             </w:r>
@@ -1508,6 +1638,8 @@
               <w:rPr>
                 <w:rStyle w:val="Hyperlink"/>
                 <w:rFonts w:ascii="Arial" w:eastAsia="Times New Roman" w:hAnsi="Arial" w:cs="Arial"/>
+                <w:b/>
+                <w:bCs/>
                 <w:noProof/>
                 <w:lang w:eastAsia="es-CO"/>
               </w:rPr>
@@ -1532,7 +1664,7 @@
                 <w:noProof/>
                 <w:webHidden/>
               </w:rPr>
-              <w:instrText xml:space="preserve"> PAGEREF _Toc179986791 \h </w:instrText>
+              <w:instrText xml:space="preserve"> PAGEREF _Toc179988399 \h </w:instrText>
             </w:r>
             <w:r>
               <w:rPr>
@@ -1571,10 +1703,16 @@
               <w:tab w:val="right" w:leader="dot" w:pos="8828"/>
             </w:tabs>
             <w:rPr>
+              <w:rFonts w:asciiTheme="minorHAnsi" w:eastAsiaTheme="minorEastAsia" w:hAnsiTheme="minorHAnsi"/>
               <w:noProof/>
+              <w:kern w:val="2"/>
+              <w:sz w:val="24"/>
+              <w:szCs w:val="24"/>
+              <w:lang w:val="es-MX" w:eastAsia="es-MX"/>
+              <w14:ligatures w14:val="standardContextual"/>
             </w:rPr>
           </w:pPr>
-          <w:hyperlink w:anchor="_Toc179986792" w:history="1">
+          <w:hyperlink w:anchor="_Toc179988400" w:history="1">
             <w:r>
               <w:rPr>
                 <w:rStyle w:val="Hyperlink"/>
@@ -1584,11 +1722,17 @@
                 <w:noProof/>
                 <w:lang w:eastAsia="es-CO"/>
               </w:rPr>
-              <w:t>3.</w:t>
-            </w:r>
-            <w:r>
-              <w:rPr>
-                <w:noProof/>
+              <w:t>2.</w:t>
+            </w:r>
+            <w:r>
+              <w:rPr>
+                <w:rFonts w:asciiTheme="minorHAnsi" w:eastAsiaTheme="minorEastAsia" w:hAnsiTheme="minorHAnsi"/>
+                <w:noProof/>
+                <w:kern w:val="2"/>
+                <w:sz w:val="24"/>
+                <w:szCs w:val="24"/>
+                <w:lang w:val="es-MX" w:eastAsia="es-MX"/>
+                <w14:ligatures w14:val="standardContextual"/>
               </w:rPr>
               <w:tab/>
             </w:r>
@@ -1622,7 +1766,7 @@
                 <w:noProof/>
                 <w:webHidden/>
               </w:rPr>
-              <w:instrText xml:space="preserve"> PAGEREF _Toc179986792 \h </w:instrText>
+              <w:instrText xml:space="preserve"> PAGEREF _Toc179988400 \h </w:instrText>
             </w:r>
             <w:r>
               <w:rPr>
@@ -1661,10 +1805,16 @@
               <w:tab w:val="right" w:leader="dot" w:pos="8828"/>
             </w:tabs>
             <w:rPr>
+              <w:rFonts w:asciiTheme="minorHAnsi" w:eastAsiaTheme="minorEastAsia" w:hAnsiTheme="minorHAnsi"/>
               <w:noProof/>
+              <w:kern w:val="2"/>
+              <w:sz w:val="24"/>
+              <w:szCs w:val="24"/>
+              <w:lang w:val="es-MX" w:eastAsia="es-MX"/>
+              <w14:ligatures w14:val="standardContextual"/>
             </w:rPr>
           </w:pPr>
-          <w:hyperlink w:anchor="_Toc179986793" w:history="1">
+          <w:hyperlink w:anchor="_Toc179988401" w:history="1">
             <w:r>
               <w:rPr>
                 <w:rStyle w:val="Hyperlink"/>
@@ -1674,11 +1824,17 @@
                 <w:noProof/>
                 <w:lang w:eastAsia="es-CO"/>
               </w:rPr>
-              <w:t>4.</w:t>
-            </w:r>
-            <w:r>
-              <w:rPr>
-                <w:noProof/>
+              <w:t>3.</w:t>
+            </w:r>
+            <w:r>
+              <w:rPr>
+                <w:rFonts w:asciiTheme="minorHAnsi" w:eastAsiaTheme="minorEastAsia" w:hAnsiTheme="minorHAnsi"/>
+                <w:noProof/>
+                <w:kern w:val="2"/>
+                <w:sz w:val="24"/>
+                <w:szCs w:val="24"/>
+                <w:lang w:val="es-MX" w:eastAsia="es-MX"/>
+                <w14:ligatures w14:val="standardContextual"/>
               </w:rPr>
               <w:tab/>
             </w:r>
@@ -1712,7 +1868,7 @@
                 <w:noProof/>
                 <w:webHidden/>
               </w:rPr>
-              <w:instrText xml:space="preserve"> PAGEREF _Toc179986793 \h </w:instrText>
+              <w:instrText xml:space="preserve"> PAGEREF _Toc179988401 \h </w:instrText>
             </w:r>
             <w:r>
               <w:rPr>
@@ -1751,10 +1907,16 @@
               <w:tab w:val="right" w:leader="dot" w:pos="8828"/>
             </w:tabs>
             <w:rPr>
+              <w:rFonts w:asciiTheme="minorHAnsi" w:eastAsiaTheme="minorEastAsia" w:hAnsiTheme="minorHAnsi"/>
               <w:noProof/>
+              <w:kern w:val="2"/>
+              <w:sz w:val="24"/>
+              <w:szCs w:val="24"/>
+              <w:lang w:val="es-MX" w:eastAsia="es-MX"/>
+              <w14:ligatures w14:val="standardContextual"/>
             </w:rPr>
           </w:pPr>
-          <w:hyperlink w:anchor="_Toc179986794" w:history="1">
+          <w:hyperlink w:anchor="_Toc179988402" w:history="1">
             <w:r>
               <w:rPr>
                 <w:rStyle w:val="Hyperlink"/>
@@ -1764,11 +1926,17 @@
                 <w:noProof/>
                 <w:lang w:eastAsia="es-CO"/>
               </w:rPr>
-              <w:t>5.</w:t>
-            </w:r>
-            <w:r>
-              <w:rPr>
-                <w:noProof/>
+              <w:t>4.</w:t>
+            </w:r>
+            <w:r>
+              <w:rPr>
+                <w:rFonts w:asciiTheme="minorHAnsi" w:eastAsiaTheme="minorEastAsia" w:hAnsiTheme="minorHAnsi"/>
+                <w:noProof/>
+                <w:kern w:val="2"/>
+                <w:sz w:val="24"/>
+                <w:szCs w:val="24"/>
+                <w:lang w:val="es-MX" w:eastAsia="es-MX"/>
+                <w14:ligatures w14:val="standardContextual"/>
               </w:rPr>
               <w:tab/>
             </w:r>
@@ -1802,7 +1970,7 @@
                 <w:noProof/>
                 <w:webHidden/>
               </w:rPr>
-              <w:instrText xml:space="preserve"> PAGEREF _Toc179986794 \h </w:instrText>
+              <w:instrText xml:space="preserve"> PAGEREF _Toc179988402 \h </w:instrText>
             </w:r>
             <w:r>
               <w:rPr>
@@ -1841,10 +2009,16 @@
               <w:tab w:val="right" w:leader="dot" w:pos="8828"/>
             </w:tabs>
             <w:rPr>
+              <w:rFonts w:asciiTheme="minorHAnsi" w:eastAsiaTheme="minorEastAsia" w:hAnsiTheme="minorHAnsi"/>
               <w:noProof/>
+              <w:kern w:val="2"/>
+              <w:sz w:val="24"/>
+              <w:szCs w:val="24"/>
+              <w:lang w:val="es-MX" w:eastAsia="es-MX"/>
+              <w14:ligatures w14:val="standardContextual"/>
             </w:rPr>
           </w:pPr>
-          <w:hyperlink w:anchor="_Toc179986795" w:history="1">
+          <w:hyperlink w:anchor="_Toc179988403" w:history="1">
             <w:r>
               <w:rPr>
                 <w:rStyle w:val="Hyperlink"/>
@@ -1854,11 +2028,17 @@
                 <w:noProof/>
                 <w:lang w:eastAsia="es-CO"/>
               </w:rPr>
-              <w:t>6.</w:t>
-            </w:r>
-            <w:r>
-              <w:rPr>
-                <w:noProof/>
+              <w:t>5.</w:t>
+            </w:r>
+            <w:r>
+              <w:rPr>
+                <w:rFonts w:asciiTheme="minorHAnsi" w:eastAsiaTheme="minorEastAsia" w:hAnsiTheme="minorHAnsi"/>
+                <w:noProof/>
+                <w:kern w:val="2"/>
+                <w:sz w:val="24"/>
+                <w:szCs w:val="24"/>
+                <w:lang w:val="es-MX" w:eastAsia="es-MX"/>
+                <w14:ligatures w14:val="standardContextual"/>
               </w:rPr>
               <w:tab/>
             </w:r>
@@ -1892,7 +2072,7 @@
                 <w:noProof/>
                 <w:webHidden/>
               </w:rPr>
-              <w:instrText xml:space="preserve"> PAGEREF _Toc179986795 \h </w:instrText>
+              <w:instrText xml:space="preserve"> PAGEREF _Toc179988403 \h </w:instrText>
             </w:r>
             <w:r>
               <w:rPr>
@@ -1930,16 +2110,22 @@
               <w:tab w:val="right" w:leader="dot" w:pos="8828"/>
             </w:tabs>
             <w:rPr>
+              <w:rFonts w:asciiTheme="minorHAnsi" w:eastAsiaTheme="minorEastAsia" w:hAnsiTheme="minorHAnsi"/>
               <w:noProof/>
+              <w:kern w:val="2"/>
+              <w:sz w:val="24"/>
+              <w:szCs w:val="24"/>
+              <w:lang w:val="es-MX" w:eastAsia="es-MX"/>
+              <w14:ligatures w14:val="standardContextual"/>
             </w:rPr>
           </w:pPr>
-          <w:hyperlink w:anchor="_Toc179986796" w:history="1">
+          <w:hyperlink w:anchor="_Toc179988404" w:history="1">
             <w:r>
               <w:rPr>
                 <w:rStyle w:val="Hyperlink"/>
                 <w:rFonts w:ascii="Arial" w:eastAsia="Times New Roman" w:hAnsi="Arial" w:cs="Arial"/>
                 <w:noProof/>
-                <w:lang w:eastAsia="es-CO"/>
+                <w:lang w:val="es-MX" w:eastAsia="es-CO"/>
               </w:rPr>
               <w:t>Conclusiones</w:t>
             </w:r>
@@ -1962,7 +2148,7 @@
                 <w:noProof/>
                 <w:webHidden/>
               </w:rPr>
-              <w:instrText xml:space="preserve"> PAGEREF _Toc179986796 \h </w:instrText>
+              <w:instrText xml:space="preserve"> PAGEREF _Toc179988404 \h </w:instrText>
             </w:r>
             <w:r>
               <w:rPr>
@@ -2000,10 +2186,16 @@
               <w:tab w:val="right" w:leader="dot" w:pos="8828"/>
             </w:tabs>
             <w:rPr>
+              <w:rFonts w:asciiTheme="minorHAnsi" w:eastAsiaTheme="minorEastAsia" w:hAnsiTheme="minorHAnsi"/>
               <w:noProof/>
+              <w:kern w:val="2"/>
+              <w:sz w:val="24"/>
+              <w:szCs w:val="24"/>
+              <w:lang w:val="es-MX" w:eastAsia="es-MX"/>
+              <w14:ligatures w14:val="standardContextual"/>
             </w:rPr>
           </w:pPr>
-          <w:hyperlink w:anchor="_Toc179986797" w:history="1">
+          <w:hyperlink w:anchor="_Toc179988405" w:history="1">
             <w:r>
               <w:rPr>
                 <w:rStyle w:val="Hyperlink"/>
@@ -2032,7 +2224,7 @@
                 <w:noProof/>
                 <w:webHidden/>
               </w:rPr>
-              <w:instrText xml:space="preserve"> PAGEREF _Toc179986797 \h </w:instrText>
+              <w:instrText xml:space="preserve"> PAGEREF _Toc179988405 \h </w:instrText>
             </w:r>
             <w:r>
               <w:rPr>
@@ -2099,18 +2291,17 @@
           <w:color w:val="auto"/>
           <w:sz w:val="22"/>
           <w:szCs w:val="22"/>
-          <w:lang w:eastAsia="es-CO"/>
-        </w:rPr>
-      </w:pPr>
-      <w:bookmarkStart w:id="0" w:name="_Toc179986780"/>
-      <w:proofErr w:type="spellStart"/>
+          <w:lang w:val="es-MX" w:eastAsia="es-CO"/>
+        </w:rPr>
+      </w:pPr>
+      <w:bookmarkStart w:id="0" w:name="_Toc179988388"/>
       <w:r>
         <w:rPr>
           <w:rFonts w:ascii="Arial" w:eastAsia="Times New Roman" w:hAnsi="Arial" w:cs="Arial"/>
           <w:color w:val="auto"/>
           <w:sz w:val="22"/>
           <w:szCs w:val="22"/>
-          <w:lang w:eastAsia="es-CO"/>
+          <w:lang w:val="es-MX" w:eastAsia="es-CO"/>
         </w:rPr>
         <w:lastRenderedPageBreak/>
         <w:t>R</w:t>
@@ -2121,12 +2312,11 @@
           <w:color w:val="auto"/>
           <w:sz w:val="22"/>
           <w:szCs w:val="22"/>
-          <w:lang w:eastAsia="es-CO"/>
+          <w:lang w:val="es-MX" w:eastAsia="es-CO"/>
         </w:rPr>
         <w:t>esumen</w:t>
       </w:r>
       <w:bookmarkEnd w:id="0"/>
-      <w:proofErr w:type="spellEnd"/>
     </w:p>
     <w:p>
       <w:pPr>
@@ -2241,7 +2431,7 @@
           <w:lang w:eastAsia="es-CO"/>
         </w:rPr>
       </w:pPr>
-      <w:bookmarkStart w:id="1" w:name="_Toc179986781"/>
+      <w:bookmarkStart w:id="1" w:name="_Toc179988389"/>
       <w:r>
         <w:rPr>
           <w:rFonts w:ascii="Arial" w:eastAsia="Times New Roman" w:hAnsi="Arial" w:cs="Arial"/>
@@ -2311,7 +2501,7 @@
           <w:szCs w:val="22"/>
         </w:rPr>
       </w:pPr>
-      <w:bookmarkStart w:id="2" w:name="_Toc179986782"/>
+      <w:bookmarkStart w:id="2" w:name="_Toc179988390"/>
       <w:r>
         <w:rPr>
           <w:rStyle w:val="Strong"/>
@@ -2614,7 +2804,7 @@
           <w:szCs w:val="22"/>
         </w:rPr>
       </w:pPr>
-      <w:bookmarkStart w:id="3" w:name="_Toc179986783"/>
+      <w:bookmarkStart w:id="3" w:name="_Toc179988391"/>
       <w:r>
         <w:rPr>
           <w:rFonts w:ascii="Arial" w:hAnsi="Arial" w:cs="Arial"/>
@@ -2711,7 +2901,7 @@
           <w:szCs w:val="22"/>
         </w:rPr>
       </w:pPr>
-      <w:bookmarkStart w:id="4" w:name="_Toc179986784"/>
+      <w:bookmarkStart w:id="4" w:name="_Toc179988392"/>
       <w:r>
         <w:rPr>
           <w:rFonts w:ascii="Arial" w:hAnsi="Arial" w:cs="Arial"/>
@@ -2766,7 +2956,7 @@
           <w:lang w:eastAsia="es-CO"/>
         </w:rPr>
       </w:pPr>
-      <w:bookmarkStart w:id="5" w:name="_Toc179986785"/>
+      <w:bookmarkStart w:id="5" w:name="_Toc179988393"/>
       <w:r>
         <w:rPr>
           <w:rFonts w:ascii="Arial" w:hAnsi="Arial" w:cs="Arial"/>
@@ -2841,7 +3031,7 @@
           <w:lang w:eastAsia="es-CO"/>
         </w:rPr>
       </w:pPr>
-      <w:bookmarkStart w:id="6" w:name="_Toc179986786"/>
+      <w:bookmarkStart w:id="6" w:name="_Toc179988394"/>
       <w:r>
         <w:rPr>
           <w:rFonts w:ascii="Arial" w:eastAsia="Times New Roman" w:hAnsi="Arial" w:cs="Arial"/>
@@ -2973,30 +3163,26 @@
     </w:p>
     <w:p>
       <w:pPr>
-        <w:pStyle w:val="Heading2"/>
+        <w:pStyle w:val="ListParagraph"/>
         <w:numPr>
           <w:ilvl w:val="0"/>
           <w:numId w:val="29"/>
         </w:numPr>
-        <w:tabs>
-          <w:tab w:val="left" w:pos="270"/>
-        </w:tabs>
-        <w:ind w:left="0" w:firstLine="0"/>
-        <w:rPr>
-          <w:rFonts w:ascii="Arial" w:eastAsia="Times New Roman" w:hAnsi="Arial" w:cs="Arial"/>
-          <w:color w:val="auto"/>
-          <w:sz w:val="22"/>
-          <w:szCs w:val="22"/>
-          <w:lang w:eastAsia="es-CO"/>
-        </w:rPr>
-      </w:pPr>
-      <w:bookmarkStart w:id="7" w:name="_Toc179986787"/>
-      <w:r>
-        <w:rPr>
-          <w:rFonts w:ascii="Arial" w:eastAsia="Times New Roman" w:hAnsi="Arial" w:cs="Arial"/>
-          <w:color w:val="auto"/>
-          <w:sz w:val="22"/>
-          <w:szCs w:val="22"/>
+        <w:ind w:left="270" w:hanging="270"/>
+        <w:outlineLvl w:val="1"/>
+        <w:rPr>
+          <w:rFonts w:ascii="Arial" w:eastAsia="Times New Roman" w:hAnsi="Arial" w:cs="Arial"/>
+          <w:b/>
+          <w:bCs/>
+          <w:lang w:eastAsia="es-CO"/>
+        </w:rPr>
+      </w:pPr>
+      <w:bookmarkStart w:id="7" w:name="_Toc179988395"/>
+      <w:r>
+        <w:rPr>
+          <w:rFonts w:ascii="Arial" w:eastAsia="Times New Roman" w:hAnsi="Arial" w:cs="Arial"/>
+          <w:b/>
+          <w:bCs/>
           <w:lang w:eastAsia="es-CO"/>
         </w:rPr>
         <w:lastRenderedPageBreak/>
@@ -3161,7 +3347,7 @@
           <w:lang w:eastAsia="es-CO"/>
         </w:rPr>
       </w:pPr>
-      <w:bookmarkStart w:id="8" w:name="_Toc179986788"/>
+      <w:bookmarkStart w:id="8" w:name="_Toc179988396"/>
       <w:r>
         <w:rPr>
           <w:rFonts w:ascii="Arial" w:eastAsia="Times New Roman" w:hAnsi="Arial" w:cs="Arial"/>
@@ -3246,30 +3432,30 @@
     </w:p>
     <w:p>
       <w:pPr>
-        <w:pStyle w:val="Heading2"/>
+        <w:pStyle w:val="ListParagraph"/>
         <w:numPr>
           <w:ilvl w:val="0"/>
           <w:numId w:val="29"/>
         </w:numPr>
         <w:tabs>
-          <w:tab w:val="left" w:pos="360"/>
+          <w:tab w:val="left" w:pos="270"/>
+          <w:tab w:val="left" w:pos="630"/>
         </w:tabs>
-        <w:ind w:left="0" w:firstLine="0"/>
-        <w:rPr>
-          <w:rFonts w:ascii="Arial" w:eastAsia="Times New Roman" w:hAnsi="Arial" w:cs="Arial"/>
-          <w:color w:val="auto"/>
-          <w:sz w:val="22"/>
-          <w:szCs w:val="22"/>
-          <w:lang w:eastAsia="es-CO"/>
-        </w:rPr>
-      </w:pPr>
-      <w:bookmarkStart w:id="9" w:name="_Toc179986789"/>
-      <w:r>
-        <w:rPr>
-          <w:rFonts w:ascii="Arial" w:eastAsia="Times New Roman" w:hAnsi="Arial" w:cs="Arial"/>
-          <w:color w:val="auto"/>
-          <w:sz w:val="22"/>
-          <w:szCs w:val="22"/>
+        <w:ind w:left="270" w:hanging="270"/>
+        <w:outlineLvl w:val="1"/>
+        <w:rPr>
+          <w:rFonts w:ascii="Arial" w:eastAsia="Times New Roman" w:hAnsi="Arial" w:cs="Arial"/>
+          <w:b/>
+          <w:bCs/>
+          <w:lang w:eastAsia="es-CO"/>
+        </w:rPr>
+      </w:pPr>
+      <w:bookmarkStart w:id="9" w:name="_Toc179988397"/>
+      <w:r>
+        <w:rPr>
+          <w:rFonts w:ascii="Arial" w:eastAsia="Times New Roman" w:hAnsi="Arial" w:cs="Arial"/>
+          <w:b/>
+          <w:bCs/>
           <w:lang w:eastAsia="es-CO"/>
         </w:rPr>
         <w:t>Gobernanza de datos y regulación</w:t>
@@ -3337,59 +3523,57 @@
     </w:p>
     <w:p>
       <w:pPr>
-        <w:rPr>
-          <w:rFonts w:ascii="Arial" w:eastAsia="Times New Roman" w:hAnsi="Arial" w:cs="Arial"/>
-          <w:lang w:eastAsia="es-CO"/>
-        </w:rPr>
-      </w:pPr>
-      <w:r>
-        <w:rPr>
-          <w:rFonts w:ascii="Arial" w:eastAsia="Times New Roman" w:hAnsi="Arial" w:cs="Arial"/>
-          <w:lang w:eastAsia="es-CO"/>
-        </w:rPr>
-        <w:br w:type="page"/>
-      </w:r>
-    </w:p>
-    <w:p>
-      <w:pPr>
-        <w:pStyle w:val="Heading1"/>
-        <w:wordWrap/>
+        <w:pStyle w:val="NormalWeb"/>
         <w:spacing w:line="480" w:lineRule="auto"/>
+        <w:contextualSpacing/>
         <w:jc w:val="center"/>
+        <w:outlineLvl w:val="0"/>
         <w:rPr>
           <w:rFonts w:ascii="Arial" w:hAnsi="Arial" w:cs="Arial"/>
-          <w:b w:val="0"/>
-          <w:bCs w:val="0"/>
-          <w:color w:val="auto"/>
+          <w:b/>
+          <w:bCs/>
           <w:sz w:val="22"/>
           <w:szCs w:val="22"/>
         </w:rPr>
       </w:pPr>
-      <w:bookmarkStart w:id="10" w:name="_Toc179986790"/>
+      <w:bookmarkStart w:id="10" w:name="_Toc179988398"/>
       <w:r>
         <w:rPr>
           <w:rFonts w:ascii="Arial" w:hAnsi="Arial" w:cs="Arial"/>
-          <w:color w:val="auto"/>
+          <w:b/>
+          <w:bCs/>
           <w:sz w:val="22"/>
           <w:szCs w:val="22"/>
         </w:rPr>
         <w:lastRenderedPageBreak/>
-        <w:t>Tendencias emergentes en la identidad digital</w:t>
+        <w:t xml:space="preserve">Tendencias emergentes en la identidad </w:t>
+      </w:r>
+      <w:r>
+        <w:rPr>
+          <w:rFonts w:ascii="Arial" w:hAnsi="Arial" w:cs="Arial"/>
+          <w:b/>
+          <w:bCs/>
+          <w:sz w:val="22"/>
+          <w:szCs w:val="22"/>
+        </w:rPr>
+        <w:t>digital</w:t>
       </w:r>
       <w:bookmarkEnd w:id="10"/>
     </w:p>
     <w:p>
       <w:pPr>
+        <w:pStyle w:val="NormalWeb"/>
         <w:spacing w:line="480" w:lineRule="auto"/>
         <w:ind w:firstLine="348"/>
-        <w:rPr>
-          <w:rFonts w:ascii="Arial" w:eastAsia="Times New Roman" w:hAnsi="Arial" w:cs="Arial"/>
-          <w:lang w:eastAsia="es-CO"/>
-        </w:rPr>
-      </w:pPr>
-      <w:r>
-        <w:rPr>
-          <w:rFonts w:ascii="Arial" w:eastAsia="Times New Roman" w:hAnsi="Arial" w:cs="Arial"/>
+        <w:contextualSpacing/>
+        <w:rPr>
+          <w:rFonts w:ascii="Arial" w:hAnsi="Arial" w:cs="Arial"/>
+          <w:lang w:eastAsia="es-CO"/>
+        </w:rPr>
+      </w:pPr>
+      <w:r>
+        <w:rPr>
+          <w:rFonts w:ascii="Arial" w:hAnsi="Arial" w:cs="Arial"/>
           <w:lang w:eastAsia="es-CO"/>
         </w:rPr>
         <w:t>La gestión de la identidad digital se encuentra en constante evolución, impulsada por los avances tecnológicos y la creciente demanda de seguridad y privacidad en los entornos digitales. A continuación, se exploran las principales tendencias que están dando forma al futuro de la identidad digital.</w:t>
@@ -3397,30 +3581,26 @@
     </w:p>
     <w:p>
       <w:pPr>
-        <w:pStyle w:val="Heading2"/>
+        <w:pStyle w:val="ListParagraph"/>
         <w:numPr>
           <w:ilvl w:val="0"/>
-          <w:numId w:val="30"/>
+          <w:numId w:val="31"/>
         </w:numPr>
-        <w:tabs>
-          <w:tab w:val="left" w:pos="360"/>
-        </w:tabs>
-        <w:ind w:left="0" w:firstLine="0"/>
-        <w:rPr>
-          <w:rFonts w:ascii="Arial" w:eastAsia="Times New Roman" w:hAnsi="Arial" w:cs="Arial"/>
-          <w:color w:val="auto"/>
-          <w:sz w:val="22"/>
-          <w:szCs w:val="22"/>
-          <w:lang w:eastAsia="es-CO"/>
-        </w:rPr>
-      </w:pPr>
-      <w:bookmarkStart w:id="11" w:name="_Toc179986791"/>
-      <w:r>
-        <w:rPr>
-          <w:rFonts w:ascii="Arial" w:eastAsia="Times New Roman" w:hAnsi="Arial" w:cs="Arial"/>
-          <w:color w:val="auto"/>
-          <w:sz w:val="22"/>
-          <w:szCs w:val="22"/>
+        <w:spacing w:line="480" w:lineRule="auto"/>
+        <w:outlineLvl w:val="1"/>
+        <w:rPr>
+          <w:rFonts w:ascii="Arial" w:eastAsia="Times New Roman" w:hAnsi="Arial" w:cs="Arial"/>
+          <w:b/>
+          <w:bCs/>
+          <w:lang w:eastAsia="es-CO"/>
+        </w:rPr>
+      </w:pPr>
+      <w:bookmarkStart w:id="11" w:name="_Toc179988399"/>
+      <w:r>
+        <w:rPr>
+          <w:rFonts w:ascii="Arial" w:eastAsia="Times New Roman" w:hAnsi="Arial" w:cs="Arial"/>
+          <w:b/>
+          <w:bCs/>
           <w:lang w:eastAsia="es-CO"/>
         </w:rPr>
         <w:t xml:space="preserve">Identidad </w:t>
@@ -3429,9 +3609,8 @@
       <w:r>
         <w:rPr>
           <w:rFonts w:ascii="Arial" w:eastAsia="Times New Roman" w:hAnsi="Arial" w:cs="Arial"/>
-          <w:color w:val="auto"/>
-          <w:sz w:val="22"/>
-          <w:szCs w:val="22"/>
+          <w:b/>
+          <w:bCs/>
           <w:lang w:eastAsia="es-CO"/>
         </w:rPr>
         <w:t>Auto-soberana</w:t>
@@ -3440,9 +3619,8 @@
       <w:r>
         <w:rPr>
           <w:rFonts w:ascii="Arial" w:eastAsia="Times New Roman" w:hAnsi="Arial" w:cs="Arial"/>
-          <w:color w:val="auto"/>
-          <w:sz w:val="22"/>
-          <w:szCs w:val="22"/>
+          <w:b/>
+          <w:bCs/>
           <w:lang w:eastAsia="es-CO"/>
         </w:rPr>
         <w:t xml:space="preserve"> (</w:t>
@@ -3451,9 +3629,8 @@
       <w:r>
         <w:rPr>
           <w:rFonts w:ascii="Arial" w:eastAsia="Times New Roman" w:hAnsi="Arial" w:cs="Arial"/>
-          <w:color w:val="auto"/>
-          <w:sz w:val="22"/>
-          <w:szCs w:val="22"/>
+          <w:b/>
+          <w:bCs/>
           <w:lang w:eastAsia="es-CO"/>
         </w:rPr>
         <w:t>Self-Sovereign</w:t>
@@ -3462,9 +3639,8 @@
       <w:r>
         <w:rPr>
           <w:rFonts w:ascii="Arial" w:eastAsia="Times New Roman" w:hAnsi="Arial" w:cs="Arial"/>
-          <w:color w:val="auto"/>
-          <w:sz w:val="22"/>
-          <w:szCs w:val="22"/>
+          <w:b/>
+          <w:bCs/>
           <w:lang w:eastAsia="es-CO"/>
         </w:rPr>
         <w:t xml:space="preserve"> </w:t>
@@ -3473,9 +3649,8 @@
       <w:r>
         <w:rPr>
           <w:rFonts w:ascii="Arial" w:eastAsia="Times New Roman" w:hAnsi="Arial" w:cs="Arial"/>
-          <w:color w:val="auto"/>
-          <w:sz w:val="22"/>
-          <w:szCs w:val="22"/>
+          <w:b/>
+          <w:bCs/>
           <w:lang w:eastAsia="es-CO"/>
         </w:rPr>
         <w:t>Identity</w:t>
@@ -3484,9 +3659,8 @@
       <w:r>
         <w:rPr>
           <w:rFonts w:ascii="Arial" w:eastAsia="Times New Roman" w:hAnsi="Arial" w:cs="Arial"/>
-          <w:color w:val="auto"/>
-          <w:sz w:val="22"/>
-          <w:szCs w:val="22"/>
+          <w:b/>
+          <w:bCs/>
           <w:lang w:eastAsia="es-CO"/>
         </w:rPr>
         <w:t xml:space="preserve"> - SSI)</w:t>
@@ -3495,9 +3669,8 @@
     </w:p>
     <w:p>
       <w:pPr>
-        <w:spacing w:before="100" w:beforeAutospacing="1" w:after="100" w:afterAutospacing="1" w:line="480" w:lineRule="auto"/>
+        <w:spacing w:line="480" w:lineRule="auto"/>
         <w:ind w:firstLine="348"/>
-        <w:contextualSpacing/>
         <w:rPr>
           <w:rFonts w:ascii="Arial" w:eastAsia="Times New Roman" w:hAnsi="Arial" w:cs="Arial"/>
           <w:lang w:eastAsia="es-CO"/>
@@ -3852,7 +4025,7 @@
           <w:lang w:eastAsia="es-CO"/>
         </w:rPr>
       </w:pPr>
-      <w:bookmarkStart w:id="12" w:name="_Toc179986792"/>
+      <w:bookmarkStart w:id="12" w:name="_Toc179988400"/>
       <w:r>
         <w:rPr>
           <w:rFonts w:ascii="Arial" w:eastAsia="Times New Roman" w:hAnsi="Arial" w:cs="Arial"/>
@@ -4006,7 +4179,7 @@
           <w:lang w:eastAsia="es-CO"/>
         </w:rPr>
       </w:pPr>
-      <w:bookmarkStart w:id="13" w:name="_Toc179986793"/>
+      <w:bookmarkStart w:id="13" w:name="_Toc179988401"/>
       <w:r>
         <w:rPr>
           <w:rFonts w:ascii="Arial" w:eastAsia="Times New Roman" w:hAnsi="Arial" w:cs="Arial"/>
@@ -4137,7 +4310,7 @@
           <w:lang w:eastAsia="es-CO"/>
         </w:rPr>
       </w:pPr>
-      <w:bookmarkStart w:id="14" w:name="_Toc179986794"/>
+      <w:bookmarkStart w:id="14" w:name="_Toc179988402"/>
       <w:r>
         <w:rPr>
           <w:rFonts w:ascii="Arial" w:eastAsia="Times New Roman" w:hAnsi="Arial" w:cs="Arial"/>
@@ -4240,7 +4413,7 @@
           <w:lang w:eastAsia="es-CO"/>
         </w:rPr>
       </w:pPr>
-      <w:bookmarkStart w:id="15" w:name="_Toc179986795"/>
+      <w:bookmarkStart w:id="15" w:name="_Toc179988403"/>
       <w:r>
         <w:rPr>
           <w:rFonts w:ascii="Arial" w:eastAsia="Times New Roman" w:hAnsi="Arial" w:cs="Arial"/>
@@ -4423,24 +4596,22 @@
           <w:color w:val="auto"/>
           <w:sz w:val="22"/>
           <w:szCs w:val="22"/>
-          <w:lang w:eastAsia="es-CO"/>
-        </w:rPr>
-      </w:pPr>
-      <w:bookmarkStart w:id="16" w:name="_Toc179986796"/>
-      <w:proofErr w:type="spellStart"/>
+          <w:lang w:val="es-MX" w:eastAsia="es-CO"/>
+        </w:rPr>
+      </w:pPr>
+      <w:bookmarkStart w:id="16" w:name="_Toc179988404"/>
       <w:r>
         <w:rPr>
           <w:rFonts w:ascii="Arial" w:eastAsia="Times New Roman" w:hAnsi="Arial" w:cs="Arial"/>
           <w:color w:val="auto"/>
           <w:sz w:val="22"/>
           <w:szCs w:val="22"/>
-          <w:lang w:eastAsia="es-CO"/>
+          <w:lang w:val="es-MX" w:eastAsia="es-CO"/>
         </w:rPr>
         <w:lastRenderedPageBreak/>
         <w:t>Conclusiones</w:t>
       </w:r>
       <w:bookmarkEnd w:id="16"/>
-      <w:proofErr w:type="spellEnd"/>
     </w:p>
     <w:p>
       <w:pPr>
@@ -4586,7 +4757,7 @@
         <w:br w:type="page"/>
       </w:r>
     </w:p>
-    <w:bookmarkStart w:id="17" w:name="_Toc179986797" w:displacedByCustomXml="next"/>
+    <w:bookmarkStart w:id="17" w:name="_Toc179988405" w:displacedByCustomXml="next"/>
     <w:sdt>
       <w:sdtPr>
         <w:rPr>
@@ -7198,6 +7369,95 @@
     </w:lvl>
   </w:abstractNum>
   <w:abstractNum w:abstractNumId="16" w15:restartNumberingAfterBreak="0">
+    <w:nsid w:val="3BB143DC"/>
+    <w:multiLevelType w:val="hybridMultilevel"/>
+    <w:tmpl w:val="814E0A06"/>
+    <w:lvl w:ilvl="0" w:tplc="52AE787A">
+      <w:start w:val="1"/>
+      <w:numFmt w:val="decimal"/>
+      <w:lvlText w:val="%1."/>
+      <w:lvlJc w:val="left"/>
+      <w:pPr>
+        <w:ind w:left="708" w:hanging="360"/>
+      </w:pPr>
+      <w:rPr>
+        <w:rFonts w:hint="default"/>
+      </w:rPr>
+    </w:lvl>
+    <w:lvl w:ilvl="1" w:tplc="080A0019" w:tentative="1">
+      <w:start w:val="1"/>
+      <w:numFmt w:val="lowerLetter"/>
+      <w:lvlText w:val="%2."/>
+      <w:lvlJc w:val="left"/>
+      <w:pPr>
+        <w:ind w:left="1428" w:hanging="360"/>
+      </w:pPr>
+    </w:lvl>
+    <w:lvl w:ilvl="2" w:tplc="080A001B" w:tentative="1">
+      <w:start w:val="1"/>
+      <w:numFmt w:val="lowerRoman"/>
+      <w:lvlText w:val="%3."/>
+      <w:lvlJc w:val="right"/>
+      <w:pPr>
+        <w:ind w:left="2148" w:hanging="180"/>
+      </w:pPr>
+    </w:lvl>
+    <w:lvl w:ilvl="3" w:tplc="080A000F" w:tentative="1">
+      <w:start w:val="1"/>
+      <w:numFmt w:val="decimal"/>
+      <w:lvlText w:val="%4."/>
+      <w:lvlJc w:val="left"/>
+      <w:pPr>
+        <w:ind w:left="2868" w:hanging="360"/>
+      </w:pPr>
+    </w:lvl>
+    <w:lvl w:ilvl="4" w:tplc="080A0019" w:tentative="1">
+      <w:start w:val="1"/>
+      <w:numFmt w:val="lowerLetter"/>
+      <w:lvlText w:val="%5."/>
+      <w:lvlJc w:val="left"/>
+      <w:pPr>
+        <w:ind w:left="3588" w:hanging="360"/>
+      </w:pPr>
+    </w:lvl>
+    <w:lvl w:ilvl="5" w:tplc="080A001B" w:tentative="1">
+      <w:start w:val="1"/>
+      <w:numFmt w:val="lowerRoman"/>
+      <w:lvlText w:val="%6."/>
+      <w:lvlJc w:val="right"/>
+      <w:pPr>
+        <w:ind w:left="4308" w:hanging="180"/>
+      </w:pPr>
+    </w:lvl>
+    <w:lvl w:ilvl="6" w:tplc="080A000F" w:tentative="1">
+      <w:start w:val="1"/>
+      <w:numFmt w:val="decimal"/>
+      <w:lvlText w:val="%7."/>
+      <w:lvlJc w:val="left"/>
+      <w:pPr>
+        <w:ind w:left="5028" w:hanging="360"/>
+      </w:pPr>
+    </w:lvl>
+    <w:lvl w:ilvl="7" w:tplc="080A0019" w:tentative="1">
+      <w:start w:val="1"/>
+      <w:numFmt w:val="lowerLetter"/>
+      <w:lvlText w:val="%8."/>
+      <w:lvlJc w:val="left"/>
+      <w:pPr>
+        <w:ind w:left="5748" w:hanging="360"/>
+      </w:pPr>
+    </w:lvl>
+    <w:lvl w:ilvl="8" w:tplc="080A001B" w:tentative="1">
+      <w:start w:val="1"/>
+      <w:numFmt w:val="lowerRoman"/>
+      <w:lvlText w:val="%9."/>
+      <w:lvlJc w:val="right"/>
+      <w:pPr>
+        <w:ind w:left="6468" w:hanging="180"/>
+      </w:pPr>
+    </w:lvl>
+  </w:abstractNum>
+  <w:abstractNum w:abstractNumId="17" w15:restartNumberingAfterBreak="0">
     <w:nsid w:val="3CA5400F"/>
     <w:multiLevelType w:val="hybridMultilevel"/>
     <w:tmpl w:val="8C947D62"/>
@@ -7310,7 +7570,7 @@
       </w:rPr>
     </w:lvl>
   </w:abstractNum>
-  <w:abstractNum w:abstractNumId="17" w15:restartNumberingAfterBreak="0">
+  <w:abstractNum w:abstractNumId="18" w15:restartNumberingAfterBreak="0">
     <w:nsid w:val="44B227CD"/>
     <w:multiLevelType w:val="hybridMultilevel"/>
     <w:tmpl w:val="C6181428"/>
@@ -7399,7 +7659,7 @@
       </w:pPr>
     </w:lvl>
   </w:abstractNum>
-  <w:abstractNum w:abstractNumId="18" w15:restartNumberingAfterBreak="0">
+  <w:abstractNum w:abstractNumId="19" w15:restartNumberingAfterBreak="0">
     <w:nsid w:val="55474513"/>
     <w:multiLevelType w:val="hybridMultilevel"/>
     <w:tmpl w:val="AF4C919A"/>
@@ -7488,7 +7748,7 @@
       </w:pPr>
     </w:lvl>
   </w:abstractNum>
-  <w:abstractNum w:abstractNumId="19" w15:restartNumberingAfterBreak="0">
+  <w:abstractNum w:abstractNumId="20" w15:restartNumberingAfterBreak="0">
     <w:nsid w:val="595C6D15"/>
     <w:multiLevelType w:val="hybridMultilevel"/>
     <w:tmpl w:val="00004C3E"/>
@@ -7601,7 +7861,7 @@
       </w:rPr>
     </w:lvl>
   </w:abstractNum>
-  <w:abstractNum w:abstractNumId="20" w15:restartNumberingAfterBreak="0">
+  <w:abstractNum w:abstractNumId="21" w15:restartNumberingAfterBreak="0">
     <w:nsid w:val="68083FFF"/>
     <w:multiLevelType w:val="multilevel"/>
     <w:tmpl w:val="D49C2402"/>
@@ -7714,7 +7974,7 @@
       </w:pPr>
     </w:lvl>
   </w:abstractNum>
-  <w:abstractNum w:abstractNumId="21" w15:restartNumberingAfterBreak="0">
+  <w:abstractNum w:abstractNumId="22" w15:restartNumberingAfterBreak="0">
     <w:nsid w:val="684851AC"/>
     <w:multiLevelType w:val="hybridMultilevel"/>
     <w:tmpl w:val="9C7E36CE"/>
@@ -7803,7 +8063,7 @@
       </w:pPr>
     </w:lvl>
   </w:abstractNum>
-  <w:abstractNum w:abstractNumId="22" w15:restartNumberingAfterBreak="0">
+  <w:abstractNum w:abstractNumId="23" w15:restartNumberingAfterBreak="0">
     <w:nsid w:val="6EFE5F0D"/>
     <w:multiLevelType w:val="multilevel"/>
     <w:tmpl w:val="E21E1DB8"/>
@@ -7894,7 +8154,7 @@
       </w:pPr>
     </w:lvl>
   </w:abstractNum>
-  <w:abstractNum w:abstractNumId="23" w15:restartNumberingAfterBreak="0">
+  <w:abstractNum w:abstractNumId="24" w15:restartNumberingAfterBreak="0">
     <w:nsid w:val="70460B9D"/>
     <w:multiLevelType w:val="hybridMultilevel"/>
     <w:tmpl w:val="77661848"/>
@@ -7983,7 +8243,7 @@
       </w:pPr>
     </w:lvl>
   </w:abstractNum>
-  <w:abstractNum w:abstractNumId="24" w15:restartNumberingAfterBreak="0">
+  <w:abstractNum w:abstractNumId="25" w15:restartNumberingAfterBreak="0">
     <w:nsid w:val="70801CDF"/>
     <w:multiLevelType w:val="hybridMultilevel"/>
     <w:tmpl w:val="70F86C56"/>
@@ -8096,7 +8356,7 @@
       </w:rPr>
     </w:lvl>
   </w:abstractNum>
-  <w:abstractNum w:abstractNumId="25" w15:restartNumberingAfterBreak="0">
+  <w:abstractNum w:abstractNumId="26" w15:restartNumberingAfterBreak="0">
     <w:nsid w:val="7701253B"/>
     <w:multiLevelType w:val="hybridMultilevel"/>
     <w:tmpl w:val="E7600DF6"/>
@@ -8182,7 +8442,7 @@
       </w:pPr>
     </w:lvl>
   </w:abstractNum>
-  <w:abstractNum w:abstractNumId="26" w15:restartNumberingAfterBreak="0">
+  <w:abstractNum w:abstractNumId="27" w15:restartNumberingAfterBreak="0">
     <w:nsid w:val="775D7CCD"/>
     <w:multiLevelType w:val="multilevel"/>
     <w:tmpl w:val="1806E7F8"/>
@@ -8295,7 +8555,7 @@
       </w:pPr>
     </w:lvl>
   </w:abstractNum>
-  <w:abstractNum w:abstractNumId="27" w15:restartNumberingAfterBreak="0">
+  <w:abstractNum w:abstractNumId="28" w15:restartNumberingAfterBreak="0">
     <w:nsid w:val="7D7E1514"/>
     <w:multiLevelType w:val="hybridMultilevel"/>
     <w:tmpl w:val="C6D214C6"/>
@@ -8381,7 +8641,7 @@
       </w:pPr>
     </w:lvl>
   </w:abstractNum>
-  <w:abstractNum w:abstractNumId="28" w15:restartNumberingAfterBreak="0">
+  <w:abstractNum w:abstractNumId="29" w15:restartNumberingAfterBreak="0">
     <w:nsid w:val="7F0367D8"/>
     <w:multiLevelType w:val="hybridMultilevel"/>
     <w:tmpl w:val="69DA6B58"/>
@@ -8474,7 +8734,7 @@
     <w:abstractNumId w:val="14"/>
   </w:num>
   <w:num w:numId="3" w16cid:durableId="202332639">
-    <w:abstractNumId w:val="24"/>
+    <w:abstractNumId w:val="25"/>
   </w:num>
   <w:num w:numId="4" w16cid:durableId="193619959">
     <w:abstractNumId w:val="6"/>
@@ -8498,10 +8758,10 @@
     <w:abstractNumId w:val="5"/>
   </w:num>
   <w:num w:numId="11" w16cid:durableId="1726946373">
-    <w:abstractNumId w:val="19"/>
+    <w:abstractNumId w:val="20"/>
   </w:num>
   <w:num w:numId="12" w16cid:durableId="382798019">
-    <w:abstractNumId w:val="28"/>
+    <w:abstractNumId w:val="29"/>
     <w:lvlOverride w:ilvl="0">
       <w:startOverride w:val="1"/>
     </w:lvlOverride>
@@ -8531,10 +8791,10 @@
     </w:lvlOverride>
   </w:num>
   <w:num w:numId="13" w16cid:durableId="1327436396">
-    <w:abstractNumId w:val="28"/>
+    <w:abstractNumId w:val="29"/>
   </w:num>
   <w:num w:numId="14" w16cid:durableId="5255294">
-    <w:abstractNumId w:val="27"/>
+    <w:abstractNumId w:val="28"/>
   </w:num>
   <w:num w:numId="15" w16cid:durableId="11080620">
     <w:abstractNumId w:val="13"/>
@@ -8546,10 +8806,10 @@
     <w:abstractNumId w:val="10"/>
   </w:num>
   <w:num w:numId="18" w16cid:durableId="978340692">
-    <w:abstractNumId w:val="16"/>
+    <w:abstractNumId w:val="17"/>
   </w:num>
   <w:num w:numId="19" w16cid:durableId="1474910066">
-    <w:abstractNumId w:val="21"/>
+    <w:abstractNumId w:val="22"/>
   </w:num>
   <w:num w:numId="20" w16cid:durableId="457459783">
     <w:abstractNumId w:val="9"/>
@@ -8558,31 +8818,34 @@
     <w:abstractNumId w:val="8"/>
   </w:num>
   <w:num w:numId="22" w16cid:durableId="1811363903">
-    <w:abstractNumId w:val="22"/>
+    <w:abstractNumId w:val="23"/>
   </w:num>
   <w:num w:numId="23" w16cid:durableId="964390075">
-    <w:abstractNumId w:val="17"/>
+    <w:abstractNumId w:val="18"/>
   </w:num>
   <w:num w:numId="24" w16cid:durableId="1212963361">
-    <w:abstractNumId w:val="23"/>
+    <w:abstractNumId w:val="24"/>
   </w:num>
   <w:num w:numId="25" w16cid:durableId="1584097719">
-    <w:abstractNumId w:val="20"/>
+    <w:abstractNumId w:val="21"/>
   </w:num>
   <w:num w:numId="26" w16cid:durableId="1863736983">
+    <w:abstractNumId w:val="27"/>
+  </w:num>
+  <w:num w:numId="27" w16cid:durableId="1800341640">
     <w:abstractNumId w:val="26"/>
   </w:num>
-  <w:num w:numId="27" w16cid:durableId="1800341640">
-    <w:abstractNumId w:val="25"/>
-  </w:num>
   <w:num w:numId="28" w16cid:durableId="1484154531">
-    <w:abstractNumId w:val="18"/>
+    <w:abstractNumId w:val="19"/>
   </w:num>
   <w:num w:numId="29" w16cid:durableId="470287793">
     <w:abstractNumId w:val="7"/>
   </w:num>
   <w:num w:numId="30" w16cid:durableId="1387535500">
     <w:abstractNumId w:val="12"/>
+  </w:num>
+  <w:num w:numId="31" w16cid:durableId="1381437354">
+    <w:abstractNumId w:val="16"/>
   </w:num>
 </w:numbering>
 </file>

</xml_diff>

<commit_message>
Actualizacion tabla de contenido
</commit_message>
<xml_diff>
--- a/Grupo 3/Identidad digital - Desafios y tendencias.docx
+++ b/Grupo 3/Identidad digital - Desafios y tendencias.docx
@@ -642,7 +642,7 @@
           <w:r>
             <w:fldChar w:fldCharType="separate"/>
           </w:r>
-          <w:hyperlink w:anchor="_Toc179992713" w:history="1">
+          <w:hyperlink w:anchor="_Toc180002422" w:history="1">
             <w:r>
               <w:rPr>
                 <w:rStyle w:val="Hyperlink"/>
@@ -671,7 +671,7 @@
                 <w:noProof/>
                 <w:webHidden/>
               </w:rPr>
-              <w:instrText xml:space="preserve"> PAGEREF _Toc179992713 \h </w:instrText>
+              <w:instrText xml:space="preserve"> PAGEREF _Toc180002422 \h </w:instrText>
             </w:r>
             <w:r>
               <w:rPr>
@@ -718,7 +718,7 @@
               <w14:ligatures w14:val="standardContextual"/>
             </w:rPr>
           </w:pPr>
-          <w:hyperlink w:anchor="_Toc179992714" w:history="1">
+          <w:hyperlink w:anchor="_Toc180002423" w:history="1">
             <w:r>
               <w:rPr>
                 <w:rStyle w:val="Hyperlink"/>
@@ -747,7 +747,7 @@
                 <w:noProof/>
                 <w:webHidden/>
               </w:rPr>
-              <w:instrText xml:space="preserve"> PAGEREF _Toc179992714 \h </w:instrText>
+              <w:instrText xml:space="preserve"> PAGEREF _Toc180002423 \h </w:instrText>
             </w:r>
             <w:r>
               <w:rPr>
@@ -794,7 +794,7 @@
               <w14:ligatures w14:val="standardContextual"/>
             </w:rPr>
           </w:pPr>
-          <w:hyperlink w:anchor="_Toc179992715" w:history="1">
+          <w:hyperlink w:anchor="_Toc180002424" w:history="1">
             <w:r>
               <w:rPr>
                 <w:rStyle w:val="Hyperlink"/>
@@ -824,7 +824,7 @@
                 <w:noProof/>
                 <w:webHidden/>
               </w:rPr>
-              <w:instrText xml:space="preserve"> PAGEREF _Toc179992715 \h </w:instrText>
+              <w:instrText xml:space="preserve"> PAGEREF _Toc180002424 \h </w:instrText>
             </w:r>
             <w:r>
               <w:rPr>
@@ -871,7 +871,7 @@
               <w14:ligatures w14:val="standardContextual"/>
             </w:rPr>
           </w:pPr>
-          <w:hyperlink w:anchor="_Toc179992716" w:history="1">
+          <w:hyperlink w:anchor="_Toc180002425" w:history="1">
             <w:r>
               <w:rPr>
                 <w:rStyle w:val="Hyperlink"/>
@@ -901,7 +901,7 @@
                 <w:noProof/>
                 <w:webHidden/>
               </w:rPr>
-              <w:instrText xml:space="preserve"> PAGEREF _Toc179992716 \h </w:instrText>
+              <w:instrText xml:space="preserve"> PAGEREF _Toc180002425 \h </w:instrText>
             </w:r>
             <w:r>
               <w:rPr>
@@ -948,7 +948,7 @@
               <w14:ligatures w14:val="standardContextual"/>
             </w:rPr>
           </w:pPr>
-          <w:hyperlink w:anchor="_Toc179992717" w:history="1">
+          <w:hyperlink w:anchor="_Toc180002426" w:history="1">
             <w:r>
               <w:rPr>
                 <w:rStyle w:val="Hyperlink"/>
@@ -978,7 +978,7 @@
                 <w:noProof/>
                 <w:webHidden/>
               </w:rPr>
-              <w:instrText xml:space="preserve"> PAGEREF _Toc179992717 \h </w:instrText>
+              <w:instrText xml:space="preserve"> PAGEREF _Toc180002426 \h </w:instrText>
             </w:r>
             <w:r>
               <w:rPr>
@@ -1026,7 +1026,7 @@
               <w14:ligatures w14:val="standardContextual"/>
             </w:rPr>
           </w:pPr>
-          <w:hyperlink w:anchor="_Toc179992718" w:history="1">
+          <w:hyperlink w:anchor="_Toc180002427" w:history="1">
             <w:r>
               <w:rPr>
                 <w:rStyle w:val="Hyperlink"/>
@@ -1079,7 +1079,7 @@
                 <w:noProof/>
                 <w:webHidden/>
               </w:rPr>
-              <w:instrText xml:space="preserve"> PAGEREF _Toc179992718 \h </w:instrText>
+              <w:instrText xml:space="preserve"> PAGEREF _Toc180002427 \h </w:instrText>
             </w:r>
             <w:r>
               <w:rPr>
@@ -1127,7 +1127,7 @@
               <w14:ligatures w14:val="standardContextual"/>
             </w:rPr>
           </w:pPr>
-          <w:hyperlink w:anchor="_Toc179992719" w:history="1">
+          <w:hyperlink w:anchor="_Toc180002428" w:history="1">
             <w:r>
               <w:rPr>
                 <w:rStyle w:val="Hyperlink"/>
@@ -1180,7 +1180,7 @@
                 <w:noProof/>
                 <w:webHidden/>
               </w:rPr>
-              <w:instrText xml:space="preserve"> PAGEREF _Toc179992719 \h </w:instrText>
+              <w:instrText xml:space="preserve"> PAGEREF _Toc180002428 \h </w:instrText>
             </w:r>
             <w:r>
               <w:rPr>
@@ -1228,7 +1228,7 @@
               <w14:ligatures w14:val="standardContextual"/>
             </w:rPr>
           </w:pPr>
-          <w:hyperlink w:anchor="_Toc179992720" w:history="1">
+          <w:hyperlink w:anchor="_Toc180002429" w:history="1">
             <w:r>
               <w:rPr>
                 <w:rStyle w:val="Hyperlink"/>
@@ -1282,7 +1282,7 @@
                 <w:noProof/>
                 <w:webHidden/>
               </w:rPr>
-              <w:instrText xml:space="preserve"> PAGEREF _Toc179992720 \h </w:instrText>
+              <w:instrText xml:space="preserve"> PAGEREF _Toc180002429 \h </w:instrText>
             </w:r>
             <w:r>
               <w:rPr>
@@ -1330,7 +1330,7 @@
               <w14:ligatures w14:val="standardContextual"/>
             </w:rPr>
           </w:pPr>
-          <w:hyperlink w:anchor="_Toc179992721" w:history="1">
+          <w:hyperlink w:anchor="_Toc180002430" w:history="1">
             <w:r>
               <w:rPr>
                 <w:rStyle w:val="Hyperlink"/>
@@ -1383,7 +1383,7 @@
                 <w:noProof/>
                 <w:webHidden/>
               </w:rPr>
-              <w:instrText xml:space="preserve"> PAGEREF _Toc179992721 \h </w:instrText>
+              <w:instrText xml:space="preserve"> PAGEREF _Toc180002430 \h </w:instrText>
             </w:r>
             <w:r>
               <w:rPr>
@@ -1431,7 +1431,7 @@
               <w14:ligatures w14:val="standardContextual"/>
             </w:rPr>
           </w:pPr>
-          <w:hyperlink w:anchor="_Toc179992722" w:history="1">
+          <w:hyperlink w:anchor="_Toc180002431" w:history="1">
             <w:r>
               <w:rPr>
                 <w:rStyle w:val="Hyperlink"/>
@@ -1485,7 +1485,7 @@
                 <w:noProof/>
                 <w:webHidden/>
               </w:rPr>
-              <w:instrText xml:space="preserve"> PAGEREF _Toc179992722 \h </w:instrText>
+              <w:instrText xml:space="preserve"> PAGEREF _Toc180002431 \h </w:instrText>
             </w:r>
             <w:r>
               <w:rPr>
@@ -1532,7 +1532,7 @@
               <w14:ligatures w14:val="standardContextual"/>
             </w:rPr>
           </w:pPr>
-          <w:hyperlink w:anchor="_Toc179992723" w:history="1">
+          <w:hyperlink w:anchor="_Toc180002432" w:history="1">
             <w:r>
               <w:rPr>
                 <w:rStyle w:val="Hyperlink"/>
@@ -1562,7 +1562,7 @@
                 <w:noProof/>
                 <w:webHidden/>
               </w:rPr>
-              <w:instrText xml:space="preserve"> PAGEREF _Toc179992723 \h </w:instrText>
+              <w:instrText xml:space="preserve"> PAGEREF _Toc180002432 \h </w:instrText>
             </w:r>
             <w:r>
               <w:rPr>
@@ -1610,7 +1610,7 @@
               <w14:ligatures w14:val="standardContextual"/>
             </w:rPr>
           </w:pPr>
-          <w:hyperlink w:anchor="_Toc179992724" w:history="1">
+          <w:hyperlink w:anchor="_Toc180002433" w:history="1">
             <w:r>
               <w:rPr>
                 <w:rStyle w:val="Hyperlink"/>
@@ -1664,7 +1664,7 @@
                 <w:noProof/>
                 <w:webHidden/>
               </w:rPr>
-              <w:instrText xml:space="preserve"> PAGEREF _Toc179992724 \h </w:instrText>
+              <w:instrText xml:space="preserve"> PAGEREF _Toc180002433 \h </w:instrText>
             </w:r>
             <w:r>
               <w:rPr>
@@ -1712,7 +1712,7 @@
               <w14:ligatures w14:val="standardContextual"/>
             </w:rPr>
           </w:pPr>
-          <w:hyperlink w:anchor="_Toc179992725" w:history="1">
+          <w:hyperlink w:anchor="_Toc180002434" w:history="1">
             <w:r>
               <w:rPr>
                 <w:rStyle w:val="Hyperlink"/>
@@ -1722,7 +1722,7 @@
                 <w:noProof/>
                 <w:lang w:eastAsia="es-CO"/>
               </w:rPr>
-              <w:t>3.</w:t>
+              <w:t>2.</w:t>
             </w:r>
             <w:r>
               <w:rPr>
@@ -1745,7 +1745,7 @@
                 <w:noProof/>
                 <w:lang w:eastAsia="es-CO"/>
               </w:rPr>
-              <w:t>Autenticación sin contraseña (Passwordless Authentication)</w:t>
+              <w:t>Blockchain y tecnologías descentralizadas</w:t>
             </w:r>
             <w:r>
               <w:rPr>
@@ -1766,7 +1766,7 @@
                 <w:noProof/>
                 <w:webHidden/>
               </w:rPr>
-              <w:instrText xml:space="preserve"> PAGEREF _Toc179992725 \h </w:instrText>
+              <w:instrText xml:space="preserve"> PAGEREF _Toc180002434 \h </w:instrText>
             </w:r>
             <w:r>
               <w:rPr>
@@ -1814,7 +1814,7 @@
               <w14:ligatures w14:val="standardContextual"/>
             </w:rPr>
           </w:pPr>
-          <w:hyperlink w:anchor="_Toc179992726" w:history="1">
+          <w:hyperlink w:anchor="_Toc180002435" w:history="1">
             <w:r>
               <w:rPr>
                 <w:rStyle w:val="Hyperlink"/>
@@ -1824,7 +1824,7 @@
                 <w:noProof/>
                 <w:lang w:eastAsia="es-CO"/>
               </w:rPr>
-              <w:t>4.</w:t>
+              <w:t>3.</w:t>
             </w:r>
             <w:r>
               <w:rPr>
@@ -1847,7 +1847,7 @@
                 <w:noProof/>
                 <w:lang w:eastAsia="es-CO"/>
               </w:rPr>
-              <w:t>Autenticación multifactor (MFA) mejorada con IA</w:t>
+              <w:t>Autenticación sin contraseña (Passwordless Authentication)</w:t>
             </w:r>
             <w:r>
               <w:rPr>
@@ -1868,7 +1868,7 @@
                 <w:noProof/>
                 <w:webHidden/>
               </w:rPr>
-              <w:instrText xml:space="preserve"> PAGEREF _Toc179992726 \h </w:instrText>
+              <w:instrText xml:space="preserve"> PAGEREF _Toc180002435 \h </w:instrText>
             </w:r>
             <w:r>
               <w:rPr>
@@ -1888,7 +1888,7 @@
                 <w:noProof/>
                 <w:webHidden/>
               </w:rPr>
-              <w:t>12</w:t>
+              <w:t>11</w:t>
             </w:r>
             <w:r>
               <w:rPr>
@@ -1916,7 +1916,7 @@
               <w14:ligatures w14:val="standardContextual"/>
             </w:rPr>
           </w:pPr>
-          <w:hyperlink w:anchor="_Toc179992727" w:history="1">
+          <w:hyperlink w:anchor="_Toc180002436" w:history="1">
             <w:r>
               <w:rPr>
                 <w:rStyle w:val="Hyperlink"/>
@@ -1926,7 +1926,7 @@
                 <w:noProof/>
                 <w:lang w:eastAsia="es-CO"/>
               </w:rPr>
-              <w:t>5.</w:t>
+              <w:t>4.</w:t>
             </w:r>
             <w:r>
               <w:rPr>
@@ -1949,7 +1949,7 @@
                 <w:noProof/>
                 <w:lang w:eastAsia="es-CO"/>
               </w:rPr>
-              <w:t>Identidad Digital Federada</w:t>
+              <w:t>Autenticación multifactor (MFA) mejorada con IA</w:t>
             </w:r>
             <w:r>
               <w:rPr>
@@ -1970,7 +1970,7 @@
                 <w:noProof/>
                 <w:webHidden/>
               </w:rPr>
-              <w:instrText xml:space="preserve"> PAGEREF _Toc179992727 \h </w:instrText>
+              <w:instrText xml:space="preserve"> PAGEREF _Toc180002436 \h </w:instrText>
             </w:r>
             <w:r>
               <w:rPr>
@@ -2018,7 +2018,7 @@
               <w14:ligatures w14:val="standardContextual"/>
             </w:rPr>
           </w:pPr>
-          <w:hyperlink w:anchor="_Toc179992728" w:history="1">
+          <w:hyperlink w:anchor="_Toc180002437" w:history="1">
             <w:r>
               <w:rPr>
                 <w:rStyle w:val="Hyperlink"/>
@@ -2028,7 +2028,7 @@
                 <w:noProof/>
                 <w:lang w:eastAsia="es-CO"/>
               </w:rPr>
-              <w:t>6.</w:t>
+              <w:t>5.</w:t>
             </w:r>
             <w:r>
               <w:rPr>
@@ -2051,6 +2051,108 @@
                 <w:noProof/>
                 <w:lang w:eastAsia="es-CO"/>
               </w:rPr>
+              <w:t>Identidad Digital Federada</w:t>
+            </w:r>
+            <w:r>
+              <w:rPr>
+                <w:noProof/>
+                <w:webHidden/>
+              </w:rPr>
+              <w:tab/>
+            </w:r>
+            <w:r>
+              <w:rPr>
+                <w:noProof/>
+                <w:webHidden/>
+              </w:rPr>
+              <w:fldChar w:fldCharType="begin"/>
+            </w:r>
+            <w:r>
+              <w:rPr>
+                <w:noProof/>
+                <w:webHidden/>
+              </w:rPr>
+              <w:instrText xml:space="preserve"> PAGEREF _Toc180002437 \h </w:instrText>
+            </w:r>
+            <w:r>
+              <w:rPr>
+                <w:noProof/>
+                <w:webHidden/>
+              </w:rPr>
+            </w:r>
+            <w:r>
+              <w:rPr>
+                <w:noProof/>
+                <w:webHidden/>
+              </w:rPr>
+              <w:fldChar w:fldCharType="separate"/>
+            </w:r>
+            <w:r>
+              <w:rPr>
+                <w:noProof/>
+                <w:webHidden/>
+              </w:rPr>
+              <w:t>12</w:t>
+            </w:r>
+            <w:r>
+              <w:rPr>
+                <w:noProof/>
+                <w:webHidden/>
+              </w:rPr>
+              <w:fldChar w:fldCharType="end"/>
+            </w:r>
+          </w:hyperlink>
+        </w:p>
+        <w:p>
+          <w:pPr>
+            <w:pStyle w:val="TOC2"/>
+            <w:tabs>
+              <w:tab w:val="left" w:pos="720"/>
+              <w:tab w:val="right" w:leader="dot" w:pos="8828"/>
+            </w:tabs>
+            <w:rPr>
+              <w:rFonts w:asciiTheme="minorHAnsi" w:eastAsiaTheme="minorEastAsia" w:hAnsiTheme="minorHAnsi"/>
+              <w:noProof/>
+              <w:kern w:val="2"/>
+              <w:sz w:val="24"/>
+              <w:szCs w:val="24"/>
+              <w:lang w:val="es-MX" w:eastAsia="es-MX"/>
+              <w14:ligatures w14:val="standardContextual"/>
+            </w:rPr>
+          </w:pPr>
+          <w:hyperlink w:anchor="_Toc180002438" w:history="1">
+            <w:r>
+              <w:rPr>
+                <w:rStyle w:val="Hyperlink"/>
+                <w:rFonts w:ascii="Arial" w:eastAsia="Times New Roman" w:hAnsi="Arial" w:cs="Arial"/>
+                <w:b/>
+                <w:bCs/>
+                <w:noProof/>
+                <w:lang w:eastAsia="es-CO"/>
+              </w:rPr>
+              <w:t>6.</w:t>
+            </w:r>
+            <w:r>
+              <w:rPr>
+                <w:rFonts w:asciiTheme="minorHAnsi" w:eastAsiaTheme="minorEastAsia" w:hAnsiTheme="minorHAnsi"/>
+                <w:noProof/>
+                <w:kern w:val="2"/>
+                <w:sz w:val="24"/>
+                <w:szCs w:val="24"/>
+                <w:lang w:val="es-MX" w:eastAsia="es-MX"/>
+                <w14:ligatures w14:val="standardContextual"/>
+              </w:rPr>
+              <w:tab/>
+            </w:r>
+            <w:r>
+              <w:rPr>
+                <w:rStyle w:val="Hyperlink"/>
+                <w:rFonts w:ascii="Arial" w:eastAsia="Times New Roman" w:hAnsi="Arial" w:cs="Arial"/>
+                <w:b/>
+                <w:bCs/>
+                <w:noProof/>
+                <w:lang w:eastAsia="es-CO"/>
+              </w:rPr>
               <w:t>Identidad Digital para el Internet de las Cosas (IoT)</w:t>
             </w:r>
             <w:r>
@@ -2072,7 +2174,7 @@
                 <w:noProof/>
                 <w:webHidden/>
               </w:rPr>
-              <w:instrText xml:space="preserve"> PAGEREF _Toc179992728 \h </w:instrText>
+              <w:instrText xml:space="preserve"> PAGEREF _Toc180002438 \h </w:instrText>
             </w:r>
             <w:r>
               <w:rPr>
@@ -2119,7 +2221,7 @@
               <w14:ligatures w14:val="standardContextual"/>
             </w:rPr>
           </w:pPr>
-          <w:hyperlink w:anchor="_Toc179992729" w:history="1">
+          <w:hyperlink w:anchor="_Toc180002439" w:history="1">
             <w:r>
               <w:rPr>
                 <w:rStyle w:val="Hyperlink"/>
@@ -2148,7 +2250,7 @@
                 <w:noProof/>
                 <w:webHidden/>
               </w:rPr>
-              <w:instrText xml:space="preserve"> PAGEREF _Toc179992729 \h </w:instrText>
+              <w:instrText xml:space="preserve"> PAGEREF _Toc180002439 \h </w:instrText>
             </w:r>
             <w:r>
               <w:rPr>
@@ -2195,7 +2297,7 @@
               <w14:ligatures w14:val="standardContextual"/>
             </w:rPr>
           </w:pPr>
-          <w:hyperlink w:anchor="_Toc179992730" w:history="1">
+          <w:hyperlink w:anchor="_Toc180002440" w:history="1">
             <w:r>
               <w:rPr>
                 <w:rStyle w:val="Hyperlink"/>
@@ -2224,7 +2326,7 @@
                 <w:noProof/>
                 <w:webHidden/>
               </w:rPr>
-              <w:instrText xml:space="preserve"> PAGEREF _Toc179992730 \h </w:instrText>
+              <w:instrText xml:space="preserve"> PAGEREF _Toc180002440 \h </w:instrText>
             </w:r>
             <w:r>
               <w:rPr>
@@ -2294,7 +2396,7 @@
           <w:lang w:val="es-MX" w:eastAsia="es-CO"/>
         </w:rPr>
       </w:pPr>
-      <w:bookmarkStart w:id="0" w:name="_Toc179992713"/>
+      <w:bookmarkStart w:id="0" w:name="_Toc180002422"/>
       <w:r>
         <w:rPr>
           <w:rFonts w:ascii="Arial" w:eastAsia="Times New Roman" w:hAnsi="Arial" w:cs="Arial"/>
@@ -2431,7 +2533,7 @@
           <w:lang w:eastAsia="es-CO"/>
         </w:rPr>
       </w:pPr>
-      <w:bookmarkStart w:id="1" w:name="_Toc179992714"/>
+      <w:bookmarkStart w:id="1" w:name="_Toc180002423"/>
       <w:r>
         <w:rPr>
           <w:rFonts w:ascii="Arial" w:eastAsia="Times New Roman" w:hAnsi="Arial" w:cs="Arial"/>
@@ -2501,7 +2603,7 @@
           <w:szCs w:val="22"/>
         </w:rPr>
       </w:pPr>
-      <w:bookmarkStart w:id="2" w:name="_Toc179992715"/>
+      <w:bookmarkStart w:id="2" w:name="_Toc180002424"/>
       <w:r>
         <w:rPr>
           <w:rStyle w:val="Strong"/>
@@ -2804,7 +2906,7 @@
           <w:szCs w:val="22"/>
         </w:rPr>
       </w:pPr>
-      <w:bookmarkStart w:id="3" w:name="_Toc179992716"/>
+      <w:bookmarkStart w:id="3" w:name="_Toc180002425"/>
       <w:r>
         <w:rPr>
           <w:rFonts w:ascii="Arial" w:hAnsi="Arial" w:cs="Arial"/>
@@ -2901,7 +3003,7 @@
           <w:szCs w:val="22"/>
         </w:rPr>
       </w:pPr>
-      <w:bookmarkStart w:id="4" w:name="_Toc179992717"/>
+      <w:bookmarkStart w:id="4" w:name="_Toc180002426"/>
       <w:r>
         <w:rPr>
           <w:rFonts w:ascii="Arial" w:hAnsi="Arial" w:cs="Arial"/>
@@ -2956,7 +3058,7 @@
           <w:lang w:eastAsia="es-CO"/>
         </w:rPr>
       </w:pPr>
-      <w:bookmarkStart w:id="5" w:name="_Toc179992718"/>
+      <w:bookmarkStart w:id="5" w:name="_Toc180002427"/>
       <w:r>
         <w:rPr>
           <w:rFonts w:ascii="Arial" w:hAnsi="Arial" w:cs="Arial"/>
@@ -3031,7 +3133,7 @@
           <w:lang w:eastAsia="es-CO"/>
         </w:rPr>
       </w:pPr>
-      <w:bookmarkStart w:id="6" w:name="_Toc179992719"/>
+      <w:bookmarkStart w:id="6" w:name="_Toc180002428"/>
       <w:r>
         <w:rPr>
           <w:rFonts w:ascii="Arial" w:eastAsia="Times New Roman" w:hAnsi="Arial" w:cs="Arial"/>
@@ -3177,7 +3279,7 @@
           <w:lang w:eastAsia="es-CO"/>
         </w:rPr>
       </w:pPr>
-      <w:bookmarkStart w:id="7" w:name="_Toc179992720"/>
+      <w:bookmarkStart w:id="7" w:name="_Toc180002429"/>
       <w:r>
         <w:rPr>
           <w:rFonts w:ascii="Arial" w:eastAsia="Times New Roman" w:hAnsi="Arial" w:cs="Arial"/>
@@ -3347,7 +3449,7 @@
           <w:lang w:eastAsia="es-CO"/>
         </w:rPr>
       </w:pPr>
-      <w:bookmarkStart w:id="8" w:name="_Toc179992721"/>
+      <w:bookmarkStart w:id="8" w:name="_Toc180002430"/>
       <w:r>
         <w:rPr>
           <w:rFonts w:ascii="Arial" w:eastAsia="Times New Roman" w:hAnsi="Arial" w:cs="Arial"/>
@@ -3450,7 +3552,7 @@
           <w:lang w:eastAsia="es-CO"/>
         </w:rPr>
       </w:pPr>
-      <w:bookmarkStart w:id="9" w:name="_Toc179992722"/>
+      <w:bookmarkStart w:id="9" w:name="_Toc180002431"/>
       <w:r>
         <w:rPr>
           <w:rFonts w:ascii="Arial" w:eastAsia="Times New Roman" w:hAnsi="Arial" w:cs="Arial"/>
@@ -3536,7 +3638,7 @@
           <w:szCs w:val="22"/>
         </w:rPr>
       </w:pPr>
-      <w:bookmarkStart w:id="10" w:name="_Toc179992723"/>
+      <w:bookmarkStart w:id="10" w:name="_Toc180002432"/>
       <w:r>
         <w:rPr>
           <w:rFonts w:ascii="Arial" w:hAnsi="Arial" w:cs="Arial"/>
@@ -3586,7 +3688,7 @@
           <w:lang w:eastAsia="es-CO"/>
         </w:rPr>
       </w:pPr>
-      <w:bookmarkStart w:id="11" w:name="_Toc179992724"/>
+      <w:bookmarkStart w:id="11" w:name="_Toc180002433"/>
       <w:r>
         <w:rPr>
           <w:rFonts w:ascii="Arial" w:eastAsia="Times New Roman" w:hAnsi="Arial" w:cs="Arial"/>
@@ -3807,11 +3909,13 @@
         </w:tabs>
         <w:spacing w:before="100" w:beforeAutospacing="1" w:after="100" w:afterAutospacing="1" w:line="480" w:lineRule="auto"/>
         <w:ind w:left="360"/>
-        <w:rPr>
-          <w:rFonts w:ascii="Arial" w:eastAsia="Times New Roman" w:hAnsi="Arial" w:cs="Arial"/>
-          <w:lang w:eastAsia="es-CO"/>
-        </w:rPr>
-      </w:pPr>
+        <w:outlineLvl w:val="1"/>
+        <w:rPr>
+          <w:rFonts w:ascii="Arial" w:eastAsia="Times New Roman" w:hAnsi="Arial" w:cs="Arial"/>
+          <w:lang w:eastAsia="es-CO"/>
+        </w:rPr>
+      </w:pPr>
+      <w:bookmarkStart w:id="12" w:name="_Toc180002434"/>
       <w:proofErr w:type="spellStart"/>
       <w:r>
         <w:rPr>
@@ -3833,6 +3937,7 @@
         </w:rPr>
         <w:t xml:space="preserve"> y tecnologías descentralizadas</w:t>
       </w:r>
+      <w:bookmarkEnd w:id="12"/>
     </w:p>
     <w:p>
       <w:pPr>
@@ -4016,7 +4121,7 @@
           <w:lang w:eastAsia="es-CO"/>
         </w:rPr>
       </w:pPr>
-      <w:bookmarkStart w:id="12" w:name="_Toc179992725"/>
+      <w:bookmarkStart w:id="13" w:name="_Toc180002435"/>
       <w:r>
         <w:rPr>
           <w:rFonts w:ascii="Arial" w:eastAsia="Times New Roman" w:hAnsi="Arial" w:cs="Arial"/>
@@ -4066,7 +4171,7 @@
         </w:rPr>
         <w:t>)</w:t>
       </w:r>
-      <w:bookmarkEnd w:id="12"/>
+      <w:bookmarkEnd w:id="13"/>
     </w:p>
     <w:p>
       <w:pPr>
@@ -4170,7 +4275,7 @@
           <w:lang w:eastAsia="es-CO"/>
         </w:rPr>
       </w:pPr>
-      <w:bookmarkStart w:id="13" w:name="_Toc179992726"/>
+      <w:bookmarkStart w:id="14" w:name="_Toc180002436"/>
       <w:r>
         <w:rPr>
           <w:rFonts w:ascii="Arial" w:eastAsia="Times New Roman" w:hAnsi="Arial" w:cs="Arial"/>
@@ -4200,7 +4305,7 @@
         </w:rPr>
         <w:t xml:space="preserve"> (MFA) mejorada con IA</w:t>
       </w:r>
-      <w:bookmarkEnd w:id="13"/>
+      <w:bookmarkEnd w:id="14"/>
     </w:p>
     <w:p>
       <w:pPr>
@@ -4301,7 +4406,7 @@
           <w:lang w:eastAsia="es-CO"/>
         </w:rPr>
       </w:pPr>
-      <w:bookmarkStart w:id="14" w:name="_Toc179992727"/>
+      <w:bookmarkStart w:id="15" w:name="_Toc180002437"/>
       <w:r>
         <w:rPr>
           <w:rFonts w:ascii="Arial" w:eastAsia="Times New Roman" w:hAnsi="Arial" w:cs="Arial"/>
@@ -4311,7 +4416,7 @@
         </w:rPr>
         <w:t>Identidad Digital Federada</w:t>
       </w:r>
-      <w:bookmarkEnd w:id="14"/>
+      <w:bookmarkEnd w:id="15"/>
     </w:p>
     <w:p>
       <w:pPr>
@@ -4404,7 +4509,7 @@
           <w:lang w:eastAsia="es-CO"/>
         </w:rPr>
       </w:pPr>
-      <w:bookmarkStart w:id="15" w:name="_Toc179992728"/>
+      <w:bookmarkStart w:id="16" w:name="_Toc180002438"/>
       <w:r>
         <w:rPr>
           <w:rFonts w:ascii="Arial" w:eastAsia="Times New Roman" w:hAnsi="Arial" w:cs="Arial"/>
@@ -4434,7 +4539,7 @@
         </w:rPr>
         <w:t>)</w:t>
       </w:r>
-      <w:bookmarkEnd w:id="15"/>
+      <w:bookmarkEnd w:id="16"/>
     </w:p>
     <w:p>
       <w:pPr>
@@ -4590,7 +4695,7 @@
           <w:lang w:val="es-MX" w:eastAsia="es-CO"/>
         </w:rPr>
       </w:pPr>
-      <w:bookmarkStart w:id="16" w:name="_Toc179992729"/>
+      <w:bookmarkStart w:id="17" w:name="_Toc180002439"/>
       <w:r>
         <w:rPr>
           <w:rFonts w:ascii="Arial" w:eastAsia="Times New Roman" w:hAnsi="Arial" w:cs="Arial"/>
@@ -4602,7 +4707,7 @@
         <w:lastRenderedPageBreak/>
         <w:t>Conclusiones</w:t>
       </w:r>
-      <w:bookmarkEnd w:id="16"/>
+      <w:bookmarkEnd w:id="17"/>
     </w:p>
     <w:p>
       <w:pPr>
@@ -4748,7 +4853,7 @@
         <w:br w:type="page"/>
       </w:r>
     </w:p>
-    <w:bookmarkStart w:id="17" w:name="_Toc179992730" w:displacedByCustomXml="next"/>
+    <w:bookmarkStart w:id="18" w:name="_Toc180002440" w:displacedByCustomXml="next"/>
     <w:sdt>
       <w:sdtPr>
         <w:rPr>
@@ -4803,7 +4908,7 @@
             </w:rPr>
             <w:t>Referencias</w:t>
           </w:r>
-          <w:bookmarkEnd w:id="17"/>
+          <w:bookmarkEnd w:id="18"/>
         </w:p>
         <w:sdt>
           <w:sdtPr>

</xml_diff>